<commit_message>
update docs, game descript
</commit_message>
<xml_diff>
--- a/Resume_FabianFroding_2022b.docx
+++ b/Resume_FabianFroding_2022b.docx
@@ -492,6 +492,42 @@
         <w:ind w:left="0" w:firstLine="0"/>
         <w:rPr>
           <w:rFonts w:ascii="Times New Roman" w:cs="Times New Roman" w:eastAsia="Times New Roman" w:hAnsi="Times New Roman"/>
+          <w:b w:val="1"/>
+        </w:rPr>
+      </w:pPr>
+      <w:r>
+        <w:rPr>
+          <w:rFonts w:ascii="Times New Roman" w:cs="Times New Roman" w:eastAsia="Times New Roman" w:hAnsi="Times New Roman"/>
+          <w:b w:val="1"/>
+          <w:rtl w:val="0"/>
+        </w:rPr>
+        <w:t xml:space="preserve">2008 - 2011</w:t>
+      </w:r>
+    </w:p>
+    <w:p>
+      <w:pPr>
+        <w:numPr>
+          <w:ilvl w:val="0"/>
+          <w:numId w:val="9"/>
+        </w:numPr>
+        <w:ind w:left="720" w:hanging="360"/>
+        <w:rPr>
+          <w:rFonts w:ascii="Times New Roman" w:cs="Times New Roman" w:eastAsia="Times New Roman" w:hAnsi="Times New Roman"/>
+        </w:rPr>
+      </w:pPr>
+      <w:r>
+        <w:rPr>
+          <w:rFonts w:ascii="Times New Roman" w:cs="Times New Roman" w:eastAsia="Times New Roman" w:hAnsi="Times New Roman"/>
+          <w:rtl w:val="0"/>
+        </w:rPr>
+        <w:t xml:space="preserve">IT Gymnasiet - High School. Skövde.</w:t>
+      </w:r>
+    </w:p>
+    <w:p>
+      <w:pPr>
+        <w:ind w:left="0" w:firstLine="0"/>
+        <w:rPr>
+          <w:rFonts w:ascii="Times New Roman" w:cs="Times New Roman" w:eastAsia="Times New Roman" w:hAnsi="Times New Roman"/>
         </w:rPr>
         <w:sectPr>
           <w:type w:val="continuous"/>
@@ -598,7 +634,7 @@
       <w:pPr>
         <w:numPr>
           <w:ilvl w:val="0"/>
-          <w:numId w:val="11"/>
+          <w:numId w:val="12"/>
         </w:numPr>
         <w:ind w:left="720" w:hanging="360"/>
         <w:rPr>
@@ -616,6 +652,123 @@
           <w:rtl w:val="0"/>
         </w:rPr>
         <w:t xml:space="preserve">C#, C++</w:t>
+      </w:r>
+    </w:p>
+    <w:p>
+      <w:pPr>
+        <w:numPr>
+          <w:ilvl w:val="0"/>
+          <w:numId w:val="12"/>
+        </w:numPr>
+        <w:ind w:left="720" w:hanging="360"/>
+        <w:rPr>
+          <w:rFonts w:ascii="Times New Roman" w:cs="Times New Roman" w:eastAsia="Times New Roman" w:hAnsi="Times New Roman"/>
+          <w:color w:val="202124"/>
+          <w:highlight w:val="white"/>
+          <w:u w:val="none"/>
+        </w:rPr>
+      </w:pPr>
+      <w:r>
+        <w:rPr>
+          <w:rFonts w:ascii="Times New Roman" w:cs="Times New Roman" w:eastAsia="Times New Roman" w:hAnsi="Times New Roman"/>
+          <w:color w:val="202124"/>
+          <w:highlight w:val="white"/>
+          <w:rtl w:val="0"/>
+        </w:rPr>
+        <w:t xml:space="preserve">Unreal Engine Blueprints</w:t>
+      </w:r>
+    </w:p>
+    <w:p>
+      <w:pPr>
+        <w:numPr>
+          <w:ilvl w:val="0"/>
+          <w:numId w:val="12"/>
+        </w:numPr>
+        <w:ind w:left="720" w:hanging="360"/>
+        <w:rPr>
+          <w:rFonts w:ascii="Times New Roman" w:cs="Times New Roman" w:eastAsia="Times New Roman" w:hAnsi="Times New Roman"/>
+          <w:color w:val="202124"/>
+          <w:highlight w:val="white"/>
+          <w:u w:val="none"/>
+        </w:rPr>
+      </w:pPr>
+      <w:r>
+        <w:rPr>
+          <w:rFonts w:ascii="Times New Roman" w:cs="Times New Roman" w:eastAsia="Times New Roman" w:hAnsi="Times New Roman"/>
+          <w:color w:val="202124"/>
+          <w:highlight w:val="white"/>
+          <w:rtl w:val="0"/>
+        </w:rPr>
+        <w:t xml:space="preserve">JavaScript</w:t>
+      </w:r>
+    </w:p>
+    <w:p>
+      <w:pPr>
+        <w:numPr>
+          <w:ilvl w:val="0"/>
+          <w:numId w:val="12"/>
+        </w:numPr>
+        <w:ind w:left="720" w:hanging="360"/>
+        <w:rPr>
+          <w:rFonts w:ascii="Times New Roman" w:cs="Times New Roman" w:eastAsia="Times New Roman" w:hAnsi="Times New Roman"/>
+          <w:color w:val="202124"/>
+          <w:highlight w:val="white"/>
+          <w:u w:val="none"/>
+        </w:rPr>
+      </w:pPr>
+      <w:r>
+        <w:rPr>
+          <w:rFonts w:ascii="Times New Roman" w:cs="Times New Roman" w:eastAsia="Times New Roman" w:hAnsi="Times New Roman"/>
+          <w:color w:val="202124"/>
+          <w:highlight w:val="white"/>
+          <w:rtl w:val="0"/>
+        </w:rPr>
+        <w:t xml:space="preserve">Python</w:t>
+      </w:r>
+    </w:p>
+    <w:p>
+      <w:pPr>
+        <w:numPr>
+          <w:ilvl w:val="0"/>
+          <w:numId w:val="12"/>
+        </w:numPr>
+        <w:ind w:left="720" w:hanging="360"/>
+        <w:rPr>
+          <w:rFonts w:ascii="Times New Roman" w:cs="Times New Roman" w:eastAsia="Times New Roman" w:hAnsi="Times New Roman"/>
+          <w:color w:val="202124"/>
+          <w:highlight w:val="white"/>
+          <w:u w:val="none"/>
+        </w:rPr>
+      </w:pPr>
+      <w:r>
+        <w:rPr>
+          <w:rFonts w:ascii="Times New Roman" w:cs="Times New Roman" w:eastAsia="Times New Roman" w:hAnsi="Times New Roman"/>
+          <w:color w:val="202124"/>
+          <w:highlight w:val="white"/>
+          <w:rtl w:val="0"/>
+        </w:rPr>
+        <w:t xml:space="preserve">HTML, CSS</w:t>
+      </w:r>
+    </w:p>
+    <w:p>
+      <w:pPr>
+        <w:ind w:left="0" w:firstLine="0"/>
+        <w:rPr>
+          <w:rFonts w:ascii="Times New Roman" w:cs="Times New Roman" w:eastAsia="Times New Roman" w:hAnsi="Times New Roman"/>
+          <w:b w:val="1"/>
+          <w:color w:val="202124"/>
+          <w:highlight w:val="white"/>
+        </w:rPr>
+      </w:pPr>
+      <w:r>
+        <w:rPr>
+          <w:rFonts w:ascii="Times New Roman" w:cs="Times New Roman" w:eastAsia="Times New Roman" w:hAnsi="Times New Roman"/>
+          <w:b w:val="1"/>
+          <w:color w:val="202124"/>
+          <w:highlight w:val="white"/>
+          <w:rtl w:val="0"/>
+        </w:rPr>
+        <w:t xml:space="preserve">Engines:</w:t>
       </w:r>
     </w:p>
     <w:p>
@@ -629,17 +782,16 @@
           <w:rFonts w:ascii="Times New Roman" w:cs="Times New Roman" w:eastAsia="Times New Roman" w:hAnsi="Times New Roman"/>
           <w:color w:val="202124"/>
           <w:highlight w:val="white"/>
-          <w:u w:val="none"/>
-        </w:rPr>
-      </w:pPr>
-      <w:r>
-        <w:rPr>
-          <w:rFonts w:ascii="Times New Roman" w:cs="Times New Roman" w:eastAsia="Times New Roman" w:hAnsi="Times New Roman"/>
-          <w:color w:val="202124"/>
-          <w:highlight w:val="white"/>
-          <w:rtl w:val="0"/>
-        </w:rPr>
-        <w:t xml:space="preserve">Unreal Engine Blueprints</w:t>
+        </w:rPr>
+      </w:pPr>
+      <w:r>
+        <w:rPr>
+          <w:rFonts w:ascii="Times New Roman" w:cs="Times New Roman" w:eastAsia="Times New Roman" w:hAnsi="Times New Roman"/>
+          <w:color w:val="202124"/>
+          <w:highlight w:val="white"/>
+          <w:rtl w:val="0"/>
+        </w:rPr>
+        <w:t xml:space="preserve">Unity</w:t>
       </w:r>
     </w:p>
     <w:p>
@@ -663,14 +815,35 @@
           <w:highlight w:val="white"/>
           <w:rtl w:val="0"/>
         </w:rPr>
-        <w:t xml:space="preserve">JavaScript</w:t>
+        <w:t xml:space="preserve">Unreal Engine</w:t>
+      </w:r>
+    </w:p>
+    <w:p>
+      <w:pPr>
+        <w:ind w:left="0" w:firstLine="0"/>
+        <w:rPr>
+          <w:rFonts w:ascii="Times New Roman" w:cs="Times New Roman" w:eastAsia="Times New Roman" w:hAnsi="Times New Roman"/>
+          <w:b w:val="1"/>
+          <w:color w:val="202124"/>
+          <w:highlight w:val="white"/>
+        </w:rPr>
+      </w:pPr>
+      <w:r>
+        <w:rPr>
+          <w:rFonts w:ascii="Times New Roman" w:cs="Times New Roman" w:eastAsia="Times New Roman" w:hAnsi="Times New Roman"/>
+          <w:b w:val="1"/>
+          <w:color w:val="202124"/>
+          <w:highlight w:val="white"/>
+          <w:rtl w:val="0"/>
+        </w:rPr>
+        <w:t xml:space="preserve">Tools:</w:t>
       </w:r>
     </w:p>
     <w:p>
       <w:pPr>
         <w:numPr>
           <w:ilvl w:val="0"/>
-          <w:numId w:val="11"/>
+          <w:numId w:val="13"/>
         </w:numPr>
         <w:ind w:left="720" w:hanging="360"/>
         <w:rPr>
@@ -687,14 +860,14 @@
           <w:highlight w:val="white"/>
           <w:rtl w:val="0"/>
         </w:rPr>
-        <w:t xml:space="preserve">Python</w:t>
+        <w:t xml:space="preserve">Github, Gitlab &amp; Git Bash</w:t>
       </w:r>
     </w:p>
     <w:p>
       <w:pPr>
         <w:numPr>
           <w:ilvl w:val="0"/>
-          <w:numId w:val="11"/>
+          <w:numId w:val="13"/>
         </w:numPr>
         <w:ind w:left="720" w:hanging="360"/>
         <w:rPr>
@@ -711,127 +884,84 @@
           <w:highlight w:val="white"/>
           <w:rtl w:val="0"/>
         </w:rPr>
-        <w:t xml:space="preserve">HTML, CSS</w:t>
-      </w:r>
-    </w:p>
-    <w:p>
-      <w:pPr>
-        <w:ind w:left="0" w:firstLine="0"/>
-        <w:rPr>
-          <w:rFonts w:ascii="Times New Roman" w:cs="Times New Roman" w:eastAsia="Times New Roman" w:hAnsi="Times New Roman"/>
-          <w:b w:val="1"/>
-          <w:color w:val="202124"/>
-          <w:highlight w:val="white"/>
-        </w:rPr>
-      </w:pPr>
-      <w:r>
-        <w:rPr>
-          <w:rFonts w:ascii="Times New Roman" w:cs="Times New Roman" w:eastAsia="Times New Roman" w:hAnsi="Times New Roman"/>
-          <w:b w:val="1"/>
-          <w:color w:val="202124"/>
-          <w:highlight w:val="white"/>
-          <w:rtl w:val="0"/>
-        </w:rPr>
-        <w:t xml:space="preserve">Engines:</w:t>
+        <w:t xml:space="preserve">Plastic SCM</w:t>
       </w:r>
     </w:p>
     <w:p>
       <w:pPr>
         <w:numPr>
           <w:ilvl w:val="0"/>
-          <w:numId w:val="10"/>
+          <w:numId w:val="13"/>
         </w:numPr>
         <w:ind w:left="720" w:hanging="360"/>
         <w:rPr>
           <w:rFonts w:ascii="Times New Roman" w:cs="Times New Roman" w:eastAsia="Times New Roman" w:hAnsi="Times New Roman"/>
           <w:color w:val="202124"/>
           <w:highlight w:val="white"/>
-        </w:rPr>
-      </w:pPr>
-      <w:r>
-        <w:rPr>
-          <w:rFonts w:ascii="Times New Roman" w:cs="Times New Roman" w:eastAsia="Times New Roman" w:hAnsi="Times New Roman"/>
-          <w:color w:val="202124"/>
-          <w:highlight w:val="white"/>
-          <w:rtl w:val="0"/>
-        </w:rPr>
-        <w:t xml:space="preserve">Unity</w:t>
+          <w:u w:val="none"/>
+        </w:rPr>
+      </w:pPr>
+      <w:r>
+        <w:rPr>
+          <w:rFonts w:ascii="Times New Roman" w:cs="Times New Roman" w:eastAsia="Times New Roman" w:hAnsi="Times New Roman"/>
+          <w:color w:val="202124"/>
+          <w:highlight w:val="white"/>
+          <w:rtl w:val="0"/>
+        </w:rPr>
+        <w:t xml:space="preserve">Perforce</w:t>
       </w:r>
     </w:p>
     <w:p>
       <w:pPr>
         <w:numPr>
           <w:ilvl w:val="0"/>
-          <w:numId w:val="10"/>
+          <w:numId w:val="13"/>
         </w:numPr>
         <w:ind w:left="720" w:hanging="360"/>
         <w:rPr>
           <w:rFonts w:ascii="Times New Roman" w:cs="Times New Roman" w:eastAsia="Times New Roman" w:hAnsi="Times New Roman"/>
           <w:color w:val="202124"/>
           <w:highlight w:val="white"/>
-          <w:u w:val="none"/>
-        </w:rPr>
-      </w:pPr>
-      <w:r>
-        <w:rPr>
-          <w:rFonts w:ascii="Times New Roman" w:cs="Times New Roman" w:eastAsia="Times New Roman" w:hAnsi="Times New Roman"/>
-          <w:color w:val="202124"/>
-          <w:highlight w:val="white"/>
-          <w:rtl w:val="0"/>
-        </w:rPr>
-        <w:t xml:space="preserve">Unreal Engine</w:t>
-      </w:r>
-    </w:p>
-    <w:p>
-      <w:pPr>
-        <w:ind w:left="0" w:firstLine="0"/>
-        <w:rPr>
-          <w:rFonts w:ascii="Times New Roman" w:cs="Times New Roman" w:eastAsia="Times New Roman" w:hAnsi="Times New Roman"/>
-          <w:b w:val="1"/>
-          <w:color w:val="202124"/>
-          <w:highlight w:val="white"/>
-        </w:rPr>
-      </w:pPr>
-      <w:r>
-        <w:rPr>
-          <w:rFonts w:ascii="Times New Roman" w:cs="Times New Roman" w:eastAsia="Times New Roman" w:hAnsi="Times New Roman"/>
-          <w:b w:val="1"/>
-          <w:color w:val="202124"/>
-          <w:highlight w:val="white"/>
-          <w:rtl w:val="0"/>
-        </w:rPr>
-        <w:t xml:space="preserve">Tools:</w:t>
+        </w:rPr>
+      </w:pPr>
+      <w:r>
+        <w:rPr>
+          <w:rFonts w:ascii="Times New Roman" w:cs="Times New Roman" w:eastAsia="Times New Roman" w:hAnsi="Times New Roman"/>
+          <w:color w:val="202124"/>
+          <w:highlight w:val="white"/>
+          <w:rtl w:val="0"/>
+        </w:rPr>
+        <w:t xml:space="preserve">Jira, Trello</w:t>
       </w:r>
     </w:p>
     <w:p>
       <w:pPr>
         <w:numPr>
           <w:ilvl w:val="0"/>
-          <w:numId w:val="12"/>
+          <w:numId w:val="13"/>
         </w:numPr>
         <w:ind w:left="720" w:hanging="360"/>
         <w:rPr>
           <w:rFonts w:ascii="Times New Roman" w:cs="Times New Roman" w:eastAsia="Times New Roman" w:hAnsi="Times New Roman"/>
           <w:color w:val="202124"/>
           <w:highlight w:val="white"/>
-          <w:u w:val="none"/>
-        </w:rPr>
-      </w:pPr>
-      <w:r>
-        <w:rPr>
-          <w:rFonts w:ascii="Times New Roman" w:cs="Times New Roman" w:eastAsia="Times New Roman" w:hAnsi="Times New Roman"/>
-          <w:color w:val="202124"/>
-          <w:highlight w:val="white"/>
-          <w:rtl w:val="0"/>
-        </w:rPr>
-        <w:t xml:space="preserve">Github, Gitlab &amp; Git Bash</w:t>
+        </w:rPr>
+      </w:pPr>
+      <w:r>
+        <w:rPr>
+          <w:rFonts w:ascii="Times New Roman" w:cs="Times New Roman" w:eastAsia="Times New Roman" w:hAnsi="Times New Roman"/>
+          <w:color w:val="202124"/>
+          <w:highlight w:val="white"/>
+          <w:rtl w:val="0"/>
+        </w:rPr>
+        <w:t xml:space="preserve">Confluence</w:t>
       </w:r>
     </w:p>
     <w:p>
       <w:pPr>
         <w:numPr>
           <w:ilvl w:val="0"/>
-          <w:numId w:val="12"/>
+          <w:numId w:val="13"/>
         </w:numPr>
         <w:ind w:left="720" w:hanging="360"/>
         <w:rPr>
@@ -848,133 +978,14 @@
           <w:highlight w:val="white"/>
           <w:rtl w:val="0"/>
         </w:rPr>
-        <w:t xml:space="preserve">Plastic SCM</w:t>
+        <w:t xml:space="preserve">Microsoft Excel &amp; Word</w:t>
       </w:r>
     </w:p>
     <w:p>
       <w:pPr>
         <w:numPr>
           <w:ilvl w:val="0"/>
-          <w:numId w:val="12"/>
-        </w:numPr>
-        <w:ind w:left="720" w:hanging="360"/>
-        <w:rPr>
-          <w:rFonts w:ascii="Times New Roman" w:cs="Times New Roman" w:eastAsia="Times New Roman" w:hAnsi="Times New Roman"/>
-          <w:color w:val="202124"/>
-          <w:highlight w:val="white"/>
-          <w:u w:val="none"/>
-        </w:rPr>
-      </w:pPr>
-      <w:r>
-        <w:rPr>
-          <w:rFonts w:ascii="Times New Roman" w:cs="Times New Roman" w:eastAsia="Times New Roman" w:hAnsi="Times New Roman"/>
-          <w:color w:val="202124"/>
-          <w:highlight w:val="white"/>
-          <w:rtl w:val="0"/>
-        </w:rPr>
-        <w:t xml:space="preserve">Perforce</w:t>
-      </w:r>
-    </w:p>
-    <w:p>
-      <w:pPr>
-        <w:numPr>
-          <w:ilvl w:val="0"/>
-          <w:numId w:val="12"/>
-        </w:numPr>
-        <w:ind w:left="720" w:hanging="360"/>
-        <w:rPr>
-          <w:rFonts w:ascii="Times New Roman" w:cs="Times New Roman" w:eastAsia="Times New Roman" w:hAnsi="Times New Roman"/>
-          <w:color w:val="202124"/>
-          <w:highlight w:val="white"/>
-          <w:u w:val="none"/>
-        </w:rPr>
-      </w:pPr>
-      <w:r>
-        <w:rPr>
-          <w:rFonts w:ascii="Times New Roman" w:cs="Times New Roman" w:eastAsia="Times New Roman" w:hAnsi="Times New Roman"/>
-          <w:color w:val="202124"/>
-          <w:highlight w:val="white"/>
-          <w:rtl w:val="0"/>
-        </w:rPr>
-        <w:t xml:space="preserve">Microsoft Excel &amp; Word</w:t>
-      </w:r>
-    </w:p>
-    <w:p>
-      <w:pPr>
-        <w:numPr>
-          <w:ilvl w:val="0"/>
-          <w:numId w:val="12"/>
-        </w:numPr>
-        <w:ind w:left="720" w:hanging="360"/>
-        <w:rPr>
-          <w:rFonts w:ascii="Times New Roman" w:cs="Times New Roman" w:eastAsia="Times New Roman" w:hAnsi="Times New Roman"/>
-          <w:color w:val="202124"/>
-          <w:highlight w:val="white"/>
-          <w:u w:val="none"/>
-        </w:rPr>
-      </w:pPr>
-      <w:r>
-        <w:rPr>
-          <w:rFonts w:ascii="Times New Roman" w:cs="Times New Roman" w:eastAsia="Times New Roman" w:hAnsi="Times New Roman"/>
-          <w:color w:val="202124"/>
-          <w:highlight w:val="white"/>
-          <w:rtl w:val="0"/>
-        </w:rPr>
-        <w:t xml:space="preserve">Google Docs &amp; Sheets</w:t>
-      </w:r>
-    </w:p>
-    <w:p>
-      <w:pPr>
-        <w:numPr>
-          <w:ilvl w:val="0"/>
-          <w:numId w:val="12"/>
-        </w:numPr>
-        <w:ind w:left="720" w:hanging="360"/>
-        <w:rPr>
-          <w:rFonts w:ascii="Times New Roman" w:cs="Times New Roman" w:eastAsia="Times New Roman" w:hAnsi="Times New Roman"/>
-          <w:color w:val="202124"/>
-          <w:highlight w:val="white"/>
-        </w:rPr>
-      </w:pPr>
-      <w:r>
-        <w:rPr>
-          <w:rFonts w:ascii="Times New Roman" w:cs="Times New Roman" w:eastAsia="Times New Roman" w:hAnsi="Times New Roman"/>
-          <w:color w:val="202124"/>
-          <w:highlight w:val="white"/>
-          <w:rtl w:val="0"/>
-        </w:rPr>
-        <w:t xml:space="preserve">Jira, Trello</w:t>
-      </w:r>
-    </w:p>
-    <w:p>
-      <w:pPr>
-        <w:numPr>
-          <w:ilvl w:val="0"/>
-          <w:numId w:val="12"/>
-        </w:numPr>
-        <w:ind w:left="720" w:hanging="360"/>
-        <w:rPr>
-          <w:rFonts w:ascii="Times New Roman" w:cs="Times New Roman" w:eastAsia="Times New Roman" w:hAnsi="Times New Roman"/>
-          <w:color w:val="202124"/>
-          <w:highlight w:val="white"/>
-          <w:u w:val="none"/>
-        </w:rPr>
-      </w:pPr>
-      <w:r>
-        <w:rPr>
-          <w:rFonts w:ascii="Times New Roman" w:cs="Times New Roman" w:eastAsia="Times New Roman" w:hAnsi="Times New Roman"/>
-          <w:color w:val="202124"/>
-          <w:highlight w:val="white"/>
-          <w:rtl w:val="0"/>
-        </w:rPr>
-        <w:t xml:space="preserve">Confluence</w:t>
-      </w:r>
-    </w:p>
-    <w:p>
-      <w:pPr>
-        <w:numPr>
-          <w:ilvl w:val="0"/>
-          <w:numId w:val="12"/>
+          <w:numId w:val="13"/>
         </w:numPr>
         <w:ind w:left="720" w:hanging="360"/>
         <w:rPr>
@@ -1067,7 +1078,7 @@
       <w:pPr>
         <w:numPr>
           <w:ilvl w:val="0"/>
-          <w:numId w:val="9"/>
+          <w:numId w:val="10"/>
         </w:numPr>
         <w:ind w:left="720" w:hanging="360"/>
         <w:rPr>
@@ -1091,7 +1102,7 @@
       <w:pPr>
         <w:numPr>
           <w:ilvl w:val="0"/>
-          <w:numId w:val="9"/>
+          <w:numId w:val="10"/>
         </w:numPr>
         <w:ind w:left="720" w:hanging="360"/>
         <w:rPr>
@@ -1115,31 +1126,7 @@
       <w:pPr>
         <w:numPr>
           <w:ilvl w:val="0"/>
-          <w:numId w:val="9"/>
-        </w:numPr>
-        <w:ind w:left="720" w:hanging="360"/>
-        <w:rPr>
-          <w:rFonts w:ascii="Times New Roman" w:cs="Times New Roman" w:eastAsia="Times New Roman" w:hAnsi="Times New Roman"/>
-          <w:color w:val="202124"/>
-          <w:highlight w:val="white"/>
-          <w:u w:val="none"/>
-        </w:rPr>
-      </w:pPr>
-      <w:r>
-        <w:rPr>
-          <w:rFonts w:ascii="Times New Roman" w:cs="Times New Roman" w:eastAsia="Times New Roman" w:hAnsi="Times New Roman"/>
-          <w:color w:val="202124"/>
-          <w:highlight w:val="white"/>
-          <w:rtl w:val="0"/>
-        </w:rPr>
-        <w:t xml:space="preserve">Norwegian (Intermediate)</w:t>
-      </w:r>
-    </w:p>
-    <w:p>
-      <w:pPr>
-        <w:numPr>
-          <w:ilvl w:val="0"/>
-          <w:numId w:val="9"/>
+          <w:numId w:val="10"/>
         </w:numPr>
         <w:ind w:left="720" w:hanging="360"/>
         <w:rPr>
@@ -1319,27 +1306,7 @@
           <w:rFonts w:ascii="Times New Roman" w:cs="Times New Roman" w:eastAsia="Times New Roman" w:hAnsi="Times New Roman"/>
           <w:rtl w:val="0"/>
         </w:rPr>
-        <w:t xml:space="preserve">Software development in JavaScript, Vue, Plotly, HTML, CSS.</w:t>
-      </w:r>
-    </w:p>
-    <w:p>
-      <w:pPr>
-        <w:numPr>
-          <w:ilvl w:val="0"/>
-          <w:numId w:val="6"/>
-        </w:numPr>
-        <w:ind w:left="720" w:hanging="360"/>
-        <w:rPr>
-          <w:rFonts w:ascii="Times New Roman" w:cs="Times New Roman" w:eastAsia="Times New Roman" w:hAnsi="Times New Roman"/>
-          <w:u w:val="none"/>
-        </w:rPr>
-      </w:pPr>
-      <w:r>
-        <w:rPr>
-          <w:rFonts w:ascii="Times New Roman" w:cs="Times New Roman" w:eastAsia="Times New Roman" w:hAnsi="Times New Roman"/>
-          <w:rtl w:val="0"/>
-        </w:rPr>
-        <w:t xml:space="preserve">Refactoring code architecture.</w:t>
+        <w:t xml:space="preserve">Software development and refactoring in JavaScript, Vue, Plotly, HTML, CSS.</w:t>
       </w:r>
     </w:p>
     <w:p>
@@ -1371,7 +1338,7 @@
         <w:t xml:space="preserve">2021</w:t>
         <w:tab/>
         <w:tab/>
-        <w:t xml:space="preserve">Warcry Interactive: Games User Experience Consultant</w:t>
+        <w:t xml:space="preserve">Warcry Interactive: Quality Assurance Consultant</w:t>
       </w:r>
     </w:p>
     <w:p>
@@ -1391,27 +1358,7 @@
           <w:rFonts w:ascii="Times New Roman" w:cs="Times New Roman" w:eastAsia="Times New Roman" w:hAnsi="Times New Roman"/>
           <w:rtl w:val="0"/>
         </w:rPr>
-        <w:t xml:space="preserve">Conducting playtesting sessions.</w:t>
-      </w:r>
-    </w:p>
-    <w:p>
-      <w:pPr>
-        <w:numPr>
-          <w:ilvl w:val="0"/>
-          <w:numId w:val="3"/>
-        </w:numPr>
-        <w:ind w:left="720" w:hanging="360"/>
-        <w:rPr>
-          <w:rFonts w:ascii="Times New Roman" w:cs="Times New Roman" w:eastAsia="Times New Roman" w:hAnsi="Times New Roman"/>
-          <w:u w:val="none"/>
-        </w:rPr>
-      </w:pPr>
-      <w:r>
-        <w:rPr>
-          <w:rFonts w:ascii="Times New Roman" w:cs="Times New Roman" w:eastAsia="Times New Roman" w:hAnsi="Times New Roman"/>
-          <w:rtl w:val="0"/>
-        </w:rPr>
-        <w:t xml:space="preserve">Data analysis &amp; visualization.</w:t>
+        <w:t xml:space="preserve">Conducting playtesting sessions, data analysis and data visualization.</w:t>
       </w:r>
     </w:p>
     <w:p>
@@ -1445,6 +1392,216 @@
         <w:t xml:space="preserve">2020-2021</w:t>
         <w:tab/>
         <w:t xml:space="preserve">Smoofit: Software Developer</w:t>
+      </w:r>
+    </w:p>
+    <w:p>
+      <w:pPr>
+        <w:numPr>
+          <w:ilvl w:val="0"/>
+          <w:numId w:val="17"/>
+        </w:numPr>
+        <w:ind w:left="720" w:hanging="360"/>
+        <w:rPr>
+          <w:rFonts w:ascii="Times New Roman" w:cs="Times New Roman" w:eastAsia="Times New Roman" w:hAnsi="Times New Roman"/>
+          <w:u w:val="none"/>
+        </w:rPr>
+      </w:pPr>
+      <w:r>
+        <w:rPr>
+          <w:rFonts w:ascii="Times New Roman" w:cs="Times New Roman" w:eastAsia="Times New Roman" w:hAnsi="Times New Roman"/>
+          <w:rtl w:val="0"/>
+        </w:rPr>
+        <w:t xml:space="preserve">Software Development in C, HTML, CSS, JavaScript, and maintaining CMS.</w:t>
+      </w:r>
+    </w:p>
+    <w:p>
+      <w:pPr>
+        <w:ind w:left="0" w:firstLine="0"/>
+        <w:rPr>
+          <w:rFonts w:ascii="Times New Roman" w:cs="Times New Roman" w:eastAsia="Times New Roman" w:hAnsi="Times New Roman"/>
+        </w:rPr>
+      </w:pPr>
+      <w:r>
+        <w:rPr>
+          <w:rtl w:val="0"/>
+        </w:rPr>
+      </w:r>
+    </w:p>
+    <w:p>
+      <w:pPr>
+        <w:ind w:left="0" w:firstLine="0"/>
+        <w:rPr>
+          <w:rFonts w:ascii="Times New Roman" w:cs="Times New Roman" w:eastAsia="Times New Roman" w:hAnsi="Times New Roman"/>
+          <w:b w:val="1"/>
+        </w:rPr>
+      </w:pPr>
+      <w:r>
+        <w:rPr>
+          <w:rFonts w:ascii="Times New Roman" w:cs="Times New Roman" w:eastAsia="Times New Roman" w:hAnsi="Times New Roman"/>
+          <w:b w:val="1"/>
+          <w:rtl w:val="0"/>
+        </w:rPr>
+        <w:t xml:space="preserve">2019-2020</w:t>
+        <w:tab/>
+        <w:t xml:space="preserve">Chalmers Studentbostäder: Customer service</w:t>
+      </w:r>
+    </w:p>
+    <w:p>
+      <w:pPr>
+        <w:numPr>
+          <w:ilvl w:val="0"/>
+          <w:numId w:val="15"/>
+        </w:numPr>
+        <w:ind w:left="720" w:hanging="360"/>
+        <w:rPr>
+          <w:rFonts w:ascii="Times New Roman" w:cs="Times New Roman" w:eastAsia="Times New Roman" w:hAnsi="Times New Roman"/>
+          <w:u w:val="none"/>
+        </w:rPr>
+      </w:pPr>
+      <w:r>
+        <w:rPr>
+          <w:rFonts w:ascii="Times New Roman" w:cs="Times New Roman" w:eastAsia="Times New Roman" w:hAnsi="Times New Roman"/>
+          <w:rtl w:val="0"/>
+        </w:rPr>
+        <w:t xml:space="preserve">Served customers/tenants and handled various administrative tasks.</w:t>
+      </w:r>
+    </w:p>
+    <w:p>
+      <w:pPr>
+        <w:ind w:left="0" w:firstLine="0"/>
+        <w:rPr>
+          <w:rFonts w:ascii="Times New Roman" w:cs="Times New Roman" w:eastAsia="Times New Roman" w:hAnsi="Times New Roman"/>
+        </w:rPr>
+      </w:pPr>
+      <w:r>
+        <w:rPr>
+          <w:rtl w:val="0"/>
+        </w:rPr>
+      </w:r>
+    </w:p>
+    <w:p>
+      <w:pPr>
+        <w:ind w:left="0" w:firstLine="0"/>
+        <w:rPr>
+          <w:rFonts w:ascii="Times New Roman" w:cs="Times New Roman" w:eastAsia="Times New Roman" w:hAnsi="Times New Roman"/>
+          <w:b w:val="1"/>
+        </w:rPr>
+      </w:pPr>
+      <w:r>
+        <w:rPr>
+          <w:rFonts w:ascii="Times New Roman" w:cs="Times New Roman" w:eastAsia="Times New Roman" w:hAnsi="Times New Roman"/>
+          <w:b w:val="1"/>
+          <w:rtl w:val="0"/>
+        </w:rPr>
+        <w:t xml:space="preserve">2017</w:t>
+        <w:tab/>
+        <w:tab/>
+        <w:t xml:space="preserve">Nyboskolan Tibro: Substitute teacher</w:t>
+      </w:r>
+    </w:p>
+    <w:p>
+      <w:pPr>
+        <w:numPr>
+          <w:ilvl w:val="0"/>
+          <w:numId w:val="14"/>
+        </w:numPr>
+        <w:ind w:left="720" w:hanging="360"/>
+        <w:rPr>
+          <w:rFonts w:ascii="Times New Roman" w:cs="Times New Roman" w:eastAsia="Times New Roman" w:hAnsi="Times New Roman"/>
+          <w:u w:val="none"/>
+        </w:rPr>
+      </w:pPr>
+      <w:r>
+        <w:rPr>
+          <w:rFonts w:ascii="Times New Roman" w:cs="Times New Roman" w:eastAsia="Times New Roman" w:hAnsi="Times New Roman"/>
+          <w:rtl w:val="0"/>
+        </w:rPr>
+        <w:t xml:space="preserve">Substitute teacher primarily in mathematics and gymnastics for an elementary school.</w:t>
+      </w:r>
+    </w:p>
+    <w:p>
+      <w:pPr>
+        <w:ind w:left="0" w:firstLine="0"/>
+        <w:rPr>
+          <w:rFonts w:ascii="Times New Roman" w:cs="Times New Roman" w:eastAsia="Times New Roman" w:hAnsi="Times New Roman"/>
+        </w:rPr>
+      </w:pPr>
+      <w:r>
+        <w:rPr>
+          <w:rtl w:val="0"/>
+        </w:rPr>
+      </w:r>
+    </w:p>
+    <w:p>
+      <w:pPr>
+        <w:ind w:left="0" w:firstLine="0"/>
+        <w:rPr>
+          <w:rFonts w:ascii="Times New Roman" w:cs="Times New Roman" w:eastAsia="Times New Roman" w:hAnsi="Times New Roman"/>
+          <w:b w:val="1"/>
+        </w:rPr>
+      </w:pPr>
+      <w:r>
+        <w:rPr>
+          <w:rFonts w:ascii="Times New Roman" w:cs="Times New Roman" w:eastAsia="Times New Roman" w:hAnsi="Times New Roman"/>
+          <w:b w:val="1"/>
+          <w:rtl w:val="0"/>
+        </w:rPr>
+        <w:t xml:space="preserve">2015-2018</w:t>
+        <w:tab/>
+        <w:t xml:space="preserve">Tibro Kyrkogård: Caretaker/Gardener</w:t>
+      </w:r>
+    </w:p>
+    <w:p>
+      <w:pPr>
+        <w:numPr>
+          <w:ilvl w:val="0"/>
+          <w:numId w:val="7"/>
+        </w:numPr>
+        <w:ind w:left="720" w:hanging="360"/>
+        <w:rPr>
+          <w:rFonts w:ascii="Times New Roman" w:cs="Times New Roman" w:eastAsia="Times New Roman" w:hAnsi="Times New Roman"/>
+          <w:u w:val="none"/>
+        </w:rPr>
+      </w:pPr>
+      <w:r>
+        <w:rPr>
+          <w:rFonts w:ascii="Times New Roman" w:cs="Times New Roman" w:eastAsia="Times New Roman" w:hAnsi="Times New Roman"/>
+          <w:rtl w:val="0"/>
+        </w:rPr>
+        <w:t xml:space="preserve">Gardening, lawn mowing and various other tasks required at the facility.</w:t>
+      </w:r>
+    </w:p>
+    <w:p>
+      <w:pPr>
+        <w:ind w:left="0" w:firstLine="0"/>
+        <w:rPr>
+          <w:rFonts w:ascii="Times New Roman" w:cs="Times New Roman" w:eastAsia="Times New Roman" w:hAnsi="Times New Roman"/>
+        </w:rPr>
+      </w:pPr>
+      <w:r>
+        <w:rPr>
+          <w:rtl w:val="0"/>
+        </w:rPr>
+      </w:r>
+    </w:p>
+    <w:p>
+      <w:pPr>
+        <w:ind w:left="0" w:firstLine="0"/>
+        <w:rPr>
+          <w:rFonts w:ascii="Times New Roman" w:cs="Times New Roman" w:eastAsia="Times New Roman" w:hAnsi="Times New Roman"/>
+          <w:b w:val="1"/>
+        </w:rPr>
+      </w:pPr>
+      <w:r>
+        <w:rPr>
+          <w:rFonts w:ascii="Times New Roman" w:cs="Times New Roman" w:eastAsia="Times New Roman" w:hAnsi="Times New Roman"/>
+          <w:b w:val="1"/>
+          <w:rtl w:val="0"/>
+        </w:rPr>
+        <w:t xml:space="preserve">2012</w:t>
+        <w:tab/>
+        <w:tab/>
+        <w:t xml:space="preserve">Tidningstjänst AB: Mailman</w:t>
       </w:r>
     </w:p>
     <w:p>
@@ -1464,256 +1621,6 @@
           <w:rFonts w:ascii="Times New Roman" w:cs="Times New Roman" w:eastAsia="Times New Roman" w:hAnsi="Times New Roman"/>
           <w:rtl w:val="0"/>
         </w:rPr>
-        <w:t xml:space="preserve">Software Development in C, HTML, CSS, JavaScript.</w:t>
-      </w:r>
-    </w:p>
-    <w:p>
-      <w:pPr>
-        <w:numPr>
-          <w:ilvl w:val="0"/>
-          <w:numId w:val="16"/>
-        </w:numPr>
-        <w:ind w:left="720" w:hanging="360"/>
-        <w:rPr>
-          <w:rFonts w:ascii="Times New Roman" w:cs="Times New Roman" w:eastAsia="Times New Roman" w:hAnsi="Times New Roman"/>
-          <w:u w:val="none"/>
-        </w:rPr>
-      </w:pPr>
-      <w:r>
-        <w:rPr>
-          <w:rFonts w:ascii="Times New Roman" w:cs="Times New Roman" w:eastAsia="Times New Roman" w:hAnsi="Times New Roman"/>
-          <w:rtl w:val="0"/>
-        </w:rPr>
-        <w:t xml:space="preserve">Management of CMS.</w:t>
-      </w:r>
-    </w:p>
-    <w:p>
-      <w:pPr>
-        <w:ind w:left="0" w:firstLine="0"/>
-        <w:rPr>
-          <w:rFonts w:ascii="Times New Roman" w:cs="Times New Roman" w:eastAsia="Times New Roman" w:hAnsi="Times New Roman"/>
-        </w:rPr>
-      </w:pPr>
-      <w:r>
-        <w:rPr>
-          <w:rtl w:val="0"/>
-        </w:rPr>
-      </w:r>
-    </w:p>
-    <w:p>
-      <w:pPr>
-        <w:ind w:left="0" w:firstLine="0"/>
-        <w:rPr>
-          <w:rFonts w:ascii="Times New Roman" w:cs="Times New Roman" w:eastAsia="Times New Roman" w:hAnsi="Times New Roman"/>
-          <w:b w:val="1"/>
-        </w:rPr>
-      </w:pPr>
-      <w:r>
-        <w:rPr>
-          <w:rFonts w:ascii="Times New Roman" w:cs="Times New Roman" w:eastAsia="Times New Roman" w:hAnsi="Times New Roman"/>
-          <w:b w:val="1"/>
-          <w:rtl w:val="0"/>
-        </w:rPr>
-        <w:t xml:space="preserve">2019-2020</w:t>
-        <w:tab/>
-        <w:t xml:space="preserve">Chalmers Studentbostäder: Customer service</w:t>
-      </w:r>
-    </w:p>
-    <w:p>
-      <w:pPr>
-        <w:numPr>
-          <w:ilvl w:val="0"/>
-          <w:numId w:val="14"/>
-        </w:numPr>
-        <w:ind w:left="720" w:hanging="360"/>
-        <w:rPr>
-          <w:rFonts w:ascii="Times New Roman" w:cs="Times New Roman" w:eastAsia="Times New Roman" w:hAnsi="Times New Roman"/>
-          <w:u w:val="none"/>
-        </w:rPr>
-      </w:pPr>
-      <w:r>
-        <w:rPr>
-          <w:rFonts w:ascii="Times New Roman" w:cs="Times New Roman" w:eastAsia="Times New Roman" w:hAnsi="Times New Roman"/>
-          <w:rtl w:val="0"/>
-        </w:rPr>
-        <w:t xml:space="preserve">Served customers/tenants.</w:t>
-      </w:r>
-    </w:p>
-    <w:p>
-      <w:pPr>
-        <w:numPr>
-          <w:ilvl w:val="0"/>
-          <w:numId w:val="14"/>
-        </w:numPr>
-        <w:ind w:left="720" w:hanging="360"/>
-        <w:rPr>
-          <w:rFonts w:ascii="Times New Roman" w:cs="Times New Roman" w:eastAsia="Times New Roman" w:hAnsi="Times New Roman"/>
-          <w:u w:val="none"/>
-        </w:rPr>
-      </w:pPr>
-      <w:r>
-        <w:rPr>
-          <w:rFonts w:ascii="Times New Roman" w:cs="Times New Roman" w:eastAsia="Times New Roman" w:hAnsi="Times New Roman"/>
-          <w:rtl w:val="0"/>
-        </w:rPr>
-        <w:t xml:space="preserve">Handled various administrative tasks.</w:t>
-      </w:r>
-    </w:p>
-    <w:p>
-      <w:pPr>
-        <w:ind w:left="0" w:firstLine="0"/>
-        <w:rPr>
-          <w:rFonts w:ascii="Times New Roman" w:cs="Times New Roman" w:eastAsia="Times New Roman" w:hAnsi="Times New Roman"/>
-        </w:rPr>
-      </w:pPr>
-      <w:r>
-        <w:rPr>
-          <w:rtl w:val="0"/>
-        </w:rPr>
-      </w:r>
-    </w:p>
-    <w:p>
-      <w:pPr>
-        <w:ind w:left="0" w:firstLine="0"/>
-        <w:rPr>
-          <w:rFonts w:ascii="Times New Roman" w:cs="Times New Roman" w:eastAsia="Times New Roman" w:hAnsi="Times New Roman"/>
-          <w:b w:val="1"/>
-        </w:rPr>
-      </w:pPr>
-      <w:r>
-        <w:rPr>
-          <w:rFonts w:ascii="Times New Roman" w:cs="Times New Roman" w:eastAsia="Times New Roman" w:hAnsi="Times New Roman"/>
-          <w:b w:val="1"/>
-          <w:rtl w:val="0"/>
-        </w:rPr>
-        <w:t xml:space="preserve">2017</w:t>
-        <w:tab/>
-        <w:tab/>
-        <w:t xml:space="preserve">Nyboskolan Tibro: Substitute teacher</w:t>
-      </w:r>
-    </w:p>
-    <w:p>
-      <w:pPr>
-        <w:numPr>
-          <w:ilvl w:val="0"/>
-          <w:numId w:val="13"/>
-        </w:numPr>
-        <w:ind w:left="720" w:hanging="360"/>
-        <w:rPr>
-          <w:rFonts w:ascii="Times New Roman" w:cs="Times New Roman" w:eastAsia="Times New Roman" w:hAnsi="Times New Roman"/>
-          <w:u w:val="none"/>
-        </w:rPr>
-      </w:pPr>
-      <w:r>
-        <w:rPr>
-          <w:rFonts w:ascii="Times New Roman" w:cs="Times New Roman" w:eastAsia="Times New Roman" w:hAnsi="Times New Roman"/>
-          <w:rtl w:val="0"/>
-        </w:rPr>
-        <w:t xml:space="preserve">Substitute teacher primarily in mathematics and gymnastics for an elementary school.</w:t>
-      </w:r>
-    </w:p>
-    <w:p>
-      <w:pPr>
-        <w:ind w:left="0" w:firstLine="0"/>
-        <w:rPr>
-          <w:rFonts w:ascii="Times New Roman" w:cs="Times New Roman" w:eastAsia="Times New Roman" w:hAnsi="Times New Roman"/>
-        </w:rPr>
-      </w:pPr>
-      <w:r>
-        <w:rPr>
-          <w:rtl w:val="0"/>
-        </w:rPr>
-      </w:r>
-    </w:p>
-    <w:p>
-      <w:pPr>
-        <w:ind w:left="0" w:firstLine="0"/>
-        <w:rPr>
-          <w:rFonts w:ascii="Times New Roman" w:cs="Times New Roman" w:eastAsia="Times New Roman" w:hAnsi="Times New Roman"/>
-          <w:b w:val="1"/>
-        </w:rPr>
-      </w:pPr>
-      <w:r>
-        <w:rPr>
-          <w:rFonts w:ascii="Times New Roman" w:cs="Times New Roman" w:eastAsia="Times New Roman" w:hAnsi="Times New Roman"/>
-          <w:b w:val="1"/>
-          <w:rtl w:val="0"/>
-        </w:rPr>
-        <w:t xml:space="preserve">2015-2018</w:t>
-        <w:tab/>
-        <w:t xml:space="preserve">Tibro Kyrkogård: Caretaker/Gardener</w:t>
-      </w:r>
-    </w:p>
-    <w:p>
-      <w:pPr>
-        <w:numPr>
-          <w:ilvl w:val="0"/>
-          <w:numId w:val="7"/>
-        </w:numPr>
-        <w:ind w:left="720" w:hanging="360"/>
-        <w:rPr>
-          <w:rFonts w:ascii="Times New Roman" w:cs="Times New Roman" w:eastAsia="Times New Roman" w:hAnsi="Times New Roman"/>
-          <w:u w:val="none"/>
-        </w:rPr>
-      </w:pPr>
-      <w:r>
-        <w:rPr>
-          <w:rFonts w:ascii="Times New Roman" w:cs="Times New Roman" w:eastAsia="Times New Roman" w:hAnsi="Times New Roman"/>
-          <w:rtl w:val="0"/>
-        </w:rPr>
-        <w:t xml:space="preserve">Gardening, lawn mowing and various other tasks required at the facility.</w:t>
-      </w:r>
-    </w:p>
-    <w:p>
-      <w:pPr>
-        <w:ind w:left="0" w:firstLine="0"/>
-        <w:rPr>
-          <w:rFonts w:ascii="Times New Roman" w:cs="Times New Roman" w:eastAsia="Times New Roman" w:hAnsi="Times New Roman"/>
-        </w:rPr>
-      </w:pPr>
-      <w:r>
-        <w:rPr>
-          <w:rtl w:val="0"/>
-        </w:rPr>
-      </w:r>
-    </w:p>
-    <w:p>
-      <w:pPr>
-        <w:ind w:left="0" w:firstLine="0"/>
-        <w:rPr>
-          <w:rFonts w:ascii="Times New Roman" w:cs="Times New Roman" w:eastAsia="Times New Roman" w:hAnsi="Times New Roman"/>
-          <w:b w:val="1"/>
-        </w:rPr>
-      </w:pPr>
-      <w:r>
-        <w:rPr>
-          <w:rFonts w:ascii="Times New Roman" w:cs="Times New Roman" w:eastAsia="Times New Roman" w:hAnsi="Times New Roman"/>
-          <w:b w:val="1"/>
-          <w:rtl w:val="0"/>
-        </w:rPr>
-        <w:t xml:space="preserve">2012</w:t>
-        <w:tab/>
-        <w:tab/>
-        <w:t xml:space="preserve">Tidningstjänst AB: Mailman</w:t>
-      </w:r>
-    </w:p>
-    <w:p>
-      <w:pPr>
-        <w:numPr>
-          <w:ilvl w:val="0"/>
-          <w:numId w:val="15"/>
-        </w:numPr>
-        <w:ind w:left="720" w:hanging="360"/>
-        <w:rPr>
-          <w:rFonts w:ascii="Times New Roman" w:cs="Times New Roman" w:eastAsia="Times New Roman" w:hAnsi="Times New Roman"/>
-          <w:u w:val="none"/>
-        </w:rPr>
-      </w:pPr>
-      <w:r>
-        <w:rPr>
-          <w:rFonts w:ascii="Times New Roman" w:cs="Times New Roman" w:eastAsia="Times New Roman" w:hAnsi="Times New Roman"/>
-          <w:rtl w:val="0"/>
-        </w:rPr>
         <w:t xml:space="preserve">Delivered newsletters between 3am-6am.</w:t>
       </w:r>
     </w:p>
@@ -1768,6 +1675,204 @@
         </w:rPr>
         <w:t xml:space="preserve">Renovated and painted houses, gardening.</w:t>
       </w:r>
+    </w:p>
+    <w:p>
+      <w:pPr>
+        <w:rPr>
+          <w:rFonts w:ascii="Times New Roman" w:cs="Times New Roman" w:eastAsia="Times New Roman" w:hAnsi="Times New Roman"/>
+        </w:rPr>
+      </w:pPr>
+      <w:r>
+        <w:rPr>
+          <w:rtl w:val="0"/>
+        </w:rPr>
+      </w:r>
+    </w:p>
+    <w:p>
+      <w:pPr>
+        <w:rPr>
+          <w:rFonts w:ascii="Times New Roman" w:cs="Times New Roman" w:eastAsia="Times New Roman" w:hAnsi="Times New Roman"/>
+        </w:rPr>
+        <w:sectPr>
+          <w:type w:val="continuous"/>
+          <w:pgSz w:h="15840" w:w="12240" w:orient="portrait"/>
+          <w:pgMar w:bottom="1440" w:top="1440" w:left="1440" w:right="1440" w:header="720" w:footer="720"/>
+        </w:sectPr>
+      </w:pPr>
+      <w:r>
+        <w:pict>
+          <v:rect style="width:0.0pt;height:1.5pt" o:hr="t" o:hrstd="t" o:hralign="center" fillcolor="#A0A0A0" stroked="f"/>
+        </w:pict>
+      </w:r>
+      <w:r>
+        <w:rPr>
+          <w:rtl w:val="0"/>
+        </w:rPr>
+      </w:r>
+    </w:p>
+    <w:p>
+      <w:pPr>
+        <w:rPr>
+          <w:rFonts w:ascii="Times New Roman" w:cs="Times New Roman" w:eastAsia="Times New Roman" w:hAnsi="Times New Roman"/>
+          <w:b w:val="1"/>
+          <w:color w:val="980000"/>
+          <w:sz w:val="26"/>
+          <w:szCs w:val="26"/>
+        </w:rPr>
+        <w:sectPr>
+          <w:type w:val="continuous"/>
+          <w:pgSz w:h="15840" w:w="12240" w:orient="portrait"/>
+          <w:pgMar w:bottom="1440" w:top="1440" w:left="1440" w:right="1440" w:header="720" w:footer="720"/>
+        </w:sectPr>
+      </w:pPr>
+      <w:r>
+        <w:rPr>
+          <w:rFonts w:ascii="Times New Roman" w:cs="Times New Roman" w:eastAsia="Times New Roman" w:hAnsi="Times New Roman"/>
+          <w:b w:val="1"/>
+          <w:color w:val="980000"/>
+          <w:sz w:val="26"/>
+          <w:szCs w:val="26"/>
+          <w:rtl w:val="0"/>
+        </w:rPr>
+        <w:t xml:space="preserve">Soft Skills</w:t>
+      </w:r>
+    </w:p>
+    <w:p>
+      <w:pPr>
+        <w:numPr>
+          <w:ilvl w:val="0"/>
+          <w:numId w:val="12"/>
+        </w:numPr>
+        <w:ind w:left="720" w:hanging="360"/>
+        <w:rPr>
+          <w:rFonts w:ascii="Times New Roman" w:cs="Times New Roman" w:eastAsia="Times New Roman" w:hAnsi="Times New Roman"/>
+          <w:color w:val="202124"/>
+          <w:highlight w:val="white"/>
+        </w:rPr>
+      </w:pPr>
+      <w:r>
+        <w:rPr>
+          <w:rFonts w:ascii="Times New Roman" w:cs="Times New Roman" w:eastAsia="Times New Roman" w:hAnsi="Times New Roman"/>
+          <w:color w:val="202124"/>
+          <w:highlight w:val="white"/>
+          <w:rtl w:val="0"/>
+        </w:rPr>
+        <w:t xml:space="preserve">I am a very productive person</w:t>
+      </w:r>
+    </w:p>
+    <w:p>
+      <w:pPr>
+        <w:numPr>
+          <w:ilvl w:val="0"/>
+          <w:numId w:val="12"/>
+        </w:numPr>
+        <w:ind w:left="720" w:hanging="360"/>
+        <w:rPr>
+          <w:rFonts w:ascii="Times New Roman" w:cs="Times New Roman" w:eastAsia="Times New Roman" w:hAnsi="Times New Roman"/>
+          <w:color w:val="202124"/>
+          <w:highlight w:val="white"/>
+          <w:u w:val="none"/>
+        </w:rPr>
+      </w:pPr>
+      <w:r>
+        <w:rPr>
+          <w:rFonts w:ascii="Times New Roman" w:cs="Times New Roman" w:eastAsia="Times New Roman" w:hAnsi="Times New Roman"/>
+          <w:color w:val="202124"/>
+          <w:highlight w:val="white"/>
+          <w:rtl w:val="0"/>
+        </w:rPr>
+        <w:t xml:space="preserve">Talking with colleagues gives me energy</w:t>
+      </w:r>
+    </w:p>
+    <w:p>
+      <w:pPr>
+        <w:numPr>
+          <w:ilvl w:val="0"/>
+          <w:numId w:val="12"/>
+        </w:numPr>
+        <w:ind w:left="720" w:hanging="360"/>
+        <w:rPr>
+          <w:rFonts w:ascii="Times New Roman" w:cs="Times New Roman" w:eastAsia="Times New Roman" w:hAnsi="Times New Roman"/>
+          <w:color w:val="202124"/>
+          <w:highlight w:val="white"/>
+          <w:u w:val="none"/>
+        </w:rPr>
+      </w:pPr>
+      <w:r>
+        <w:rPr>
+          <w:rFonts w:ascii="Times New Roman" w:cs="Times New Roman" w:eastAsia="Times New Roman" w:hAnsi="Times New Roman"/>
+          <w:color w:val="202124"/>
+          <w:highlight w:val="white"/>
+          <w:rtl w:val="0"/>
+        </w:rPr>
+        <w:t xml:space="preserve">I believe communication is essential</w:t>
+      </w:r>
+    </w:p>
+    <w:p>
+      <w:pPr>
+        <w:numPr>
+          <w:ilvl w:val="0"/>
+          <w:numId w:val="12"/>
+        </w:numPr>
+        <w:ind w:left="720" w:hanging="360"/>
+        <w:rPr>
+          <w:rFonts w:ascii="Times New Roman" w:cs="Times New Roman" w:eastAsia="Times New Roman" w:hAnsi="Times New Roman"/>
+          <w:color w:val="202124"/>
+          <w:highlight w:val="white"/>
+        </w:rPr>
+      </w:pPr>
+      <w:r>
+        <w:rPr>
+          <w:rFonts w:ascii="Times New Roman" w:cs="Times New Roman" w:eastAsia="Times New Roman" w:hAnsi="Times New Roman"/>
+          <w:color w:val="202124"/>
+          <w:highlight w:val="white"/>
+          <w:rtl w:val="0"/>
+        </w:rPr>
+        <w:t xml:space="preserve">My desk is always tidy and organized</w:t>
+      </w:r>
+    </w:p>
+    <w:p>
+      <w:pPr>
+        <w:numPr>
+          <w:ilvl w:val="0"/>
+          <w:numId w:val="12"/>
+        </w:numPr>
+        <w:ind w:left="720" w:hanging="360"/>
+        <w:rPr>
+          <w:rFonts w:ascii="Times New Roman" w:cs="Times New Roman" w:eastAsia="Times New Roman" w:hAnsi="Times New Roman"/>
+          <w:color w:val="202124"/>
+          <w:highlight w:val="white"/>
+          <w:u w:val="none"/>
+        </w:rPr>
+        <w:sectPr>
+          <w:type w:val="continuous"/>
+          <w:pgSz w:h="15840" w:w="12240" w:orient="portrait"/>
+          <w:pgMar w:bottom="1440" w:top="1440" w:left="1440" w:right="1440" w:header="720" w:footer="720"/>
+          <w:cols w:equalWidth="0" w:num="2">
+            <w:col w:space="720" w:w="4320"/>
+            <w:col w:space="0" w:w="4320"/>
+          </w:cols>
+        </w:sectPr>
+      </w:pPr>
+      <w:r>
+        <w:rPr>
+          <w:rFonts w:ascii="Times New Roman" w:cs="Times New Roman" w:eastAsia="Times New Roman" w:hAnsi="Times New Roman"/>
+          <w:color w:val="202124"/>
+          <w:highlight w:val="white"/>
+          <w:rtl w:val="0"/>
+        </w:rPr>
+        <w:t xml:space="preserve">I have an amazing posture ;)</w:t>
+      </w:r>
+    </w:p>
+    <w:p>
+      <w:pPr>
+        <w:ind w:left="0" w:firstLine="0"/>
+        <w:rPr>
+          <w:rFonts w:ascii="Times New Roman" w:cs="Times New Roman" w:eastAsia="Times New Roman" w:hAnsi="Times New Roman"/>
+          <w:color w:val="202124"/>
+          <w:highlight w:val="white"/>
+        </w:rPr>
+      </w:pPr>
       <w:r>
         <w:rPr>
           <w:rtl w:val="0"/>
@@ -1778,6 +1883,10 @@
       <w:type w:val="continuous"/>
       <w:pgSz w:h="15840" w:w="12240" w:orient="portrait"/>
       <w:pgMar w:bottom="1440" w:top="1440" w:left="1440" w:right="1440" w:header="720" w:footer="720"/>
+      <w:cols w:equalWidth="0" w:num="2">
+        <w:col w:space="720" w:w="4320"/>
+        <w:col w:space="0" w:w="4320"/>
+      </w:cols>
     </w:sectPr>
   </w:body>
 </w:document>
@@ -3436,6 +3545,116 @@
     </w:lvl>
   </w:abstractNum>
   <w:abstractNum w:abstractNumId="16">
+    <w:lvl w:ilvl="0">
+      <w:start w:val="1"/>
+      <w:numFmt w:val="bullet"/>
+      <w:lvlText w:val="●"/>
+      <w:lvlJc w:val="left"/>
+      <w:pPr>
+        <w:ind w:left="720" w:hanging="360"/>
+      </w:pPr>
+      <w:rPr>
+        <w:u w:val="none"/>
+      </w:rPr>
+    </w:lvl>
+    <w:lvl w:ilvl="1">
+      <w:start w:val="1"/>
+      <w:numFmt w:val="bullet"/>
+      <w:lvlText w:val="○"/>
+      <w:lvlJc w:val="left"/>
+      <w:pPr>
+        <w:ind w:left="1440" w:hanging="360"/>
+      </w:pPr>
+      <w:rPr>
+        <w:u w:val="none"/>
+      </w:rPr>
+    </w:lvl>
+    <w:lvl w:ilvl="2">
+      <w:start w:val="1"/>
+      <w:numFmt w:val="bullet"/>
+      <w:lvlText w:val="■"/>
+      <w:lvlJc w:val="left"/>
+      <w:pPr>
+        <w:ind w:left="2160" w:hanging="360"/>
+      </w:pPr>
+      <w:rPr>
+        <w:u w:val="none"/>
+      </w:rPr>
+    </w:lvl>
+    <w:lvl w:ilvl="3">
+      <w:start w:val="1"/>
+      <w:numFmt w:val="bullet"/>
+      <w:lvlText w:val="●"/>
+      <w:lvlJc w:val="left"/>
+      <w:pPr>
+        <w:ind w:left="2880" w:hanging="360"/>
+      </w:pPr>
+      <w:rPr>
+        <w:u w:val="none"/>
+      </w:rPr>
+    </w:lvl>
+    <w:lvl w:ilvl="4">
+      <w:start w:val="1"/>
+      <w:numFmt w:val="bullet"/>
+      <w:lvlText w:val="○"/>
+      <w:lvlJc w:val="left"/>
+      <w:pPr>
+        <w:ind w:left="3600" w:hanging="360"/>
+      </w:pPr>
+      <w:rPr>
+        <w:u w:val="none"/>
+      </w:rPr>
+    </w:lvl>
+    <w:lvl w:ilvl="5">
+      <w:start w:val="1"/>
+      <w:numFmt w:val="bullet"/>
+      <w:lvlText w:val="■"/>
+      <w:lvlJc w:val="left"/>
+      <w:pPr>
+        <w:ind w:left="4320" w:hanging="360"/>
+      </w:pPr>
+      <w:rPr>
+        <w:u w:val="none"/>
+      </w:rPr>
+    </w:lvl>
+    <w:lvl w:ilvl="6">
+      <w:start w:val="1"/>
+      <w:numFmt w:val="bullet"/>
+      <w:lvlText w:val="●"/>
+      <w:lvlJc w:val="left"/>
+      <w:pPr>
+        <w:ind w:left="5040" w:hanging="360"/>
+      </w:pPr>
+      <w:rPr>
+        <w:u w:val="none"/>
+      </w:rPr>
+    </w:lvl>
+    <w:lvl w:ilvl="7">
+      <w:start w:val="1"/>
+      <w:numFmt w:val="bullet"/>
+      <w:lvlText w:val="○"/>
+      <w:lvlJc w:val="left"/>
+      <w:pPr>
+        <w:ind w:left="5760" w:hanging="360"/>
+      </w:pPr>
+      <w:rPr>
+        <w:u w:val="none"/>
+      </w:rPr>
+    </w:lvl>
+    <w:lvl w:ilvl="8">
+      <w:start w:val="1"/>
+      <w:numFmt w:val="bullet"/>
+      <w:lvlText w:val="■"/>
+      <w:lvlJc w:val="left"/>
+      <w:pPr>
+        <w:ind w:left="6480" w:hanging="360"/>
+      </w:pPr>
+      <w:rPr>
+        <w:u w:val="none"/>
+      </w:rPr>
+    </w:lvl>
+  </w:abstractNum>
+  <w:abstractNum w:abstractNumId="17">
     <w:lvl w:ilvl="0">
       <w:start w:val="1"/>
       <w:numFmt w:val="bullet"/>
@@ -3592,6 +3811,9 @@
   </w:num>
   <w:num w:numId="16">
     <w:abstractNumId w:val="16"/>
+  </w:num>
+  <w:num w:numId="17">
+    <w:abstractNumId w:val="17"/>
   </w:num>
 </w:numbering>
 </file>

</xml_diff>

<commit_message>
update resume and remove unused files
</commit_message>
<xml_diff>
--- a/Resume_FabianFroding_2022b.docx
+++ b/Resume_FabianFroding_2022b.docx
@@ -203,18 +203,10 @@
       <w:pPr>
         <w:rPr>
           <w:rFonts w:ascii="Times New Roman" w:cs="Times New Roman" w:eastAsia="Times New Roman" w:hAnsi="Times New Roman"/>
-        </w:rPr>
-      </w:pPr>
-      <w:r>
-        <w:rPr>
-          <w:rtl w:val="0"/>
-        </w:rPr>
-      </w:r>
-    </w:p>
-    <w:p>
-      <w:pPr>
-        <w:rPr>
-          <w:rFonts w:ascii="Times New Roman" w:cs="Times New Roman" w:eastAsia="Times New Roman" w:hAnsi="Times New Roman"/>
+          <w:color w:val="202124"/>
+          <w:sz w:val="21"/>
+          <w:szCs w:val="21"/>
+          <w:highlight w:val="white"/>
         </w:rPr>
         <w:sectPr>
           <w:type w:val="continuous"/>
@@ -223,6 +215,22 @@
         </w:sectPr>
       </w:pPr>
       <w:r>
+        <w:rPr>
+          <w:rtl w:val="0"/>
+        </w:rPr>
+      </w:r>
+    </w:p>
+    <w:p>
+      <w:pPr>
+        <w:rPr>
+          <w:rFonts w:ascii="Times New Roman" w:cs="Times New Roman" w:eastAsia="Times New Roman" w:hAnsi="Times New Roman"/>
+          <w:color w:val="202124"/>
+          <w:sz w:val="21"/>
+          <w:szCs w:val="21"/>
+          <w:highlight w:val="white"/>
+        </w:rPr>
+      </w:pPr>
+      <w:r>
         <w:pict>
           <v:rect style="width:0.0pt;height:1.5pt" o:hr="t" o:hrstd="t" o:hralign="center" fillcolor="#A0A0A0" stroked="f"/>
         </w:pict>
@@ -238,6 +246,511 @@
         <w:rPr>
           <w:rFonts w:ascii="Times New Roman" w:cs="Times New Roman" w:eastAsia="Times New Roman" w:hAnsi="Times New Roman"/>
           <w:b w:val="1"/>
+          <w:color w:val="980000"/>
+          <w:sz w:val="26"/>
+          <w:szCs w:val="26"/>
+        </w:rPr>
+      </w:pPr>
+      <w:r>
+        <w:rPr>
+          <w:rFonts w:ascii="Times New Roman" w:cs="Times New Roman" w:eastAsia="Times New Roman" w:hAnsi="Times New Roman"/>
+          <w:b w:val="1"/>
+          <w:color w:val="980000"/>
+          <w:sz w:val="26"/>
+          <w:szCs w:val="26"/>
+          <w:rtl w:val="0"/>
+        </w:rPr>
+        <w:t xml:space="preserve">Work Experience</w:t>
+      </w:r>
+    </w:p>
+    <w:p>
+      <w:pPr>
+        <w:rPr>
+          <w:rFonts w:ascii="Times New Roman" w:cs="Times New Roman" w:eastAsia="Times New Roman" w:hAnsi="Times New Roman"/>
+          <w:b w:val="1"/>
+        </w:rPr>
+      </w:pPr>
+      <w:r>
+        <w:rPr>
+          <w:rFonts w:ascii="Times New Roman" w:cs="Times New Roman" w:eastAsia="Times New Roman" w:hAnsi="Times New Roman"/>
+          <w:b w:val="1"/>
+          <w:rtl w:val="0"/>
+        </w:rPr>
+        <w:t xml:space="preserve">2022-Present</w:t>
+        <w:tab/>
+        <w:t xml:space="preserve">DoubleMoose Games: Game Programming Intern</w:t>
+      </w:r>
+    </w:p>
+    <w:p>
+      <w:pPr>
+        <w:numPr>
+          <w:ilvl w:val="0"/>
+          <w:numId w:val="6"/>
+        </w:numPr>
+        <w:ind w:left="720" w:hanging="360"/>
+        <w:rPr>
+          <w:rFonts w:ascii="Times New Roman" w:cs="Times New Roman" w:eastAsia="Times New Roman" w:hAnsi="Times New Roman"/>
+        </w:rPr>
+      </w:pPr>
+      <w:r>
+        <w:rPr>
+          <w:rFonts w:ascii="Times New Roman" w:cs="Times New Roman" w:eastAsia="Times New Roman" w:hAnsi="Times New Roman"/>
+          <w:rtl w:val="0"/>
+        </w:rPr>
+        <w:t xml:space="preserve">Game programming in Unreal Engine 4 with C++ and blueprints.</w:t>
+        <w:br w:type="textWrapping"/>
+      </w:r>
+      <w:r>
+        <w:rPr>
+          <w:rtl w:val="0"/>
+        </w:rPr>
+      </w:r>
+    </w:p>
+    <w:p>
+      <w:pPr>
+        <w:rPr>
+          <w:rFonts w:ascii="Times New Roman" w:cs="Times New Roman" w:eastAsia="Times New Roman" w:hAnsi="Times New Roman"/>
+        </w:rPr>
+      </w:pPr>
+      <w:r>
+        <w:rPr>
+          <w:rFonts w:ascii="Times New Roman" w:cs="Times New Roman" w:eastAsia="Times New Roman" w:hAnsi="Times New Roman"/>
+          <w:b w:val="1"/>
+          <w:rtl w:val="0"/>
+        </w:rPr>
+        <w:t xml:space="preserve">2021-2022</w:t>
+        <w:tab/>
+        <w:t xml:space="preserve">Evoma: Software Engineer</w:t>
+      </w:r>
+      <w:r>
+        <w:rPr>
+          <w:rtl w:val="0"/>
+        </w:rPr>
+      </w:r>
+    </w:p>
+    <w:p>
+      <w:pPr>
+        <w:numPr>
+          <w:ilvl w:val="0"/>
+          <w:numId w:val="6"/>
+        </w:numPr>
+        <w:ind w:left="720" w:hanging="360"/>
+        <w:rPr>
+          <w:rFonts w:ascii="Times New Roman" w:cs="Times New Roman" w:eastAsia="Times New Roman" w:hAnsi="Times New Roman"/>
+          <w:u w:val="none"/>
+        </w:rPr>
+      </w:pPr>
+      <w:r>
+        <w:rPr>
+          <w:rFonts w:ascii="Times New Roman" w:cs="Times New Roman" w:eastAsia="Times New Roman" w:hAnsi="Times New Roman"/>
+          <w:rtl w:val="0"/>
+        </w:rPr>
+        <w:t xml:space="preserve">Software development and refactoring in JavaScript, Vue, Plotly, HTML, CSS.</w:t>
+      </w:r>
+    </w:p>
+    <w:p>
+      <w:pPr>
+        <w:ind w:left="0" w:firstLine="0"/>
+        <w:rPr>
+          <w:rFonts w:ascii="Times New Roman" w:cs="Times New Roman" w:eastAsia="Times New Roman" w:hAnsi="Times New Roman"/>
+        </w:rPr>
+      </w:pPr>
+      <w:r>
+        <w:rPr>
+          <w:rtl w:val="0"/>
+        </w:rPr>
+      </w:r>
+    </w:p>
+    <w:p>
+      <w:pPr>
+        <w:rPr>
+          <w:rFonts w:ascii="Times New Roman" w:cs="Times New Roman" w:eastAsia="Times New Roman" w:hAnsi="Times New Roman"/>
+          <w:b w:val="1"/>
+        </w:rPr>
+      </w:pPr>
+      <w:r>
+        <w:rPr>
+          <w:rFonts w:ascii="Times New Roman" w:cs="Times New Roman" w:eastAsia="Times New Roman" w:hAnsi="Times New Roman"/>
+          <w:b w:val="1"/>
+          <w:rtl w:val="0"/>
+        </w:rPr>
+        <w:t xml:space="preserve">2021</w:t>
+        <w:tab/>
+        <w:tab/>
+        <w:t xml:space="preserve">Warcry Interactive: Quality Assurance Consultant</w:t>
+      </w:r>
+    </w:p>
+    <w:p>
+      <w:pPr>
+        <w:numPr>
+          <w:ilvl w:val="0"/>
+          <w:numId w:val="2"/>
+        </w:numPr>
+        <w:ind w:left="720" w:hanging="360"/>
+        <w:rPr>
+          <w:rFonts w:ascii="Times New Roman" w:cs="Times New Roman" w:eastAsia="Times New Roman" w:hAnsi="Times New Roman"/>
+          <w:u w:val="none"/>
+        </w:rPr>
+      </w:pPr>
+      <w:r>
+        <w:rPr>
+          <w:rFonts w:ascii="Times New Roman" w:cs="Times New Roman" w:eastAsia="Times New Roman" w:hAnsi="Times New Roman"/>
+          <w:rtl w:val="0"/>
+        </w:rPr>
+        <w:t xml:space="preserve">Conducting playtesting sessions, data analysis and data visualization.</w:t>
+      </w:r>
+    </w:p>
+    <w:p>
+      <w:pPr>
+        <w:ind w:left="0" w:firstLine="0"/>
+        <w:rPr>
+          <w:rFonts w:ascii="Times New Roman" w:cs="Times New Roman" w:eastAsia="Times New Roman" w:hAnsi="Times New Roman"/>
+          <w:b w:val="1"/>
+        </w:rPr>
+      </w:pPr>
+      <w:r>
+        <w:rPr>
+          <w:rtl w:val="0"/>
+        </w:rPr>
+      </w:r>
+    </w:p>
+    <w:p>
+      <w:pPr>
+        <w:ind w:left="0" w:firstLine="0"/>
+        <w:rPr>
+          <w:rFonts w:ascii="Times New Roman" w:cs="Times New Roman" w:eastAsia="Times New Roman" w:hAnsi="Times New Roman"/>
+          <w:b w:val="1"/>
+        </w:rPr>
+      </w:pPr>
+      <w:r>
+        <w:rPr>
+          <w:rFonts w:ascii="Times New Roman" w:cs="Times New Roman" w:eastAsia="Times New Roman" w:hAnsi="Times New Roman"/>
+          <w:b w:val="1"/>
+          <w:rtl w:val="0"/>
+        </w:rPr>
+        <w:t xml:space="preserve">2020-2021</w:t>
+        <w:tab/>
+        <w:t xml:space="preserve">Smoofit: Software Developer</w:t>
+      </w:r>
+    </w:p>
+    <w:p>
+      <w:pPr>
+        <w:numPr>
+          <w:ilvl w:val="0"/>
+          <w:numId w:val="17"/>
+        </w:numPr>
+        <w:ind w:left="720" w:hanging="360"/>
+        <w:rPr>
+          <w:rFonts w:ascii="Times New Roman" w:cs="Times New Roman" w:eastAsia="Times New Roman" w:hAnsi="Times New Roman"/>
+          <w:u w:val="none"/>
+        </w:rPr>
+      </w:pPr>
+      <w:r>
+        <w:rPr>
+          <w:rFonts w:ascii="Times New Roman" w:cs="Times New Roman" w:eastAsia="Times New Roman" w:hAnsi="Times New Roman"/>
+          <w:rtl w:val="0"/>
+        </w:rPr>
+        <w:t xml:space="preserve">Software Development in C, HTML, CSS, JavaScript, and maintaining CMS.</w:t>
+      </w:r>
+    </w:p>
+    <w:p>
+      <w:pPr>
+        <w:ind w:left="0" w:firstLine="0"/>
+        <w:rPr>
+          <w:rFonts w:ascii="Times New Roman" w:cs="Times New Roman" w:eastAsia="Times New Roman" w:hAnsi="Times New Roman"/>
+        </w:rPr>
+      </w:pPr>
+      <w:r>
+        <w:rPr>
+          <w:rtl w:val="0"/>
+        </w:rPr>
+      </w:r>
+    </w:p>
+    <w:p>
+      <w:pPr>
+        <w:ind w:left="0" w:firstLine="0"/>
+        <w:rPr>
+          <w:rFonts w:ascii="Times New Roman" w:cs="Times New Roman" w:eastAsia="Times New Roman" w:hAnsi="Times New Roman"/>
+          <w:b w:val="1"/>
+        </w:rPr>
+      </w:pPr>
+      <w:r>
+        <w:rPr>
+          <w:rFonts w:ascii="Times New Roman" w:cs="Times New Roman" w:eastAsia="Times New Roman" w:hAnsi="Times New Roman"/>
+          <w:b w:val="1"/>
+          <w:rtl w:val="0"/>
+        </w:rPr>
+        <w:t xml:space="preserve">2019-2020</w:t>
+        <w:tab/>
+        <w:t xml:space="preserve">Chalmers Studentbostäder: Customer service</w:t>
+      </w:r>
+    </w:p>
+    <w:p>
+      <w:pPr>
+        <w:numPr>
+          <w:ilvl w:val="0"/>
+          <w:numId w:val="15"/>
+        </w:numPr>
+        <w:ind w:left="720" w:hanging="360"/>
+        <w:rPr>
+          <w:rFonts w:ascii="Times New Roman" w:cs="Times New Roman" w:eastAsia="Times New Roman" w:hAnsi="Times New Roman"/>
+          <w:u w:val="none"/>
+        </w:rPr>
+      </w:pPr>
+      <w:r>
+        <w:rPr>
+          <w:rFonts w:ascii="Times New Roman" w:cs="Times New Roman" w:eastAsia="Times New Roman" w:hAnsi="Times New Roman"/>
+          <w:rtl w:val="0"/>
+        </w:rPr>
+        <w:t xml:space="preserve">Served customers/tenants and handled various administrative tasks.</w:t>
+      </w:r>
+    </w:p>
+    <w:p>
+      <w:pPr>
+        <w:ind w:left="0" w:firstLine="0"/>
+        <w:rPr>
+          <w:rFonts w:ascii="Times New Roman" w:cs="Times New Roman" w:eastAsia="Times New Roman" w:hAnsi="Times New Roman"/>
+        </w:rPr>
+      </w:pPr>
+      <w:r>
+        <w:rPr>
+          <w:rtl w:val="0"/>
+        </w:rPr>
+      </w:r>
+    </w:p>
+    <w:p>
+      <w:pPr>
+        <w:ind w:left="0" w:firstLine="0"/>
+        <w:rPr>
+          <w:rFonts w:ascii="Times New Roman" w:cs="Times New Roman" w:eastAsia="Times New Roman" w:hAnsi="Times New Roman"/>
+          <w:b w:val="1"/>
+        </w:rPr>
+      </w:pPr>
+      <w:r>
+        <w:rPr>
+          <w:rFonts w:ascii="Times New Roman" w:cs="Times New Roman" w:eastAsia="Times New Roman" w:hAnsi="Times New Roman"/>
+          <w:b w:val="1"/>
+          <w:rtl w:val="0"/>
+        </w:rPr>
+        <w:t xml:space="preserve">2017</w:t>
+        <w:tab/>
+        <w:tab/>
+        <w:t xml:space="preserve">Nyboskolan Tibro: Substitute teacher</w:t>
+      </w:r>
+    </w:p>
+    <w:p>
+      <w:pPr>
+        <w:numPr>
+          <w:ilvl w:val="0"/>
+          <w:numId w:val="14"/>
+        </w:numPr>
+        <w:ind w:left="720" w:hanging="360"/>
+        <w:rPr>
+          <w:rFonts w:ascii="Times New Roman" w:cs="Times New Roman" w:eastAsia="Times New Roman" w:hAnsi="Times New Roman"/>
+          <w:u w:val="none"/>
+        </w:rPr>
+      </w:pPr>
+      <w:r>
+        <w:rPr>
+          <w:rFonts w:ascii="Times New Roman" w:cs="Times New Roman" w:eastAsia="Times New Roman" w:hAnsi="Times New Roman"/>
+          <w:rtl w:val="0"/>
+        </w:rPr>
+        <w:t xml:space="preserve">Substitute teacher primarily in mathematics and gymnastics for an elementary school.</w:t>
+      </w:r>
+    </w:p>
+    <w:p>
+      <w:pPr>
+        <w:ind w:left="0" w:firstLine="0"/>
+        <w:rPr>
+          <w:rFonts w:ascii="Times New Roman" w:cs="Times New Roman" w:eastAsia="Times New Roman" w:hAnsi="Times New Roman"/>
+        </w:rPr>
+      </w:pPr>
+      <w:r>
+        <w:rPr>
+          <w:rtl w:val="0"/>
+        </w:rPr>
+      </w:r>
+    </w:p>
+    <w:p>
+      <w:pPr>
+        <w:ind w:left="0" w:firstLine="0"/>
+        <w:rPr>
+          <w:rFonts w:ascii="Times New Roman" w:cs="Times New Roman" w:eastAsia="Times New Roman" w:hAnsi="Times New Roman"/>
+          <w:b w:val="1"/>
+        </w:rPr>
+      </w:pPr>
+      <w:r>
+        <w:rPr>
+          <w:rFonts w:ascii="Times New Roman" w:cs="Times New Roman" w:eastAsia="Times New Roman" w:hAnsi="Times New Roman"/>
+          <w:b w:val="1"/>
+          <w:rtl w:val="0"/>
+        </w:rPr>
+        <w:t xml:space="preserve">2015-2018</w:t>
+        <w:tab/>
+        <w:t xml:space="preserve">Tibro Kyrkogård: Caretaker/Gardener</w:t>
+      </w:r>
+    </w:p>
+    <w:p>
+      <w:pPr>
+        <w:numPr>
+          <w:ilvl w:val="0"/>
+          <w:numId w:val="7"/>
+        </w:numPr>
+        <w:ind w:left="720" w:hanging="360"/>
+        <w:rPr>
+          <w:rFonts w:ascii="Times New Roman" w:cs="Times New Roman" w:eastAsia="Times New Roman" w:hAnsi="Times New Roman"/>
+          <w:u w:val="none"/>
+        </w:rPr>
+      </w:pPr>
+      <w:r>
+        <w:rPr>
+          <w:rFonts w:ascii="Times New Roman" w:cs="Times New Roman" w:eastAsia="Times New Roman" w:hAnsi="Times New Roman"/>
+          <w:rtl w:val="0"/>
+        </w:rPr>
+        <w:t xml:space="preserve">Gardening, lawn mowing and various other tasks required at the facility.</w:t>
+      </w:r>
+    </w:p>
+    <w:p>
+      <w:pPr>
+        <w:ind w:left="0" w:firstLine="0"/>
+        <w:rPr>
+          <w:rFonts w:ascii="Times New Roman" w:cs="Times New Roman" w:eastAsia="Times New Roman" w:hAnsi="Times New Roman"/>
+        </w:rPr>
+      </w:pPr>
+      <w:r>
+        <w:rPr>
+          <w:rtl w:val="0"/>
+        </w:rPr>
+      </w:r>
+    </w:p>
+    <w:p>
+      <w:pPr>
+        <w:ind w:left="0" w:firstLine="0"/>
+        <w:rPr>
+          <w:rFonts w:ascii="Times New Roman" w:cs="Times New Roman" w:eastAsia="Times New Roman" w:hAnsi="Times New Roman"/>
+          <w:b w:val="1"/>
+        </w:rPr>
+      </w:pPr>
+      <w:r>
+        <w:rPr>
+          <w:rFonts w:ascii="Times New Roman" w:cs="Times New Roman" w:eastAsia="Times New Roman" w:hAnsi="Times New Roman"/>
+          <w:b w:val="1"/>
+          <w:rtl w:val="0"/>
+        </w:rPr>
+        <w:t xml:space="preserve">2012</w:t>
+        <w:tab/>
+        <w:tab/>
+        <w:t xml:space="preserve">Tidningstjänst AB: Mailman</w:t>
+      </w:r>
+    </w:p>
+    <w:p>
+      <w:pPr>
+        <w:numPr>
+          <w:ilvl w:val="0"/>
+          <w:numId w:val="16"/>
+        </w:numPr>
+        <w:ind w:left="720" w:hanging="360"/>
+        <w:rPr>
+          <w:rFonts w:ascii="Times New Roman" w:cs="Times New Roman" w:eastAsia="Times New Roman" w:hAnsi="Times New Roman"/>
+          <w:u w:val="none"/>
+        </w:rPr>
+      </w:pPr>
+      <w:r>
+        <w:rPr>
+          <w:rFonts w:ascii="Times New Roman" w:cs="Times New Roman" w:eastAsia="Times New Roman" w:hAnsi="Times New Roman"/>
+          <w:rtl w:val="0"/>
+        </w:rPr>
+        <w:t xml:space="preserve">Delivered newsletters between 3am-6am.</w:t>
+      </w:r>
+    </w:p>
+    <w:p>
+      <w:pPr>
+        <w:ind w:left="0" w:firstLine="0"/>
+        <w:rPr>
+          <w:rFonts w:ascii="Times New Roman" w:cs="Times New Roman" w:eastAsia="Times New Roman" w:hAnsi="Times New Roman"/>
+        </w:rPr>
+      </w:pPr>
+      <w:r>
+        <w:rPr>
+          <w:rtl w:val="0"/>
+        </w:rPr>
+      </w:r>
+    </w:p>
+    <w:p>
+      <w:pPr>
+        <w:ind w:left="0" w:firstLine="0"/>
+        <w:rPr>
+          <w:rFonts w:ascii="Times New Roman" w:cs="Times New Roman" w:eastAsia="Times New Roman" w:hAnsi="Times New Roman"/>
+          <w:b w:val="1"/>
+        </w:rPr>
+      </w:pPr>
+      <w:r>
+        <w:rPr>
+          <w:rFonts w:ascii="Times New Roman" w:cs="Times New Roman" w:eastAsia="Times New Roman" w:hAnsi="Times New Roman"/>
+          <w:b w:val="1"/>
+          <w:rtl w:val="0"/>
+        </w:rPr>
+        <w:t xml:space="preserve">2010-2014</w:t>
+        <w:tab/>
+        <w:t xml:space="preserve">Duvslaget: Caretaker/Painter</w:t>
+      </w:r>
+    </w:p>
+    <w:p>
+      <w:pPr>
+        <w:numPr>
+          <w:ilvl w:val="0"/>
+          <w:numId w:val="4"/>
+        </w:numPr>
+        <w:ind w:left="720" w:hanging="360"/>
+        <w:rPr>
+          <w:rFonts w:ascii="Times New Roman" w:cs="Times New Roman" w:eastAsia="Times New Roman" w:hAnsi="Times New Roman"/>
+          <w:u w:val="none"/>
+        </w:rPr>
+      </w:pPr>
+      <w:r>
+        <w:rPr>
+          <w:rFonts w:ascii="Times New Roman" w:cs="Times New Roman" w:eastAsia="Times New Roman" w:hAnsi="Times New Roman"/>
+          <w:rtl w:val="0"/>
+        </w:rPr>
+        <w:t xml:space="preserve">Renovated and painted houses, gardening.</w:t>
+      </w:r>
+    </w:p>
+    <w:p>
+      <w:pPr>
+        <w:ind w:left="0" w:firstLine="0"/>
+        <w:rPr>
+          <w:rFonts w:ascii="Times New Roman" w:cs="Times New Roman" w:eastAsia="Times New Roman" w:hAnsi="Times New Roman"/>
+        </w:rPr>
+      </w:pPr>
+      <w:r>
+        <w:rPr>
+          <w:rtl w:val="0"/>
+        </w:rPr>
+      </w:r>
+    </w:p>
+    <w:p>
+      <w:pPr>
+        <w:rPr>
+          <w:rFonts w:ascii="Times New Roman" w:cs="Times New Roman" w:eastAsia="Times New Roman" w:hAnsi="Times New Roman"/>
+          <w:color w:val="202124"/>
+          <w:sz w:val="21"/>
+          <w:szCs w:val="21"/>
+          <w:highlight w:val="white"/>
+        </w:rPr>
+      </w:pPr>
+      <w:r>
+        <w:br w:type="page"/>
+      </w:r>
+      <w:r>
+        <w:rPr>
+          <w:rtl w:val="0"/>
+        </w:rPr>
+      </w:r>
+    </w:p>
+    <w:p>
+      <w:pPr>
+        <w:rPr>
+          <w:rFonts w:ascii="Times New Roman" w:cs="Times New Roman" w:eastAsia="Times New Roman" w:hAnsi="Times New Roman"/>
         </w:rPr>
         <w:sectPr>
           <w:type w:val="continuous"/>
@@ -246,6 +759,29 @@
         </w:sectPr>
       </w:pPr>
       <w:r>
+        <w:pict>
+          <v:rect style="width:0.0pt;height:1.5pt" o:hr="t" o:hrstd="t" o:hralign="center" fillcolor="#A0A0A0" stroked="f"/>
+        </w:pict>
+      </w:r>
+      <w:r>
+        <w:rPr>
+          <w:rtl w:val="0"/>
+        </w:rPr>
+      </w:r>
+    </w:p>
+    <w:p>
+      <w:pPr>
+        <w:rPr>
+          <w:rFonts w:ascii="Times New Roman" w:cs="Times New Roman" w:eastAsia="Times New Roman" w:hAnsi="Times New Roman"/>
+          <w:b w:val="1"/>
+        </w:rPr>
+        <w:sectPr>
+          <w:type w:val="continuous"/>
+          <w:pgSz w:h="15840" w:w="12240" w:orient="portrait"/>
+          <w:pgMar w:bottom="1440" w:top="1440" w:left="1440" w:right="1440" w:header="720" w:footer="720"/>
+        </w:sectPr>
+      </w:pPr>
+      <w:r>
         <w:rPr>
           <w:rFonts w:ascii="Times New Roman" w:cs="Times New Roman" w:eastAsia="Times New Roman" w:hAnsi="Times New Roman"/>
           <w:b w:val="1"/>
@@ -264,7 +800,6 @@
     </w:p>
     <w:p>
       <w:pPr>
-        <w:ind w:left="0" w:firstLine="0"/>
         <w:rPr>
           <w:rFonts w:ascii="Times New Roman" w:cs="Times New Roman" w:eastAsia="Times New Roman" w:hAnsi="Times New Roman"/>
           <w:b w:val="1"/>
@@ -290,12 +825,11 @@
       <w:pPr>
         <w:numPr>
           <w:ilvl w:val="0"/>
-          <w:numId w:val="2"/>
+          <w:numId w:val="3"/>
         </w:numPr>
         <w:ind w:left="720" w:hanging="360"/>
         <w:rPr>
           <w:rFonts w:ascii="Times New Roman" w:cs="Times New Roman" w:eastAsia="Times New Roman" w:hAnsi="Times New Roman"/>
-          <w:u w:val="none"/>
         </w:rPr>
       </w:pPr>
       <w:r>
@@ -306,11 +840,6 @@
         <w:t xml:space="preserve">University of Skövde</w:t>
         <w:br w:type="textWrapping"/>
         <w:t xml:space="preserve">MSc - Game Development</w:t>
-      </w:r>
-      <w:r>
-        <w:rPr>
-          <w:rtl w:val="0"/>
-        </w:rPr>
       </w:r>
     </w:p>
     <w:p>
@@ -347,7 +876,7 @@
         </w:rPr>
         <w:t xml:space="preserve">Chalmers University of Technology</w:t>
         <w:br w:type="textWrapping"/>
-        <w:t xml:space="preserve">Introductory Python course</w:t>
+        <w:t xml:space="preserve">Introduction to Python</w:t>
       </w:r>
     </w:p>
     <w:p>
@@ -368,17 +897,11 @@
         </w:rPr>
         <w:t xml:space="preserve">Linnaeus University</w:t>
         <w:br w:type="textWrapping"/>
-        <w:t xml:space="preserve">Game Programming course</w:t>
-      </w:r>
-      <w:r>
-        <w:rPr>
-          <w:rtl w:val="0"/>
-        </w:rPr>
-      </w:r>
-    </w:p>
-    <w:p>
-      <w:pPr>
-        <w:ind w:left="0" w:firstLine="0"/>
+        <w:t xml:space="preserve">Game Programming</w:t>
+      </w:r>
+    </w:p>
+    <w:p>
+      <w:pPr>
         <w:rPr>
           <w:rFonts w:ascii="Times New Roman" w:cs="Times New Roman" w:eastAsia="Times New Roman" w:hAnsi="Times New Roman"/>
           <w:b w:val="1"/>
@@ -402,7 +925,6 @@
         <w:ind w:left="720" w:hanging="360"/>
         <w:rPr>
           <w:rFonts w:ascii="Times New Roman" w:cs="Times New Roman" w:eastAsia="Times New Roman" w:hAnsi="Times New Roman"/>
-          <w:u w:val="none"/>
         </w:rPr>
       </w:pPr>
       <w:r>
@@ -417,7 +939,18 @@
     </w:p>
     <w:p>
       <w:pPr>
-        <w:ind w:left="0" w:firstLine="0"/>
+        <w:rPr>
+          <w:rFonts w:ascii="Times New Roman" w:cs="Times New Roman" w:eastAsia="Times New Roman" w:hAnsi="Times New Roman"/>
+        </w:rPr>
+      </w:pPr>
+      <w:r>
+        <w:rPr>
+          <w:rtl w:val="0"/>
+        </w:rPr>
+      </w:r>
+    </w:p>
+    <w:p>
+      <w:pPr>
         <w:rPr>
           <w:rFonts w:ascii="Times New Roman" w:cs="Times New Roman" w:eastAsia="Times New Roman" w:hAnsi="Times New Roman"/>
           <w:b w:val="1"/>
@@ -436,7 +969,7 @@
       <w:pPr>
         <w:numPr>
           <w:ilvl w:val="0"/>
-          <w:numId w:val="4"/>
+          <w:numId w:val="5"/>
         </w:numPr>
         <w:ind w:left="720" w:hanging="360"/>
         <w:rPr>
@@ -453,7 +986,6 @@
     </w:p>
     <w:p>
       <w:pPr>
-        <w:ind w:left="0" w:firstLine="0"/>
         <w:rPr>
           <w:rFonts w:ascii="Times New Roman" w:cs="Times New Roman" w:eastAsia="Times New Roman" w:hAnsi="Times New Roman"/>
           <w:b w:val="1"/>
@@ -489,7 +1021,6 @@
     </w:p>
     <w:p>
       <w:pPr>
-        <w:ind w:left="0" w:firstLine="0"/>
         <w:rPr>
           <w:rFonts w:ascii="Times New Roman" w:cs="Times New Roman" w:eastAsia="Times New Roman" w:hAnsi="Times New Roman"/>
           <w:b w:val="1"/>
@@ -511,21 +1042,6 @@
           <w:numId w:val="9"/>
         </w:numPr>
         <w:ind w:left="720" w:hanging="360"/>
-        <w:rPr>
-          <w:rFonts w:ascii="Times New Roman" w:cs="Times New Roman" w:eastAsia="Times New Roman" w:hAnsi="Times New Roman"/>
-        </w:rPr>
-      </w:pPr>
-      <w:r>
-        <w:rPr>
-          <w:rFonts w:ascii="Times New Roman" w:cs="Times New Roman" w:eastAsia="Times New Roman" w:hAnsi="Times New Roman"/>
-          <w:rtl w:val="0"/>
-        </w:rPr>
-        <w:t xml:space="preserve">IT Gymnasiet - High School. Skövde.</w:t>
-      </w:r>
-    </w:p>
-    <w:p>
-      <w:pPr>
-        <w:ind w:left="0" w:firstLine="0"/>
         <w:rPr>
           <w:rFonts w:ascii="Times New Roman" w:cs="Times New Roman" w:eastAsia="Times New Roman" w:hAnsi="Times New Roman"/>
         </w:rPr>
@@ -541,8 +1057,10 @@
       </w:pPr>
       <w:r>
         <w:rPr>
-          <w:rtl w:val="0"/>
-        </w:rPr>
+          <w:rFonts w:ascii="Times New Roman" w:cs="Times New Roman" w:eastAsia="Times New Roman" w:hAnsi="Times New Roman"/>
+          <w:rtl w:val="0"/>
+        </w:rPr>
+        <w:t xml:space="preserve">IT Gymnasiet - High School. Skövde.</w:t>
       </w:r>
     </w:p>
     <w:p>
@@ -583,7 +1101,6 @@
       <w:pPr>
         <w:rPr>
           <w:rFonts w:ascii="Times New Roman" w:cs="Times New Roman" w:eastAsia="Times New Roman" w:hAnsi="Times New Roman"/>
-          <w:b w:val="1"/>
           <w:color w:val="202124"/>
           <w:highlight w:val="white"/>
         </w:rPr>
@@ -602,6 +1119,1940 @@
           <w:szCs w:val="26"/>
           <w:rtl w:val="0"/>
         </w:rPr>
+        <w:t xml:space="preserve">Courses</w:t>
+      </w:r>
+      <w:r>
+        <w:rPr>
+          <w:rtl w:val="0"/>
+        </w:rPr>
+      </w:r>
+    </w:p>
+    <w:p>
+      <w:pPr>
+        <w:ind w:left="0" w:firstLine="0"/>
+        <w:rPr>
+          <w:rFonts w:ascii="Times New Roman" w:cs="Times New Roman" w:eastAsia="Times New Roman" w:hAnsi="Times New Roman"/>
+          <w:b w:val="1"/>
+          <w:color w:val="202124"/>
+          <w:sz w:val="20"/>
+          <w:szCs w:val="20"/>
+          <w:highlight w:val="white"/>
+        </w:rPr>
+      </w:pPr>
+      <w:r>
+        <w:rPr>
+          <w:rFonts w:ascii="Times New Roman" w:cs="Times New Roman" w:eastAsia="Times New Roman" w:hAnsi="Times New Roman"/>
+          <w:b w:val="1"/>
+          <w:color w:val="202124"/>
+          <w:sz w:val="20"/>
+          <w:szCs w:val="20"/>
+          <w:highlight w:val="white"/>
+          <w:rtl w:val="0"/>
+        </w:rPr>
+        <w:t xml:space="preserve">Software Engineering and Management BSc:</w:t>
+      </w:r>
+    </w:p>
+    <w:tbl>
+      <w:tblPr>
+        <w:tblStyle w:val="Table1"/>
+        <w:tblW w:w="9360.0" w:type="dxa"/>
+        <w:jc w:val="left"/>
+        <w:tblInd w:w="100.0" w:type="pct"/>
+        <w:tblBorders>
+          <w:top w:color="000000" w:space="0" w:sz="8" w:val="single"/>
+          <w:left w:color="000000" w:space="0" w:sz="8" w:val="single"/>
+          <w:bottom w:color="000000" w:space="0" w:sz="8" w:val="single"/>
+          <w:right w:color="000000" w:space="0" w:sz="8" w:val="single"/>
+          <w:insideH w:color="000000" w:space="0" w:sz="8" w:val="single"/>
+          <w:insideV w:color="000000" w:space="0" w:sz="8" w:val="single"/>
+        </w:tblBorders>
+        <w:tblLayout w:type="fixed"/>
+        <w:tblLook w:val="0600"/>
+      </w:tblPr>
+      <w:tblGrid>
+        <w:gridCol w:w="1337.142857142857"/>
+        <w:gridCol w:w="1337.142857142857"/>
+        <w:gridCol w:w="1337.142857142857"/>
+        <w:gridCol w:w="1337.142857142857"/>
+        <w:gridCol w:w="1337.142857142857"/>
+        <w:gridCol w:w="1337.142857142857"/>
+        <w:gridCol w:w="1337.142857142857"/>
+        <w:tblGridChange w:id="0">
+          <w:tblGrid>
+            <w:gridCol w:w="1337.142857142857"/>
+            <w:gridCol w:w="1337.142857142857"/>
+            <w:gridCol w:w="1337.142857142857"/>
+            <w:gridCol w:w="1337.142857142857"/>
+            <w:gridCol w:w="1337.142857142857"/>
+            <w:gridCol w:w="1337.142857142857"/>
+            <w:gridCol w:w="1337.142857142857"/>
+          </w:tblGrid>
+        </w:tblGridChange>
+      </w:tblGrid>
+      <w:tr>
+        <w:trPr>
+          <w:cantSplit w:val="0"/>
+          <w:tblHeader w:val="0"/>
+        </w:trPr>
+        <w:tc>
+          <w:tcPr>
+            <w:shd w:fill="fce5cd" w:val="clear"/>
+            <w:tcMar>
+              <w:top w:w="100.0" w:type="dxa"/>
+              <w:left w:w="100.0" w:type="dxa"/>
+              <w:bottom w:w="100.0" w:type="dxa"/>
+              <w:right w:w="100.0" w:type="dxa"/>
+            </w:tcMar>
+            <w:vAlign w:val="top"/>
+          </w:tcPr>
+          <w:p>
+            <w:pPr>
+              <w:keepNext w:val="0"/>
+              <w:keepLines w:val="0"/>
+              <w:pageBreakBefore w:val="0"/>
+              <w:widowControl w:val="0"/>
+              <w:pBdr>
+                <w:top w:space="0" w:sz="0" w:val="nil"/>
+                <w:left w:space="0" w:sz="0" w:val="nil"/>
+                <w:bottom w:space="0" w:sz="0" w:val="nil"/>
+                <w:right w:space="0" w:sz="0" w:val="nil"/>
+                <w:between w:space="0" w:sz="0" w:val="nil"/>
+              </w:pBdr>
+              <w:shd w:fill="auto" w:val="clear"/>
+              <w:spacing w:after="0" w:before="0" w:line="240" w:lineRule="auto"/>
+              <w:ind w:left="0" w:right="0" w:firstLine="0"/>
+              <w:jc w:val="left"/>
+              <w:rPr>
+                <w:rFonts w:ascii="Times New Roman" w:cs="Times New Roman" w:eastAsia="Times New Roman" w:hAnsi="Times New Roman"/>
+                <w:color w:val="202124"/>
+                <w:sz w:val="16"/>
+                <w:szCs w:val="16"/>
+                <w:shd w:fill="fce5cd" w:val="clear"/>
+              </w:rPr>
+            </w:pPr>
+            <w:r>
+              <w:rPr>
+                <w:rFonts w:ascii="Times New Roman" w:cs="Times New Roman" w:eastAsia="Times New Roman" w:hAnsi="Times New Roman"/>
+                <w:color w:val="202124"/>
+                <w:sz w:val="16"/>
+                <w:szCs w:val="16"/>
+                <w:shd w:fill="fce5cd" w:val="clear"/>
+                <w:rtl w:val="0"/>
+              </w:rPr>
+              <w:t xml:space="preserve">Mathematical Foundations for Software Engineering</w:t>
+            </w:r>
+          </w:p>
+        </w:tc>
+        <w:tc>
+          <w:tcPr>
+            <w:shd w:fill="efefef" w:val="clear"/>
+            <w:tcMar>
+              <w:top w:w="100.0" w:type="dxa"/>
+              <w:left w:w="100.0" w:type="dxa"/>
+              <w:bottom w:w="100.0" w:type="dxa"/>
+              <w:right w:w="100.0" w:type="dxa"/>
+            </w:tcMar>
+            <w:vAlign w:val="top"/>
+          </w:tcPr>
+          <w:p>
+            <w:pPr>
+              <w:keepNext w:val="0"/>
+              <w:keepLines w:val="0"/>
+              <w:pageBreakBefore w:val="0"/>
+              <w:widowControl w:val="0"/>
+              <w:pBdr>
+                <w:top w:space="0" w:sz="0" w:val="nil"/>
+                <w:left w:space="0" w:sz="0" w:val="nil"/>
+                <w:bottom w:space="0" w:sz="0" w:val="nil"/>
+                <w:right w:space="0" w:sz="0" w:val="nil"/>
+                <w:between w:space="0" w:sz="0" w:val="nil"/>
+              </w:pBdr>
+              <w:shd w:fill="auto" w:val="clear"/>
+              <w:spacing w:after="0" w:before="0" w:line="240" w:lineRule="auto"/>
+              <w:ind w:left="0" w:right="0" w:firstLine="0"/>
+              <w:jc w:val="left"/>
+              <w:rPr>
+                <w:rFonts w:ascii="Times New Roman" w:cs="Times New Roman" w:eastAsia="Times New Roman" w:hAnsi="Times New Roman"/>
+                <w:color w:val="202124"/>
+                <w:sz w:val="16"/>
+                <w:szCs w:val="16"/>
+                <w:shd w:fill="efefef" w:val="clear"/>
+              </w:rPr>
+            </w:pPr>
+            <w:r>
+              <w:rPr>
+                <w:rFonts w:ascii="Times New Roman" w:cs="Times New Roman" w:eastAsia="Times New Roman" w:hAnsi="Times New Roman"/>
+                <w:color w:val="202124"/>
+                <w:sz w:val="16"/>
+                <w:szCs w:val="16"/>
+                <w:shd w:fill="efefef" w:val="clear"/>
+                <w:rtl w:val="0"/>
+              </w:rPr>
+              <w:t xml:space="preserve">Object-Oriented Programming</w:t>
+            </w:r>
+          </w:p>
+        </w:tc>
+        <w:tc>
+          <w:tcPr>
+            <w:shd w:fill="fce5cd" w:val="clear"/>
+            <w:tcMar>
+              <w:top w:w="100.0" w:type="dxa"/>
+              <w:left w:w="100.0" w:type="dxa"/>
+              <w:bottom w:w="100.0" w:type="dxa"/>
+              <w:right w:w="100.0" w:type="dxa"/>
+            </w:tcMar>
+            <w:vAlign w:val="top"/>
+          </w:tcPr>
+          <w:p>
+            <w:pPr>
+              <w:keepNext w:val="0"/>
+              <w:keepLines w:val="0"/>
+              <w:pageBreakBefore w:val="0"/>
+              <w:widowControl w:val="0"/>
+              <w:pBdr>
+                <w:top w:space="0" w:sz="0" w:val="nil"/>
+                <w:left w:space="0" w:sz="0" w:val="nil"/>
+                <w:bottom w:space="0" w:sz="0" w:val="nil"/>
+                <w:right w:space="0" w:sz="0" w:val="nil"/>
+                <w:between w:space="0" w:sz="0" w:val="nil"/>
+              </w:pBdr>
+              <w:shd w:fill="auto" w:val="clear"/>
+              <w:spacing w:after="0" w:before="0" w:line="240" w:lineRule="auto"/>
+              <w:ind w:left="0" w:right="0" w:firstLine="0"/>
+              <w:jc w:val="left"/>
+              <w:rPr>
+                <w:rFonts w:ascii="Times New Roman" w:cs="Times New Roman" w:eastAsia="Times New Roman" w:hAnsi="Times New Roman"/>
+                <w:color w:val="202124"/>
+                <w:sz w:val="16"/>
+                <w:szCs w:val="16"/>
+                <w:shd w:fill="fce5cd" w:val="clear"/>
+              </w:rPr>
+            </w:pPr>
+            <w:r>
+              <w:rPr>
+                <w:rFonts w:ascii="Times New Roman" w:cs="Times New Roman" w:eastAsia="Times New Roman" w:hAnsi="Times New Roman"/>
+                <w:color w:val="202124"/>
+                <w:sz w:val="16"/>
+                <w:szCs w:val="16"/>
+                <w:shd w:fill="fce5cd" w:val="clear"/>
+                <w:rtl w:val="0"/>
+              </w:rPr>
+              <w:t xml:space="preserve">Data Management</w:t>
+            </w:r>
+          </w:p>
+        </w:tc>
+        <w:tc>
+          <w:tcPr>
+            <w:shd w:fill="efefef" w:val="clear"/>
+            <w:tcMar>
+              <w:top w:w="100.0" w:type="dxa"/>
+              <w:left w:w="100.0" w:type="dxa"/>
+              <w:bottom w:w="100.0" w:type="dxa"/>
+              <w:right w:w="100.0" w:type="dxa"/>
+            </w:tcMar>
+            <w:vAlign w:val="top"/>
+          </w:tcPr>
+          <w:p>
+            <w:pPr>
+              <w:keepNext w:val="0"/>
+              <w:keepLines w:val="0"/>
+              <w:pageBreakBefore w:val="0"/>
+              <w:widowControl w:val="0"/>
+              <w:pBdr>
+                <w:top w:space="0" w:sz="0" w:val="nil"/>
+                <w:left w:space="0" w:sz="0" w:val="nil"/>
+                <w:bottom w:space="0" w:sz="0" w:val="nil"/>
+                <w:right w:space="0" w:sz="0" w:val="nil"/>
+                <w:between w:space="0" w:sz="0" w:val="nil"/>
+              </w:pBdr>
+              <w:shd w:fill="auto" w:val="clear"/>
+              <w:spacing w:after="0" w:before="0" w:line="240" w:lineRule="auto"/>
+              <w:ind w:left="0" w:right="0" w:firstLine="0"/>
+              <w:jc w:val="left"/>
+              <w:rPr>
+                <w:rFonts w:ascii="Times New Roman" w:cs="Times New Roman" w:eastAsia="Times New Roman" w:hAnsi="Times New Roman"/>
+                <w:color w:val="202124"/>
+                <w:sz w:val="16"/>
+                <w:szCs w:val="16"/>
+                <w:shd w:fill="efefef" w:val="clear"/>
+              </w:rPr>
+            </w:pPr>
+            <w:r>
+              <w:rPr>
+                <w:rFonts w:ascii="Times New Roman" w:cs="Times New Roman" w:eastAsia="Times New Roman" w:hAnsi="Times New Roman"/>
+                <w:color w:val="202124"/>
+                <w:sz w:val="16"/>
+                <w:szCs w:val="16"/>
+                <w:shd w:fill="efefef" w:val="clear"/>
+                <w:rtl w:val="0"/>
+              </w:rPr>
+              <w:t xml:space="preserve">Software Analysis and Design</w:t>
+            </w:r>
+          </w:p>
+        </w:tc>
+        <w:tc>
+          <w:tcPr>
+            <w:shd w:fill="fce5cd" w:val="clear"/>
+            <w:tcMar>
+              <w:top w:w="100.0" w:type="dxa"/>
+              <w:left w:w="100.0" w:type="dxa"/>
+              <w:bottom w:w="100.0" w:type="dxa"/>
+              <w:right w:w="100.0" w:type="dxa"/>
+            </w:tcMar>
+            <w:vAlign w:val="top"/>
+          </w:tcPr>
+          <w:p>
+            <w:pPr>
+              <w:keepNext w:val="0"/>
+              <w:keepLines w:val="0"/>
+              <w:pageBreakBefore w:val="0"/>
+              <w:widowControl w:val="0"/>
+              <w:pBdr>
+                <w:top w:space="0" w:sz="0" w:val="nil"/>
+                <w:left w:space="0" w:sz="0" w:val="nil"/>
+                <w:bottom w:space="0" w:sz="0" w:val="nil"/>
+                <w:right w:space="0" w:sz="0" w:val="nil"/>
+                <w:between w:space="0" w:sz="0" w:val="nil"/>
+              </w:pBdr>
+              <w:shd w:fill="auto" w:val="clear"/>
+              <w:spacing w:after="0" w:before="0" w:line="240" w:lineRule="auto"/>
+              <w:ind w:left="0" w:right="0" w:firstLine="0"/>
+              <w:jc w:val="left"/>
+              <w:rPr>
+                <w:rFonts w:ascii="Times New Roman" w:cs="Times New Roman" w:eastAsia="Times New Roman" w:hAnsi="Times New Roman"/>
+                <w:color w:val="202124"/>
+                <w:sz w:val="16"/>
+                <w:szCs w:val="16"/>
+                <w:shd w:fill="fce5cd" w:val="clear"/>
+              </w:rPr>
+            </w:pPr>
+            <w:r>
+              <w:rPr>
+                <w:rFonts w:ascii="Times New Roman" w:cs="Times New Roman" w:eastAsia="Times New Roman" w:hAnsi="Times New Roman"/>
+                <w:color w:val="202124"/>
+                <w:sz w:val="16"/>
+                <w:szCs w:val="16"/>
+                <w:shd w:fill="fce5cd" w:val="clear"/>
+                <w:rtl w:val="0"/>
+              </w:rPr>
+              <w:t xml:space="preserve">Data Structures and Algorithms</w:t>
+            </w:r>
+          </w:p>
+        </w:tc>
+        <w:tc>
+          <w:tcPr>
+            <w:shd w:fill="efefef" w:val="clear"/>
+            <w:tcMar>
+              <w:top w:w="100.0" w:type="dxa"/>
+              <w:left w:w="100.0" w:type="dxa"/>
+              <w:bottom w:w="100.0" w:type="dxa"/>
+              <w:right w:w="100.0" w:type="dxa"/>
+            </w:tcMar>
+            <w:vAlign w:val="top"/>
+          </w:tcPr>
+          <w:p>
+            <w:pPr>
+              <w:keepNext w:val="0"/>
+              <w:keepLines w:val="0"/>
+              <w:pageBreakBefore w:val="0"/>
+              <w:widowControl w:val="0"/>
+              <w:pBdr>
+                <w:top w:space="0" w:sz="0" w:val="nil"/>
+                <w:left w:space="0" w:sz="0" w:val="nil"/>
+                <w:bottom w:space="0" w:sz="0" w:val="nil"/>
+                <w:right w:space="0" w:sz="0" w:val="nil"/>
+                <w:between w:space="0" w:sz="0" w:val="nil"/>
+              </w:pBdr>
+              <w:shd w:fill="auto" w:val="clear"/>
+              <w:spacing w:after="0" w:before="0" w:line="240" w:lineRule="auto"/>
+              <w:ind w:left="0" w:right="0" w:firstLine="0"/>
+              <w:jc w:val="left"/>
+              <w:rPr>
+                <w:rFonts w:ascii="Times New Roman" w:cs="Times New Roman" w:eastAsia="Times New Roman" w:hAnsi="Times New Roman"/>
+                <w:color w:val="202124"/>
+                <w:sz w:val="16"/>
+                <w:szCs w:val="16"/>
+                <w:shd w:fill="efefef" w:val="clear"/>
+              </w:rPr>
+            </w:pPr>
+            <w:r>
+              <w:rPr>
+                <w:rFonts w:ascii="Times New Roman" w:cs="Times New Roman" w:eastAsia="Times New Roman" w:hAnsi="Times New Roman"/>
+                <w:color w:val="202124"/>
+                <w:sz w:val="16"/>
+                <w:szCs w:val="16"/>
+                <w:shd w:fill="efefef" w:val="clear"/>
+                <w:rtl w:val="0"/>
+              </w:rPr>
+              <w:t xml:space="preserve">Software Engineering for AI Systems</w:t>
+            </w:r>
+          </w:p>
+        </w:tc>
+        <w:tc>
+          <w:tcPr>
+            <w:shd w:fill="fce5cd" w:val="clear"/>
+            <w:tcMar>
+              <w:top w:w="100.0" w:type="dxa"/>
+              <w:left w:w="100.0" w:type="dxa"/>
+              <w:bottom w:w="100.0" w:type="dxa"/>
+              <w:right w:w="100.0" w:type="dxa"/>
+            </w:tcMar>
+            <w:vAlign w:val="top"/>
+          </w:tcPr>
+          <w:p>
+            <w:pPr>
+              <w:keepNext w:val="0"/>
+              <w:keepLines w:val="0"/>
+              <w:pageBreakBefore w:val="0"/>
+              <w:widowControl w:val="0"/>
+              <w:pBdr>
+                <w:top w:space="0" w:sz="0" w:val="nil"/>
+                <w:left w:space="0" w:sz="0" w:val="nil"/>
+                <w:bottom w:space="0" w:sz="0" w:val="nil"/>
+                <w:right w:space="0" w:sz="0" w:val="nil"/>
+                <w:between w:space="0" w:sz="0" w:val="nil"/>
+              </w:pBdr>
+              <w:shd w:fill="auto" w:val="clear"/>
+              <w:spacing w:after="0" w:before="0" w:line="240" w:lineRule="auto"/>
+              <w:ind w:left="0" w:right="0" w:firstLine="0"/>
+              <w:jc w:val="left"/>
+              <w:rPr>
+                <w:rFonts w:ascii="Times New Roman" w:cs="Times New Roman" w:eastAsia="Times New Roman" w:hAnsi="Times New Roman"/>
+                <w:color w:val="202124"/>
+                <w:sz w:val="16"/>
+                <w:szCs w:val="16"/>
+                <w:shd w:fill="fce5cd" w:val="clear"/>
+              </w:rPr>
+            </w:pPr>
+            <w:r>
+              <w:rPr>
+                <w:rFonts w:ascii="Times New Roman" w:cs="Times New Roman" w:eastAsia="Times New Roman" w:hAnsi="Times New Roman"/>
+                <w:color w:val="202124"/>
+                <w:sz w:val="16"/>
+                <w:szCs w:val="16"/>
+                <w:shd w:fill="fce5cd" w:val="clear"/>
+                <w:rtl w:val="0"/>
+              </w:rPr>
+              <w:t xml:space="preserve">Development of Embedded and Real-Time Systems</w:t>
+            </w:r>
+          </w:p>
+        </w:tc>
+      </w:tr>
+      <w:tr>
+        <w:trPr>
+          <w:cantSplit w:val="0"/>
+          <w:tblHeader w:val="0"/>
+        </w:trPr>
+        <w:tc>
+          <w:tcPr>
+            <w:shd w:fill="efefef" w:val="clear"/>
+            <w:tcMar>
+              <w:top w:w="100.0" w:type="dxa"/>
+              <w:left w:w="100.0" w:type="dxa"/>
+              <w:bottom w:w="100.0" w:type="dxa"/>
+              <w:right w:w="100.0" w:type="dxa"/>
+            </w:tcMar>
+            <w:vAlign w:val="top"/>
+          </w:tcPr>
+          <w:p>
+            <w:pPr>
+              <w:keepNext w:val="0"/>
+              <w:keepLines w:val="0"/>
+              <w:pageBreakBefore w:val="0"/>
+              <w:widowControl w:val="0"/>
+              <w:pBdr>
+                <w:top w:space="0" w:sz="0" w:val="nil"/>
+                <w:left w:space="0" w:sz="0" w:val="nil"/>
+                <w:bottom w:space="0" w:sz="0" w:val="nil"/>
+                <w:right w:space="0" w:sz="0" w:val="nil"/>
+                <w:between w:space="0" w:sz="0" w:val="nil"/>
+              </w:pBdr>
+              <w:shd w:fill="auto" w:val="clear"/>
+              <w:spacing w:after="0" w:before="0" w:line="240" w:lineRule="auto"/>
+              <w:ind w:left="0" w:right="0" w:firstLine="0"/>
+              <w:jc w:val="left"/>
+              <w:rPr>
+                <w:rFonts w:ascii="Times New Roman" w:cs="Times New Roman" w:eastAsia="Times New Roman" w:hAnsi="Times New Roman"/>
+                <w:color w:val="202124"/>
+                <w:sz w:val="16"/>
+                <w:szCs w:val="16"/>
+                <w:shd w:fill="efefef" w:val="clear"/>
+              </w:rPr>
+            </w:pPr>
+            <w:r>
+              <w:rPr>
+                <w:rFonts w:ascii="Times New Roman" w:cs="Times New Roman" w:eastAsia="Times New Roman" w:hAnsi="Times New Roman"/>
+                <w:color w:val="202124"/>
+                <w:sz w:val="16"/>
+                <w:szCs w:val="16"/>
+                <w:shd w:fill="efefef" w:val="clear"/>
+                <w:rtl w:val="0"/>
+              </w:rPr>
+              <w:t xml:space="preserve">Mini Project: Team Programming</w:t>
+            </w:r>
+          </w:p>
+        </w:tc>
+        <w:tc>
+          <w:tcPr>
+            <w:shd w:fill="fce5cd" w:val="clear"/>
+            <w:tcMar>
+              <w:top w:w="100.0" w:type="dxa"/>
+              <w:left w:w="100.0" w:type="dxa"/>
+              <w:bottom w:w="100.0" w:type="dxa"/>
+              <w:right w:w="100.0" w:type="dxa"/>
+            </w:tcMar>
+            <w:vAlign w:val="top"/>
+          </w:tcPr>
+          <w:p>
+            <w:pPr>
+              <w:keepNext w:val="0"/>
+              <w:keepLines w:val="0"/>
+              <w:pageBreakBefore w:val="0"/>
+              <w:widowControl w:val="0"/>
+              <w:pBdr>
+                <w:top w:space="0" w:sz="0" w:val="nil"/>
+                <w:left w:space="0" w:sz="0" w:val="nil"/>
+                <w:bottom w:space="0" w:sz="0" w:val="nil"/>
+                <w:right w:space="0" w:sz="0" w:val="nil"/>
+                <w:between w:space="0" w:sz="0" w:val="nil"/>
+              </w:pBdr>
+              <w:shd w:fill="auto" w:val="clear"/>
+              <w:spacing w:after="0" w:before="0" w:line="240" w:lineRule="auto"/>
+              <w:ind w:left="0" w:right="0" w:firstLine="0"/>
+              <w:jc w:val="left"/>
+              <w:rPr>
+                <w:rFonts w:ascii="Times New Roman" w:cs="Times New Roman" w:eastAsia="Times New Roman" w:hAnsi="Times New Roman"/>
+                <w:color w:val="202124"/>
+                <w:sz w:val="16"/>
+                <w:szCs w:val="16"/>
+                <w:shd w:fill="fce5cd" w:val="clear"/>
+              </w:rPr>
+            </w:pPr>
+            <w:r>
+              <w:rPr>
+                <w:rFonts w:ascii="Times New Roman" w:cs="Times New Roman" w:eastAsia="Times New Roman" w:hAnsi="Times New Roman"/>
+                <w:color w:val="202124"/>
+                <w:sz w:val="16"/>
+                <w:szCs w:val="16"/>
+                <w:shd w:fill="fce5cd" w:val="clear"/>
+                <w:rtl w:val="0"/>
+              </w:rPr>
+              <w:t xml:space="preserve">Mini Project: Systems Development</w:t>
+            </w:r>
+          </w:p>
+        </w:tc>
+        <w:tc>
+          <w:tcPr>
+            <w:shd w:fill="efefef" w:val="clear"/>
+            <w:tcMar>
+              <w:top w:w="100.0" w:type="dxa"/>
+              <w:left w:w="100.0" w:type="dxa"/>
+              <w:bottom w:w="100.0" w:type="dxa"/>
+              <w:right w:w="100.0" w:type="dxa"/>
+            </w:tcMar>
+            <w:vAlign w:val="top"/>
+          </w:tcPr>
+          <w:p>
+            <w:pPr>
+              <w:keepNext w:val="0"/>
+              <w:keepLines w:val="0"/>
+              <w:pageBreakBefore w:val="0"/>
+              <w:widowControl w:val="0"/>
+              <w:pBdr>
+                <w:top w:space="0" w:sz="0" w:val="nil"/>
+                <w:left w:space="0" w:sz="0" w:val="nil"/>
+                <w:bottom w:space="0" w:sz="0" w:val="nil"/>
+                <w:right w:space="0" w:sz="0" w:val="nil"/>
+                <w:between w:space="0" w:sz="0" w:val="nil"/>
+              </w:pBdr>
+              <w:shd w:fill="auto" w:val="clear"/>
+              <w:spacing w:after="0" w:before="0" w:line="240" w:lineRule="auto"/>
+              <w:ind w:left="0" w:right="0" w:firstLine="0"/>
+              <w:jc w:val="left"/>
+              <w:rPr>
+                <w:rFonts w:ascii="Times New Roman" w:cs="Times New Roman" w:eastAsia="Times New Roman" w:hAnsi="Times New Roman"/>
+                <w:color w:val="202124"/>
+                <w:sz w:val="16"/>
+                <w:szCs w:val="16"/>
+                <w:shd w:fill="efefef" w:val="clear"/>
+              </w:rPr>
+            </w:pPr>
+            <w:r>
+              <w:rPr>
+                <w:rFonts w:ascii="Times New Roman" w:cs="Times New Roman" w:eastAsia="Times New Roman" w:hAnsi="Times New Roman"/>
+                <w:color w:val="202124"/>
+                <w:sz w:val="16"/>
+                <w:szCs w:val="16"/>
+                <w:shd w:fill="efefef" w:val="clear"/>
+                <w:rtl w:val="0"/>
+              </w:rPr>
+              <w:t xml:space="preserve">Mini Project: Distributed Systems Development</w:t>
+            </w:r>
+          </w:p>
+        </w:tc>
+        <w:tc>
+          <w:tcPr>
+            <w:shd w:fill="fce5cd" w:val="clear"/>
+            <w:tcMar>
+              <w:top w:w="100.0" w:type="dxa"/>
+              <w:left w:w="100.0" w:type="dxa"/>
+              <w:bottom w:w="100.0" w:type="dxa"/>
+              <w:right w:w="100.0" w:type="dxa"/>
+            </w:tcMar>
+            <w:vAlign w:val="top"/>
+          </w:tcPr>
+          <w:p>
+            <w:pPr>
+              <w:widowControl w:val="0"/>
+              <w:spacing w:line="240" w:lineRule="auto"/>
+              <w:rPr>
+                <w:rFonts w:ascii="Times New Roman" w:cs="Times New Roman" w:eastAsia="Times New Roman" w:hAnsi="Times New Roman"/>
+                <w:color w:val="202124"/>
+                <w:sz w:val="16"/>
+                <w:szCs w:val="16"/>
+                <w:shd w:fill="fce5cd" w:val="clear"/>
+              </w:rPr>
+            </w:pPr>
+            <w:r>
+              <w:rPr>
+                <w:rFonts w:ascii="Times New Roman" w:cs="Times New Roman" w:eastAsia="Times New Roman" w:hAnsi="Times New Roman"/>
+                <w:color w:val="202124"/>
+                <w:sz w:val="16"/>
+                <w:szCs w:val="16"/>
+                <w:shd w:fill="fce5cd" w:val="clear"/>
+                <w:rtl w:val="0"/>
+              </w:rPr>
+              <w:t xml:space="preserve">Cyber Physical Systems and Systems of Systems</w:t>
+            </w:r>
+          </w:p>
+        </w:tc>
+        <w:tc>
+          <w:tcPr>
+            <w:shd w:fill="efefef" w:val="clear"/>
+            <w:tcMar>
+              <w:top w:w="100.0" w:type="dxa"/>
+              <w:left w:w="100.0" w:type="dxa"/>
+              <w:bottom w:w="100.0" w:type="dxa"/>
+              <w:right w:w="100.0" w:type="dxa"/>
+            </w:tcMar>
+            <w:vAlign w:val="top"/>
+          </w:tcPr>
+          <w:p>
+            <w:pPr>
+              <w:keepNext w:val="0"/>
+              <w:keepLines w:val="0"/>
+              <w:pageBreakBefore w:val="0"/>
+              <w:widowControl w:val="0"/>
+              <w:pBdr>
+                <w:top w:space="0" w:sz="0" w:val="nil"/>
+                <w:left w:space="0" w:sz="0" w:val="nil"/>
+                <w:bottom w:space="0" w:sz="0" w:val="nil"/>
+                <w:right w:space="0" w:sz="0" w:val="nil"/>
+                <w:between w:space="0" w:sz="0" w:val="nil"/>
+              </w:pBdr>
+              <w:shd w:fill="auto" w:val="clear"/>
+              <w:spacing w:after="0" w:before="0" w:line="240" w:lineRule="auto"/>
+              <w:ind w:left="0" w:right="0" w:firstLine="0"/>
+              <w:jc w:val="left"/>
+              <w:rPr>
+                <w:rFonts w:ascii="Times New Roman" w:cs="Times New Roman" w:eastAsia="Times New Roman" w:hAnsi="Times New Roman"/>
+                <w:color w:val="202124"/>
+                <w:sz w:val="16"/>
+                <w:szCs w:val="16"/>
+                <w:shd w:fill="efefef" w:val="clear"/>
+              </w:rPr>
+            </w:pPr>
+            <w:r>
+              <w:rPr>
+                <w:rFonts w:ascii="Times New Roman" w:cs="Times New Roman" w:eastAsia="Times New Roman" w:hAnsi="Times New Roman"/>
+                <w:color w:val="202124"/>
+                <w:sz w:val="16"/>
+                <w:szCs w:val="16"/>
+                <w:shd w:fill="efefef" w:val="clear"/>
+                <w:rtl w:val="0"/>
+              </w:rPr>
+              <w:t xml:space="preserve">Software Quality and Testing</w:t>
+            </w:r>
+          </w:p>
+        </w:tc>
+        <w:tc>
+          <w:tcPr>
+            <w:shd w:fill="fce5cd" w:val="clear"/>
+            <w:tcMar>
+              <w:top w:w="100.0" w:type="dxa"/>
+              <w:left w:w="100.0" w:type="dxa"/>
+              <w:bottom w:w="100.0" w:type="dxa"/>
+              <w:right w:w="100.0" w:type="dxa"/>
+            </w:tcMar>
+            <w:vAlign w:val="top"/>
+          </w:tcPr>
+          <w:p>
+            <w:pPr>
+              <w:keepNext w:val="0"/>
+              <w:keepLines w:val="0"/>
+              <w:pageBreakBefore w:val="0"/>
+              <w:widowControl w:val="0"/>
+              <w:pBdr>
+                <w:top w:space="0" w:sz="0" w:val="nil"/>
+                <w:left w:space="0" w:sz="0" w:val="nil"/>
+                <w:bottom w:space="0" w:sz="0" w:val="nil"/>
+                <w:right w:space="0" w:sz="0" w:val="nil"/>
+                <w:between w:space="0" w:sz="0" w:val="nil"/>
+              </w:pBdr>
+              <w:shd w:fill="auto" w:val="clear"/>
+              <w:spacing w:after="0" w:before="0" w:line="240" w:lineRule="auto"/>
+              <w:ind w:left="0" w:right="0" w:firstLine="0"/>
+              <w:jc w:val="left"/>
+              <w:rPr>
+                <w:rFonts w:ascii="Times New Roman" w:cs="Times New Roman" w:eastAsia="Times New Roman" w:hAnsi="Times New Roman"/>
+                <w:color w:val="202124"/>
+                <w:sz w:val="16"/>
+                <w:szCs w:val="16"/>
+                <w:shd w:fill="fce5cd" w:val="clear"/>
+              </w:rPr>
+            </w:pPr>
+            <w:r>
+              <w:rPr>
+                <w:rFonts w:ascii="Times New Roman" w:cs="Times New Roman" w:eastAsia="Times New Roman" w:hAnsi="Times New Roman"/>
+                <w:color w:val="202124"/>
+                <w:sz w:val="16"/>
+                <w:szCs w:val="16"/>
+                <w:shd w:fill="fce5cd" w:val="clear"/>
+                <w:rtl w:val="0"/>
+              </w:rPr>
+              <w:t xml:space="preserve">Fundamentals of Software Architecture</w:t>
+            </w:r>
+          </w:p>
+        </w:tc>
+        <w:tc>
+          <w:tcPr>
+            <w:shd w:fill="efefef" w:val="clear"/>
+            <w:tcMar>
+              <w:top w:w="100.0" w:type="dxa"/>
+              <w:left w:w="100.0" w:type="dxa"/>
+              <w:bottom w:w="100.0" w:type="dxa"/>
+              <w:right w:w="100.0" w:type="dxa"/>
+            </w:tcMar>
+            <w:vAlign w:val="top"/>
+          </w:tcPr>
+          <w:p>
+            <w:pPr>
+              <w:keepNext w:val="0"/>
+              <w:keepLines w:val="0"/>
+              <w:pageBreakBefore w:val="0"/>
+              <w:widowControl w:val="0"/>
+              <w:pBdr>
+                <w:top w:space="0" w:sz="0" w:val="nil"/>
+                <w:left w:space="0" w:sz="0" w:val="nil"/>
+                <w:bottom w:space="0" w:sz="0" w:val="nil"/>
+                <w:right w:space="0" w:sz="0" w:val="nil"/>
+                <w:between w:space="0" w:sz="0" w:val="nil"/>
+              </w:pBdr>
+              <w:shd w:fill="auto" w:val="clear"/>
+              <w:spacing w:after="0" w:before="0" w:line="240" w:lineRule="auto"/>
+              <w:ind w:left="0" w:right="0" w:firstLine="0"/>
+              <w:jc w:val="left"/>
+              <w:rPr>
+                <w:rFonts w:ascii="Times New Roman" w:cs="Times New Roman" w:eastAsia="Times New Roman" w:hAnsi="Times New Roman"/>
+                <w:color w:val="202124"/>
+                <w:sz w:val="16"/>
+                <w:szCs w:val="16"/>
+                <w:shd w:fill="efefef" w:val="clear"/>
+              </w:rPr>
+            </w:pPr>
+            <w:r>
+              <w:rPr>
+                <w:rFonts w:ascii="Times New Roman" w:cs="Times New Roman" w:eastAsia="Times New Roman" w:hAnsi="Times New Roman"/>
+                <w:color w:val="202124"/>
+                <w:sz w:val="16"/>
+                <w:szCs w:val="16"/>
+                <w:shd w:fill="efefef" w:val="clear"/>
+                <w:rtl w:val="0"/>
+              </w:rPr>
+              <w:t xml:space="preserve">Software Development Methodologies</w:t>
+            </w:r>
+          </w:p>
+        </w:tc>
+      </w:tr>
+      <w:tr>
+        <w:trPr>
+          <w:cantSplit w:val="0"/>
+          <w:trHeight w:val="979.921875" w:hRule="atLeast"/>
+          <w:tblHeader w:val="0"/>
+        </w:trPr>
+        <w:tc>
+          <w:tcPr>
+            <w:shd w:fill="fce5cd" w:val="clear"/>
+            <w:tcMar>
+              <w:top w:w="100.0" w:type="dxa"/>
+              <w:left w:w="100.0" w:type="dxa"/>
+              <w:bottom w:w="100.0" w:type="dxa"/>
+              <w:right w:w="100.0" w:type="dxa"/>
+            </w:tcMar>
+            <w:vAlign w:val="top"/>
+          </w:tcPr>
+          <w:p>
+            <w:pPr>
+              <w:widowControl w:val="0"/>
+              <w:spacing w:line="240" w:lineRule="auto"/>
+              <w:rPr>
+                <w:rFonts w:ascii="Times New Roman" w:cs="Times New Roman" w:eastAsia="Times New Roman" w:hAnsi="Times New Roman"/>
+                <w:color w:val="202124"/>
+                <w:sz w:val="16"/>
+                <w:szCs w:val="16"/>
+                <w:shd w:fill="fce5cd" w:val="clear"/>
+              </w:rPr>
+            </w:pPr>
+            <w:r>
+              <w:rPr>
+                <w:rFonts w:ascii="Times New Roman" w:cs="Times New Roman" w:eastAsia="Times New Roman" w:hAnsi="Times New Roman"/>
+                <w:color w:val="202124"/>
+                <w:sz w:val="16"/>
+                <w:szCs w:val="16"/>
+                <w:shd w:fill="fce5cd" w:val="clear"/>
+                <w:rtl w:val="0"/>
+              </w:rPr>
+              <w:t xml:space="preserve">Requirements and User Experience</w:t>
+            </w:r>
+          </w:p>
+        </w:tc>
+        <w:tc>
+          <w:tcPr>
+            <w:shd w:fill="efefef" w:val="clear"/>
+            <w:tcMar>
+              <w:top w:w="100.0" w:type="dxa"/>
+              <w:left w:w="100.0" w:type="dxa"/>
+              <w:bottom w:w="100.0" w:type="dxa"/>
+              <w:right w:w="100.0" w:type="dxa"/>
+            </w:tcMar>
+            <w:vAlign w:val="top"/>
+          </w:tcPr>
+          <w:p>
+            <w:pPr>
+              <w:widowControl w:val="0"/>
+              <w:spacing w:line="240" w:lineRule="auto"/>
+              <w:rPr>
+                <w:rFonts w:ascii="Times New Roman" w:cs="Times New Roman" w:eastAsia="Times New Roman" w:hAnsi="Times New Roman"/>
+                <w:color w:val="202124"/>
+                <w:sz w:val="16"/>
+                <w:szCs w:val="16"/>
+                <w:shd w:fill="efefef" w:val="clear"/>
+              </w:rPr>
+            </w:pPr>
+            <w:r>
+              <w:rPr>
+                <w:rFonts w:ascii="Times New Roman" w:cs="Times New Roman" w:eastAsia="Times New Roman" w:hAnsi="Times New Roman"/>
+                <w:color w:val="202124"/>
+                <w:sz w:val="16"/>
+                <w:szCs w:val="16"/>
+                <w:shd w:fill="efefef" w:val="clear"/>
+                <w:rtl w:val="0"/>
+              </w:rPr>
+              <w:t xml:space="preserve">Web and Mobile Development</w:t>
+            </w:r>
+          </w:p>
+        </w:tc>
+        <w:tc>
+          <w:tcPr>
+            <w:shd w:fill="fce5cd" w:val="clear"/>
+            <w:tcMar>
+              <w:top w:w="100.0" w:type="dxa"/>
+              <w:left w:w="100.0" w:type="dxa"/>
+              <w:bottom w:w="100.0" w:type="dxa"/>
+              <w:right w:w="100.0" w:type="dxa"/>
+            </w:tcMar>
+            <w:vAlign w:val="top"/>
+          </w:tcPr>
+          <w:p>
+            <w:pPr>
+              <w:keepNext w:val="0"/>
+              <w:keepLines w:val="0"/>
+              <w:pageBreakBefore w:val="0"/>
+              <w:widowControl w:val="0"/>
+              <w:pBdr>
+                <w:top w:space="0" w:sz="0" w:val="nil"/>
+                <w:left w:space="0" w:sz="0" w:val="nil"/>
+                <w:bottom w:space="0" w:sz="0" w:val="nil"/>
+                <w:right w:space="0" w:sz="0" w:val="nil"/>
+                <w:between w:space="0" w:sz="0" w:val="nil"/>
+              </w:pBdr>
+              <w:shd w:fill="auto" w:val="clear"/>
+              <w:spacing w:after="0" w:before="0" w:line="240" w:lineRule="auto"/>
+              <w:ind w:left="0" w:right="0" w:firstLine="0"/>
+              <w:jc w:val="left"/>
+              <w:rPr>
+                <w:rFonts w:ascii="Times New Roman" w:cs="Times New Roman" w:eastAsia="Times New Roman" w:hAnsi="Times New Roman"/>
+                <w:color w:val="202124"/>
+                <w:sz w:val="16"/>
+                <w:szCs w:val="16"/>
+                <w:shd w:fill="fce5cd" w:val="clear"/>
+              </w:rPr>
+            </w:pPr>
+            <w:r>
+              <w:rPr>
+                <w:rFonts w:ascii="Times New Roman" w:cs="Times New Roman" w:eastAsia="Times New Roman" w:hAnsi="Times New Roman"/>
+                <w:color w:val="202124"/>
+                <w:sz w:val="16"/>
+                <w:szCs w:val="16"/>
+                <w:shd w:fill="fce5cd" w:val="clear"/>
+                <w:rtl w:val="0"/>
+              </w:rPr>
+              <w:t xml:space="preserve">Startups and Industrial Software Product Management</w:t>
+            </w:r>
+          </w:p>
+        </w:tc>
+        <w:tc>
+          <w:tcPr>
+            <w:shd w:fill="efefef" w:val="clear"/>
+            <w:tcMar>
+              <w:top w:w="100.0" w:type="dxa"/>
+              <w:left w:w="100.0" w:type="dxa"/>
+              <w:bottom w:w="100.0" w:type="dxa"/>
+              <w:right w:w="100.0" w:type="dxa"/>
+            </w:tcMar>
+            <w:vAlign w:val="top"/>
+          </w:tcPr>
+          <w:p>
+            <w:pPr>
+              <w:keepNext w:val="0"/>
+              <w:keepLines w:val="0"/>
+              <w:pageBreakBefore w:val="0"/>
+              <w:widowControl w:val="0"/>
+              <w:pBdr>
+                <w:top w:space="0" w:sz="0" w:val="nil"/>
+                <w:left w:space="0" w:sz="0" w:val="nil"/>
+                <w:bottom w:space="0" w:sz="0" w:val="nil"/>
+                <w:right w:space="0" w:sz="0" w:val="nil"/>
+                <w:between w:space="0" w:sz="0" w:val="nil"/>
+              </w:pBdr>
+              <w:shd w:fill="auto" w:val="clear"/>
+              <w:spacing w:after="0" w:before="0" w:line="240" w:lineRule="auto"/>
+              <w:ind w:left="0" w:right="0" w:firstLine="0"/>
+              <w:jc w:val="left"/>
+              <w:rPr>
+                <w:rFonts w:ascii="Times New Roman" w:cs="Times New Roman" w:eastAsia="Times New Roman" w:hAnsi="Times New Roman"/>
+                <w:color w:val="202124"/>
+                <w:sz w:val="16"/>
+                <w:szCs w:val="16"/>
+                <w:shd w:fill="efefef" w:val="clear"/>
+              </w:rPr>
+            </w:pPr>
+            <w:r>
+              <w:rPr>
+                <w:rFonts w:ascii="Times New Roman" w:cs="Times New Roman" w:eastAsia="Times New Roman" w:hAnsi="Times New Roman"/>
+                <w:color w:val="202124"/>
+                <w:sz w:val="16"/>
+                <w:szCs w:val="16"/>
+                <w:shd w:fill="efefef" w:val="clear"/>
+                <w:rtl w:val="0"/>
+              </w:rPr>
+              <w:t xml:space="preserve">Research Methods for Software Engineering</w:t>
+            </w:r>
+          </w:p>
+        </w:tc>
+        <w:tc>
+          <w:tcPr>
+            <w:shd w:fill="fce5cd" w:val="clear"/>
+            <w:tcMar>
+              <w:top w:w="100.0" w:type="dxa"/>
+              <w:left w:w="100.0" w:type="dxa"/>
+              <w:bottom w:w="100.0" w:type="dxa"/>
+              <w:right w:w="100.0" w:type="dxa"/>
+            </w:tcMar>
+            <w:vAlign w:val="top"/>
+          </w:tcPr>
+          <w:p>
+            <w:pPr>
+              <w:keepNext w:val="0"/>
+              <w:keepLines w:val="0"/>
+              <w:pageBreakBefore w:val="0"/>
+              <w:widowControl w:val="0"/>
+              <w:pBdr>
+                <w:top w:space="0" w:sz="0" w:val="nil"/>
+                <w:left w:space="0" w:sz="0" w:val="nil"/>
+                <w:bottom w:space="0" w:sz="0" w:val="nil"/>
+                <w:right w:space="0" w:sz="0" w:val="nil"/>
+                <w:between w:space="0" w:sz="0" w:val="nil"/>
+              </w:pBdr>
+              <w:shd w:fill="auto" w:val="clear"/>
+              <w:spacing w:after="0" w:before="0" w:line="240" w:lineRule="auto"/>
+              <w:ind w:left="0" w:right="0" w:firstLine="0"/>
+              <w:jc w:val="left"/>
+              <w:rPr>
+                <w:rFonts w:ascii="Times New Roman" w:cs="Times New Roman" w:eastAsia="Times New Roman" w:hAnsi="Times New Roman"/>
+                <w:color w:val="202124"/>
+                <w:sz w:val="16"/>
+                <w:szCs w:val="16"/>
+                <w:shd w:fill="fce5cd" w:val="clear"/>
+              </w:rPr>
+            </w:pPr>
+            <w:r>
+              <w:rPr>
+                <w:rFonts w:ascii="Times New Roman" w:cs="Times New Roman" w:eastAsia="Times New Roman" w:hAnsi="Times New Roman"/>
+                <w:color w:val="202124"/>
+                <w:sz w:val="16"/>
+                <w:szCs w:val="16"/>
+                <w:shd w:fill="fce5cd" w:val="clear"/>
+                <w:rtl w:val="0"/>
+              </w:rPr>
+              <w:t xml:space="preserve">Statistics 1</w:t>
+            </w:r>
+          </w:p>
+        </w:tc>
+        <w:tc>
+          <w:tcPr>
+            <w:shd w:fill="efefef" w:val="clear"/>
+            <w:tcMar>
+              <w:top w:w="100.0" w:type="dxa"/>
+              <w:left w:w="100.0" w:type="dxa"/>
+              <w:bottom w:w="100.0" w:type="dxa"/>
+              <w:right w:w="100.0" w:type="dxa"/>
+            </w:tcMar>
+            <w:vAlign w:val="top"/>
+          </w:tcPr>
+          <w:p>
+            <w:pPr>
+              <w:keepNext w:val="0"/>
+              <w:keepLines w:val="0"/>
+              <w:pageBreakBefore w:val="0"/>
+              <w:widowControl w:val="0"/>
+              <w:pBdr>
+                <w:top w:space="0" w:sz="0" w:val="nil"/>
+                <w:left w:space="0" w:sz="0" w:val="nil"/>
+                <w:bottom w:space="0" w:sz="0" w:val="nil"/>
+                <w:right w:space="0" w:sz="0" w:val="nil"/>
+                <w:between w:space="0" w:sz="0" w:val="nil"/>
+              </w:pBdr>
+              <w:shd w:fill="auto" w:val="clear"/>
+              <w:spacing w:after="0" w:before="0" w:line="240" w:lineRule="auto"/>
+              <w:ind w:left="0" w:right="0" w:firstLine="0"/>
+              <w:jc w:val="left"/>
+              <w:rPr>
+                <w:rFonts w:ascii="Times New Roman" w:cs="Times New Roman" w:eastAsia="Times New Roman" w:hAnsi="Times New Roman"/>
+                <w:color w:val="202124"/>
+                <w:sz w:val="16"/>
+                <w:szCs w:val="16"/>
+                <w:shd w:fill="efefef" w:val="clear"/>
+              </w:rPr>
+            </w:pPr>
+            <w:r>
+              <w:rPr>
+                <w:rFonts w:ascii="Times New Roman" w:cs="Times New Roman" w:eastAsia="Times New Roman" w:hAnsi="Times New Roman"/>
+                <w:color w:val="202124"/>
+                <w:sz w:val="16"/>
+                <w:szCs w:val="16"/>
+                <w:shd w:fill="efefef" w:val="clear"/>
+                <w:rtl w:val="0"/>
+              </w:rPr>
+              <w:t xml:space="preserve">C#.NET</w:t>
+            </w:r>
+          </w:p>
+        </w:tc>
+        <w:tc>
+          <w:tcPr>
+            <w:shd w:fill="fce5cd" w:val="clear"/>
+            <w:tcMar>
+              <w:top w:w="100.0" w:type="dxa"/>
+              <w:left w:w="100.0" w:type="dxa"/>
+              <w:bottom w:w="100.0" w:type="dxa"/>
+              <w:right w:w="100.0" w:type="dxa"/>
+            </w:tcMar>
+            <w:vAlign w:val="top"/>
+          </w:tcPr>
+          <w:p>
+            <w:pPr>
+              <w:keepNext w:val="0"/>
+              <w:keepLines w:val="0"/>
+              <w:pageBreakBefore w:val="0"/>
+              <w:widowControl w:val="0"/>
+              <w:pBdr>
+                <w:top w:space="0" w:sz="0" w:val="nil"/>
+                <w:left w:space="0" w:sz="0" w:val="nil"/>
+                <w:bottom w:space="0" w:sz="0" w:val="nil"/>
+                <w:right w:space="0" w:sz="0" w:val="nil"/>
+                <w:between w:space="0" w:sz="0" w:val="nil"/>
+              </w:pBdr>
+              <w:shd w:fill="auto" w:val="clear"/>
+              <w:spacing w:after="0" w:before="0" w:line="240" w:lineRule="auto"/>
+              <w:ind w:left="0" w:right="0" w:firstLine="0"/>
+              <w:jc w:val="left"/>
+              <w:rPr>
+                <w:rFonts w:ascii="Times New Roman" w:cs="Times New Roman" w:eastAsia="Times New Roman" w:hAnsi="Times New Roman"/>
+                <w:color w:val="202124"/>
+                <w:sz w:val="16"/>
+                <w:szCs w:val="16"/>
+                <w:shd w:fill="fce5cd" w:val="clear"/>
+              </w:rPr>
+            </w:pPr>
+            <w:r>
+              <w:rPr>
+                <w:rFonts w:ascii="Times New Roman" w:cs="Times New Roman" w:eastAsia="Times New Roman" w:hAnsi="Times New Roman"/>
+                <w:color w:val="202124"/>
+                <w:sz w:val="16"/>
+                <w:szCs w:val="16"/>
+                <w:shd w:fill="fce5cd" w:val="clear"/>
+                <w:rtl w:val="0"/>
+              </w:rPr>
+              <w:t xml:space="preserve">Bachelor Thesis in Software Engineering and Management</w:t>
+            </w:r>
+          </w:p>
+        </w:tc>
+      </w:tr>
+    </w:tbl>
+    <w:p>
+      <w:pPr>
+        <w:ind w:left="0" w:firstLine="0"/>
+        <w:rPr>
+          <w:rFonts w:ascii="Times New Roman" w:cs="Times New Roman" w:eastAsia="Times New Roman" w:hAnsi="Times New Roman"/>
+          <w:color w:val="202124"/>
+          <w:highlight w:val="white"/>
+        </w:rPr>
+      </w:pPr>
+      <w:r>
+        <w:rPr>
+          <w:rtl w:val="0"/>
+        </w:rPr>
+      </w:r>
+    </w:p>
+    <w:p>
+      <w:pPr>
+        <w:ind w:left="0" w:firstLine="0"/>
+        <w:rPr>
+          <w:rFonts w:ascii="Times New Roman" w:cs="Times New Roman" w:eastAsia="Times New Roman" w:hAnsi="Times New Roman"/>
+          <w:b w:val="1"/>
+          <w:color w:val="202124"/>
+          <w:sz w:val="20"/>
+          <w:szCs w:val="20"/>
+          <w:highlight w:val="white"/>
+        </w:rPr>
+      </w:pPr>
+      <w:r>
+        <w:rPr>
+          <w:rFonts w:ascii="Times New Roman" w:cs="Times New Roman" w:eastAsia="Times New Roman" w:hAnsi="Times New Roman"/>
+          <w:b w:val="1"/>
+          <w:color w:val="202124"/>
+          <w:sz w:val="20"/>
+          <w:szCs w:val="20"/>
+          <w:highlight w:val="white"/>
+          <w:rtl w:val="0"/>
+        </w:rPr>
+        <w:t xml:space="preserve">Game Development MSc:</w:t>
+      </w:r>
+    </w:p>
+    <w:tbl>
+      <w:tblPr>
+        <w:tblStyle w:val="Table2"/>
+        <w:tblW w:w="9240.0" w:type="dxa"/>
+        <w:jc w:val="left"/>
+        <w:tblInd w:w="100.0" w:type="pct"/>
+        <w:tblBorders>
+          <w:top w:color="000000" w:space="0" w:sz="8" w:val="single"/>
+          <w:left w:color="000000" w:space="0" w:sz="8" w:val="single"/>
+          <w:bottom w:color="000000" w:space="0" w:sz="8" w:val="single"/>
+          <w:right w:color="000000" w:space="0" w:sz="8" w:val="single"/>
+          <w:insideH w:color="000000" w:space="0" w:sz="8" w:val="single"/>
+          <w:insideV w:color="000000" w:space="0" w:sz="8" w:val="single"/>
+        </w:tblBorders>
+        <w:tblLayout w:type="fixed"/>
+        <w:tblLook w:val="0600"/>
+      </w:tblPr>
+      <w:tblGrid>
+        <w:gridCol w:w="2265"/>
+        <w:gridCol w:w="2385"/>
+        <w:gridCol w:w="2175"/>
+        <w:gridCol w:w="2415"/>
+        <w:tblGridChange w:id="0">
+          <w:tblGrid>
+            <w:gridCol w:w="2265"/>
+            <w:gridCol w:w="2385"/>
+            <w:gridCol w:w="2175"/>
+            <w:gridCol w:w="2415"/>
+          </w:tblGrid>
+        </w:tblGridChange>
+      </w:tblGrid>
+      <w:tr>
+        <w:trPr>
+          <w:cantSplit w:val="0"/>
+          <w:tblHeader w:val="0"/>
+        </w:trPr>
+        <w:tc>
+          <w:tcPr>
+            <w:shd w:fill="fce5cd" w:val="clear"/>
+            <w:tcMar>
+              <w:top w:w="100.0" w:type="dxa"/>
+              <w:left w:w="100.0" w:type="dxa"/>
+              <w:bottom w:w="100.0" w:type="dxa"/>
+              <w:right w:w="100.0" w:type="dxa"/>
+            </w:tcMar>
+            <w:vAlign w:val="top"/>
+          </w:tcPr>
+          <w:p>
+            <w:pPr>
+              <w:keepNext w:val="0"/>
+              <w:keepLines w:val="0"/>
+              <w:pageBreakBefore w:val="0"/>
+              <w:widowControl w:val="0"/>
+              <w:pBdr>
+                <w:top w:space="0" w:sz="0" w:val="nil"/>
+                <w:left w:space="0" w:sz="0" w:val="nil"/>
+                <w:bottom w:space="0" w:sz="0" w:val="nil"/>
+                <w:right w:space="0" w:sz="0" w:val="nil"/>
+                <w:between w:space="0" w:sz="0" w:val="nil"/>
+              </w:pBdr>
+              <w:shd w:fill="auto" w:val="clear"/>
+              <w:spacing w:after="0" w:before="0" w:line="240" w:lineRule="auto"/>
+              <w:ind w:left="0" w:right="0" w:firstLine="0"/>
+              <w:jc w:val="left"/>
+              <w:rPr>
+                <w:rFonts w:ascii="Times New Roman" w:cs="Times New Roman" w:eastAsia="Times New Roman" w:hAnsi="Times New Roman"/>
+                <w:color w:val="202124"/>
+                <w:sz w:val="16"/>
+                <w:szCs w:val="16"/>
+                <w:shd w:fill="fce5cd" w:val="clear"/>
+              </w:rPr>
+            </w:pPr>
+            <w:r>
+              <w:rPr>
+                <w:rFonts w:ascii="Times New Roman" w:cs="Times New Roman" w:eastAsia="Times New Roman" w:hAnsi="Times New Roman"/>
+                <w:color w:val="202124"/>
+                <w:sz w:val="16"/>
+                <w:szCs w:val="16"/>
+                <w:shd w:fill="fce5cd" w:val="clear"/>
+                <w:rtl w:val="0"/>
+              </w:rPr>
+              <w:t xml:space="preserve">Fundamentals of C++</w:t>
+            </w:r>
+          </w:p>
+        </w:tc>
+        <w:tc>
+          <w:tcPr>
+            <w:shd w:fill="efefef" w:val="clear"/>
+            <w:tcMar>
+              <w:top w:w="100.0" w:type="dxa"/>
+              <w:left w:w="100.0" w:type="dxa"/>
+              <w:bottom w:w="100.0" w:type="dxa"/>
+              <w:right w:w="100.0" w:type="dxa"/>
+            </w:tcMar>
+            <w:vAlign w:val="top"/>
+          </w:tcPr>
+          <w:p>
+            <w:pPr>
+              <w:keepNext w:val="0"/>
+              <w:keepLines w:val="0"/>
+              <w:pageBreakBefore w:val="0"/>
+              <w:widowControl w:val="0"/>
+              <w:pBdr>
+                <w:top w:space="0" w:sz="0" w:val="nil"/>
+                <w:left w:space="0" w:sz="0" w:val="nil"/>
+                <w:bottom w:space="0" w:sz="0" w:val="nil"/>
+                <w:right w:space="0" w:sz="0" w:val="nil"/>
+                <w:between w:space="0" w:sz="0" w:val="nil"/>
+              </w:pBdr>
+              <w:shd w:fill="auto" w:val="clear"/>
+              <w:spacing w:after="0" w:before="0" w:line="240" w:lineRule="auto"/>
+              <w:ind w:left="0" w:right="0" w:firstLine="0"/>
+              <w:jc w:val="left"/>
+              <w:rPr>
+                <w:rFonts w:ascii="Times New Roman" w:cs="Times New Roman" w:eastAsia="Times New Roman" w:hAnsi="Times New Roman"/>
+                <w:color w:val="202124"/>
+                <w:sz w:val="16"/>
+                <w:szCs w:val="16"/>
+                <w:shd w:fill="efefef" w:val="clear"/>
+              </w:rPr>
+            </w:pPr>
+            <w:r>
+              <w:rPr>
+                <w:rFonts w:ascii="Times New Roman" w:cs="Times New Roman" w:eastAsia="Times New Roman" w:hAnsi="Times New Roman"/>
+                <w:color w:val="202124"/>
+                <w:sz w:val="16"/>
+                <w:szCs w:val="16"/>
+                <w:shd w:fill="efefef" w:val="clear"/>
+                <w:rtl w:val="0"/>
+              </w:rPr>
+              <w:t xml:space="preserve">Artificial Intelligence for Game Programming 1</w:t>
+            </w:r>
+          </w:p>
+        </w:tc>
+        <w:tc>
+          <w:tcPr>
+            <w:shd w:fill="fce5cd" w:val="clear"/>
+            <w:tcMar>
+              <w:top w:w="100.0" w:type="dxa"/>
+              <w:left w:w="100.0" w:type="dxa"/>
+              <w:bottom w:w="100.0" w:type="dxa"/>
+              <w:right w:w="100.0" w:type="dxa"/>
+            </w:tcMar>
+            <w:vAlign w:val="top"/>
+          </w:tcPr>
+          <w:p>
+            <w:pPr>
+              <w:widowControl w:val="0"/>
+              <w:spacing w:line="240" w:lineRule="auto"/>
+              <w:rPr>
+                <w:rFonts w:ascii="Times New Roman" w:cs="Times New Roman" w:eastAsia="Times New Roman" w:hAnsi="Times New Roman"/>
+                <w:color w:val="202124"/>
+                <w:sz w:val="16"/>
+                <w:szCs w:val="16"/>
+                <w:shd w:fill="fce5cd" w:val="clear"/>
+              </w:rPr>
+            </w:pPr>
+            <w:r>
+              <w:rPr>
+                <w:rFonts w:ascii="Times New Roman" w:cs="Times New Roman" w:eastAsia="Times New Roman" w:hAnsi="Times New Roman"/>
+                <w:color w:val="202124"/>
+                <w:sz w:val="16"/>
+                <w:szCs w:val="16"/>
+                <w:shd w:fill="fce5cd" w:val="clear"/>
+                <w:rtl w:val="0"/>
+              </w:rPr>
+              <w:t xml:space="preserve">Artificial Intelligence for Game Programming 2</w:t>
+            </w:r>
+          </w:p>
+        </w:tc>
+        <w:tc>
+          <w:tcPr>
+            <w:shd w:fill="efefef" w:val="clear"/>
+            <w:tcMar>
+              <w:top w:w="100.0" w:type="dxa"/>
+              <w:left w:w="100.0" w:type="dxa"/>
+              <w:bottom w:w="100.0" w:type="dxa"/>
+              <w:right w:w="100.0" w:type="dxa"/>
+            </w:tcMar>
+            <w:vAlign w:val="top"/>
+          </w:tcPr>
+          <w:p>
+            <w:pPr>
+              <w:widowControl w:val="0"/>
+              <w:spacing w:line="240" w:lineRule="auto"/>
+              <w:rPr>
+                <w:rFonts w:ascii="Times New Roman" w:cs="Times New Roman" w:eastAsia="Times New Roman" w:hAnsi="Times New Roman"/>
+                <w:color w:val="202124"/>
+                <w:sz w:val="16"/>
+                <w:szCs w:val="16"/>
+                <w:shd w:fill="efefef" w:val="clear"/>
+              </w:rPr>
+            </w:pPr>
+            <w:r>
+              <w:rPr>
+                <w:rFonts w:ascii="Times New Roman" w:cs="Times New Roman" w:eastAsia="Times New Roman" w:hAnsi="Times New Roman"/>
+                <w:color w:val="202124"/>
+                <w:sz w:val="16"/>
+                <w:szCs w:val="16"/>
+                <w:shd w:fill="efefef" w:val="clear"/>
+                <w:rtl w:val="0"/>
+              </w:rPr>
+              <w:t xml:space="preserve">Game Development - Field Studies</w:t>
+            </w:r>
+          </w:p>
+        </w:tc>
+      </w:tr>
+      <w:tr>
+        <w:trPr>
+          <w:cantSplit w:val="0"/>
+          <w:tblHeader w:val="0"/>
+        </w:trPr>
+        <w:tc>
+          <w:tcPr>
+            <w:shd w:fill="efefef" w:val="clear"/>
+            <w:tcMar>
+              <w:top w:w="100.0" w:type="dxa"/>
+              <w:left w:w="100.0" w:type="dxa"/>
+              <w:bottom w:w="100.0" w:type="dxa"/>
+              <w:right w:w="100.0" w:type="dxa"/>
+            </w:tcMar>
+            <w:vAlign w:val="top"/>
+          </w:tcPr>
+          <w:p>
+            <w:pPr>
+              <w:widowControl w:val="0"/>
+              <w:spacing w:line="240" w:lineRule="auto"/>
+              <w:rPr>
+                <w:rFonts w:ascii="Times New Roman" w:cs="Times New Roman" w:eastAsia="Times New Roman" w:hAnsi="Times New Roman"/>
+                <w:color w:val="202124"/>
+                <w:sz w:val="16"/>
+                <w:szCs w:val="16"/>
+                <w:shd w:fill="efefef" w:val="clear"/>
+              </w:rPr>
+            </w:pPr>
+            <w:r>
+              <w:rPr>
+                <w:rFonts w:ascii="Times New Roman" w:cs="Times New Roman" w:eastAsia="Times New Roman" w:hAnsi="Times New Roman"/>
+                <w:color w:val="202124"/>
+                <w:sz w:val="16"/>
+                <w:szCs w:val="16"/>
+                <w:shd w:fill="efefef" w:val="clear"/>
+                <w:rtl w:val="0"/>
+              </w:rPr>
+              <w:t xml:space="preserve">Game Design</w:t>
+            </w:r>
+          </w:p>
+        </w:tc>
+        <w:tc>
+          <w:tcPr>
+            <w:shd w:fill="fce5cd" w:val="clear"/>
+            <w:tcMar>
+              <w:top w:w="100.0" w:type="dxa"/>
+              <w:left w:w="100.0" w:type="dxa"/>
+              <w:bottom w:w="100.0" w:type="dxa"/>
+              <w:right w:w="100.0" w:type="dxa"/>
+            </w:tcMar>
+            <w:vAlign w:val="top"/>
+          </w:tcPr>
+          <w:p>
+            <w:pPr>
+              <w:widowControl w:val="0"/>
+              <w:spacing w:line="240" w:lineRule="auto"/>
+              <w:rPr>
+                <w:rFonts w:ascii="Times New Roman" w:cs="Times New Roman" w:eastAsia="Times New Roman" w:hAnsi="Times New Roman"/>
+                <w:color w:val="202124"/>
+                <w:sz w:val="16"/>
+                <w:szCs w:val="16"/>
+                <w:shd w:fill="fce5cd" w:val="clear"/>
+              </w:rPr>
+            </w:pPr>
+            <w:r>
+              <w:rPr>
+                <w:rFonts w:ascii="Times New Roman" w:cs="Times New Roman" w:eastAsia="Times New Roman" w:hAnsi="Times New Roman"/>
+                <w:color w:val="202124"/>
+                <w:sz w:val="16"/>
+                <w:szCs w:val="16"/>
+                <w:shd w:fill="fce5cd" w:val="clear"/>
+                <w:rtl w:val="0"/>
+              </w:rPr>
+              <w:t xml:space="preserve">Game Development - Research and Development</w:t>
+            </w:r>
+          </w:p>
+        </w:tc>
+        <w:tc>
+          <w:tcPr>
+            <w:shd w:fill="efefef" w:val="clear"/>
+            <w:tcMar>
+              <w:top w:w="100.0" w:type="dxa"/>
+              <w:left w:w="100.0" w:type="dxa"/>
+              <w:bottom w:w="100.0" w:type="dxa"/>
+              <w:right w:w="100.0" w:type="dxa"/>
+            </w:tcMar>
+            <w:vAlign w:val="top"/>
+          </w:tcPr>
+          <w:p>
+            <w:pPr>
+              <w:widowControl w:val="0"/>
+              <w:spacing w:line="240" w:lineRule="auto"/>
+              <w:rPr>
+                <w:rFonts w:ascii="Times New Roman" w:cs="Times New Roman" w:eastAsia="Times New Roman" w:hAnsi="Times New Roman"/>
+                <w:color w:val="202124"/>
+                <w:sz w:val="16"/>
+                <w:szCs w:val="16"/>
+                <w:shd w:fill="efefef" w:val="clear"/>
+              </w:rPr>
+            </w:pPr>
+            <w:r>
+              <w:rPr>
+                <w:rFonts w:ascii="Times New Roman" w:cs="Times New Roman" w:eastAsia="Times New Roman" w:hAnsi="Times New Roman"/>
+                <w:color w:val="202124"/>
+                <w:sz w:val="16"/>
+                <w:szCs w:val="16"/>
+                <w:shd w:fill="efefef" w:val="clear"/>
+                <w:rtl w:val="0"/>
+              </w:rPr>
+              <w:t xml:space="preserve">Experimental Game Evaluation</w:t>
+            </w:r>
+          </w:p>
+        </w:tc>
+        <w:tc>
+          <w:tcPr>
+            <w:shd w:fill="fce5cd" w:val="clear"/>
+            <w:tcMar>
+              <w:top w:w="100.0" w:type="dxa"/>
+              <w:left w:w="100.0" w:type="dxa"/>
+              <w:bottom w:w="100.0" w:type="dxa"/>
+              <w:right w:w="100.0" w:type="dxa"/>
+            </w:tcMar>
+            <w:vAlign w:val="top"/>
+          </w:tcPr>
+          <w:p>
+            <w:pPr>
+              <w:widowControl w:val="0"/>
+              <w:spacing w:line="240" w:lineRule="auto"/>
+              <w:rPr>
+                <w:rFonts w:ascii="Times New Roman" w:cs="Times New Roman" w:eastAsia="Times New Roman" w:hAnsi="Times New Roman"/>
+                <w:color w:val="202124"/>
+                <w:sz w:val="16"/>
+                <w:szCs w:val="16"/>
+                <w:shd w:fill="fce5cd" w:val="clear"/>
+              </w:rPr>
+            </w:pPr>
+            <w:r>
+              <w:rPr>
+                <w:rFonts w:ascii="Times New Roman" w:cs="Times New Roman" w:eastAsia="Times New Roman" w:hAnsi="Times New Roman"/>
+                <w:color w:val="202124"/>
+                <w:sz w:val="16"/>
+                <w:szCs w:val="16"/>
+                <w:shd w:fill="fce5cd" w:val="clear"/>
+                <w:rtl w:val="0"/>
+              </w:rPr>
+              <w:t xml:space="preserve">Expression with 2D Animation</w:t>
+            </w:r>
+          </w:p>
+        </w:tc>
+      </w:tr>
+      <w:tr>
+        <w:trPr>
+          <w:cantSplit w:val="0"/>
+          <w:tblHeader w:val="0"/>
+        </w:trPr>
+        <w:tc>
+          <w:tcPr>
+            <w:shd w:fill="fce5cd" w:val="clear"/>
+            <w:tcMar>
+              <w:top w:w="100.0" w:type="dxa"/>
+              <w:left w:w="100.0" w:type="dxa"/>
+              <w:bottom w:w="100.0" w:type="dxa"/>
+              <w:right w:w="100.0" w:type="dxa"/>
+            </w:tcMar>
+            <w:vAlign w:val="top"/>
+          </w:tcPr>
+          <w:p>
+            <w:pPr>
+              <w:keepNext w:val="0"/>
+              <w:keepLines w:val="0"/>
+              <w:pageBreakBefore w:val="0"/>
+              <w:widowControl w:val="0"/>
+              <w:pBdr>
+                <w:top w:space="0" w:sz="0" w:val="nil"/>
+                <w:left w:space="0" w:sz="0" w:val="nil"/>
+                <w:bottom w:space="0" w:sz="0" w:val="nil"/>
+                <w:right w:space="0" w:sz="0" w:val="nil"/>
+                <w:between w:space="0" w:sz="0" w:val="nil"/>
+              </w:pBdr>
+              <w:shd w:fill="auto" w:val="clear"/>
+              <w:spacing w:after="0" w:before="0" w:line="240" w:lineRule="auto"/>
+              <w:ind w:left="0" w:right="0" w:firstLine="0"/>
+              <w:jc w:val="left"/>
+              <w:rPr>
+                <w:rFonts w:ascii="Times New Roman" w:cs="Times New Roman" w:eastAsia="Times New Roman" w:hAnsi="Times New Roman"/>
+                <w:color w:val="202124"/>
+                <w:sz w:val="16"/>
+                <w:szCs w:val="16"/>
+                <w:shd w:fill="fce5cd" w:val="clear"/>
+              </w:rPr>
+            </w:pPr>
+            <w:r>
+              <w:rPr>
+                <w:rFonts w:ascii="Times New Roman" w:cs="Times New Roman" w:eastAsia="Times New Roman" w:hAnsi="Times New Roman"/>
+                <w:color w:val="202124"/>
+                <w:sz w:val="16"/>
+                <w:szCs w:val="16"/>
+                <w:shd w:fill="fce5cd" w:val="clear"/>
+                <w:rtl w:val="0"/>
+              </w:rPr>
+              <w:t xml:space="preserve">Games User Experience - Research and Development</w:t>
+            </w:r>
+          </w:p>
+        </w:tc>
+        <w:tc>
+          <w:tcPr>
+            <w:shd w:fill="efefef" w:val="clear"/>
+            <w:tcMar>
+              <w:top w:w="100.0" w:type="dxa"/>
+              <w:left w:w="100.0" w:type="dxa"/>
+              <w:bottom w:w="100.0" w:type="dxa"/>
+              <w:right w:w="100.0" w:type="dxa"/>
+            </w:tcMar>
+            <w:vAlign w:val="top"/>
+          </w:tcPr>
+          <w:p>
+            <w:pPr>
+              <w:keepNext w:val="0"/>
+              <w:keepLines w:val="0"/>
+              <w:pageBreakBefore w:val="0"/>
+              <w:widowControl w:val="0"/>
+              <w:pBdr>
+                <w:top w:space="0" w:sz="0" w:val="nil"/>
+                <w:left w:space="0" w:sz="0" w:val="nil"/>
+                <w:bottom w:space="0" w:sz="0" w:val="nil"/>
+                <w:right w:space="0" w:sz="0" w:val="nil"/>
+                <w:between w:space="0" w:sz="0" w:val="nil"/>
+              </w:pBdr>
+              <w:shd w:fill="auto" w:val="clear"/>
+              <w:spacing w:after="0" w:before="0" w:line="240" w:lineRule="auto"/>
+              <w:ind w:left="0" w:right="0" w:firstLine="0"/>
+              <w:jc w:val="left"/>
+              <w:rPr>
+                <w:rFonts w:ascii="Times New Roman" w:cs="Times New Roman" w:eastAsia="Times New Roman" w:hAnsi="Times New Roman"/>
+                <w:color w:val="202124"/>
+                <w:sz w:val="16"/>
+                <w:szCs w:val="16"/>
+                <w:shd w:fill="efefef" w:val="clear"/>
+              </w:rPr>
+            </w:pPr>
+            <w:r>
+              <w:rPr>
+                <w:rFonts w:ascii="Times New Roman" w:cs="Times New Roman" w:eastAsia="Times New Roman" w:hAnsi="Times New Roman"/>
+                <w:color w:val="202124"/>
+                <w:sz w:val="16"/>
+                <w:szCs w:val="16"/>
+                <w:shd w:fill="efefef" w:val="clear"/>
+                <w:rtl w:val="0"/>
+              </w:rPr>
+              <w:t xml:space="preserve">Applied Games User Experience</w:t>
+            </w:r>
+          </w:p>
+        </w:tc>
+        <w:tc>
+          <w:tcPr>
+            <w:shd w:fill="fce5cd" w:val="clear"/>
+            <w:tcMar>
+              <w:top w:w="100.0" w:type="dxa"/>
+              <w:left w:w="100.0" w:type="dxa"/>
+              <w:bottom w:w="100.0" w:type="dxa"/>
+              <w:right w:w="100.0" w:type="dxa"/>
+            </w:tcMar>
+            <w:vAlign w:val="top"/>
+          </w:tcPr>
+          <w:p>
+            <w:pPr>
+              <w:keepNext w:val="0"/>
+              <w:keepLines w:val="0"/>
+              <w:pageBreakBefore w:val="0"/>
+              <w:widowControl w:val="0"/>
+              <w:pBdr>
+                <w:top w:space="0" w:sz="0" w:val="nil"/>
+                <w:left w:space="0" w:sz="0" w:val="nil"/>
+                <w:bottom w:space="0" w:sz="0" w:val="nil"/>
+                <w:right w:space="0" w:sz="0" w:val="nil"/>
+                <w:between w:space="0" w:sz="0" w:val="nil"/>
+              </w:pBdr>
+              <w:shd w:fill="auto" w:val="clear"/>
+              <w:spacing w:after="0" w:before="0" w:line="240" w:lineRule="auto"/>
+              <w:ind w:left="0" w:right="0" w:firstLine="0"/>
+              <w:jc w:val="left"/>
+              <w:rPr>
+                <w:rFonts w:ascii="Times New Roman" w:cs="Times New Roman" w:eastAsia="Times New Roman" w:hAnsi="Times New Roman"/>
+                <w:color w:val="202124"/>
+                <w:sz w:val="16"/>
+                <w:szCs w:val="16"/>
+                <w:shd w:fill="fce5cd" w:val="clear"/>
+              </w:rPr>
+            </w:pPr>
+            <w:r>
+              <w:rPr>
+                <w:rFonts w:ascii="Times New Roman" w:cs="Times New Roman" w:eastAsia="Times New Roman" w:hAnsi="Times New Roman"/>
+                <w:color w:val="202124"/>
+                <w:sz w:val="16"/>
+                <w:szCs w:val="16"/>
+                <w:shd w:fill="fce5cd" w:val="clear"/>
+                <w:rtl w:val="0"/>
+              </w:rPr>
+              <w:t xml:space="preserve">Games User Experience - Advanced Topics</w:t>
+            </w:r>
+          </w:p>
+        </w:tc>
+        <w:tc>
+          <w:tcPr>
+            <w:shd w:fill="efefef" w:val="clear"/>
+            <w:tcMar>
+              <w:top w:w="100.0" w:type="dxa"/>
+              <w:left w:w="100.0" w:type="dxa"/>
+              <w:bottom w:w="100.0" w:type="dxa"/>
+              <w:right w:w="100.0" w:type="dxa"/>
+            </w:tcMar>
+            <w:vAlign w:val="top"/>
+          </w:tcPr>
+          <w:p>
+            <w:pPr>
+              <w:keepNext w:val="0"/>
+              <w:keepLines w:val="0"/>
+              <w:pageBreakBefore w:val="0"/>
+              <w:widowControl w:val="0"/>
+              <w:pBdr>
+                <w:top w:space="0" w:sz="0" w:val="nil"/>
+                <w:left w:space="0" w:sz="0" w:val="nil"/>
+                <w:bottom w:space="0" w:sz="0" w:val="nil"/>
+                <w:right w:space="0" w:sz="0" w:val="nil"/>
+                <w:between w:space="0" w:sz="0" w:val="nil"/>
+              </w:pBdr>
+              <w:shd w:fill="auto" w:val="clear"/>
+              <w:spacing w:after="0" w:before="0" w:line="240" w:lineRule="auto"/>
+              <w:ind w:left="0" w:right="0" w:firstLine="0"/>
+              <w:jc w:val="left"/>
+              <w:rPr>
+                <w:rFonts w:ascii="Times New Roman" w:cs="Times New Roman" w:eastAsia="Times New Roman" w:hAnsi="Times New Roman"/>
+                <w:color w:val="202124"/>
+                <w:sz w:val="16"/>
+                <w:szCs w:val="16"/>
+                <w:shd w:fill="efefef" w:val="clear"/>
+              </w:rPr>
+            </w:pPr>
+            <w:r>
+              <w:rPr>
+                <w:rFonts w:ascii="Times New Roman" w:cs="Times New Roman" w:eastAsia="Times New Roman" w:hAnsi="Times New Roman"/>
+                <w:color w:val="202124"/>
+                <w:sz w:val="16"/>
+                <w:szCs w:val="16"/>
+                <w:shd w:fill="efefef" w:val="clear"/>
+                <w:rtl w:val="0"/>
+              </w:rPr>
+              <w:t xml:space="preserve">Master Degree Project in Informatics</w:t>
+            </w:r>
+          </w:p>
+        </w:tc>
+      </w:tr>
+    </w:tbl>
+    <w:p>
+      <w:pPr>
+        <w:ind w:left="0" w:firstLine="0"/>
+        <w:rPr>
+          <w:rFonts w:ascii="Times New Roman" w:cs="Times New Roman" w:eastAsia="Times New Roman" w:hAnsi="Times New Roman"/>
+          <w:color w:val="202124"/>
+          <w:highlight w:val="white"/>
+        </w:rPr>
+      </w:pPr>
+      <w:r>
+        <w:rPr>
+          <w:rtl w:val="0"/>
+        </w:rPr>
+      </w:r>
+    </w:p>
+    <w:p>
+      <w:pPr>
+        <w:ind w:left="0" w:firstLine="0"/>
+        <w:rPr>
+          <w:rFonts w:ascii="Times New Roman" w:cs="Times New Roman" w:eastAsia="Times New Roman" w:hAnsi="Times New Roman"/>
+          <w:b w:val="1"/>
+          <w:color w:val="202124"/>
+          <w:sz w:val="20"/>
+          <w:szCs w:val="20"/>
+          <w:highlight w:val="white"/>
+        </w:rPr>
+      </w:pPr>
+      <w:r>
+        <w:rPr>
+          <w:rFonts w:ascii="Times New Roman" w:cs="Times New Roman" w:eastAsia="Times New Roman" w:hAnsi="Times New Roman"/>
+          <w:b w:val="1"/>
+          <w:color w:val="202124"/>
+          <w:sz w:val="20"/>
+          <w:szCs w:val="20"/>
+          <w:highlight w:val="white"/>
+          <w:rtl w:val="0"/>
+        </w:rPr>
+        <w:t xml:space="preserve">Standalone Courses:</w:t>
+      </w:r>
+    </w:p>
+    <w:tbl>
+      <w:tblPr>
+        <w:tblStyle w:val="Table3"/>
+        <w:tblW w:w="4650.0" w:type="dxa"/>
+        <w:jc w:val="left"/>
+        <w:tblInd w:w="100.0" w:type="pct"/>
+        <w:tblBorders>
+          <w:top w:color="000000" w:space="0" w:sz="8" w:val="single"/>
+          <w:left w:color="000000" w:space="0" w:sz="8" w:val="single"/>
+          <w:bottom w:color="000000" w:space="0" w:sz="8" w:val="single"/>
+          <w:right w:color="000000" w:space="0" w:sz="8" w:val="single"/>
+          <w:insideH w:color="000000" w:space="0" w:sz="8" w:val="single"/>
+          <w:insideV w:color="000000" w:space="0" w:sz="8" w:val="single"/>
+        </w:tblBorders>
+        <w:tblLayout w:type="fixed"/>
+        <w:tblLook w:val="0600"/>
+      </w:tblPr>
+      <w:tblGrid>
+        <w:gridCol w:w="2265"/>
+        <w:gridCol w:w="2385"/>
+        <w:tblGridChange w:id="0">
+          <w:tblGrid>
+            <w:gridCol w:w="2265"/>
+            <w:gridCol w:w="2385"/>
+          </w:tblGrid>
+        </w:tblGridChange>
+      </w:tblGrid>
+      <w:tr>
+        <w:trPr>
+          <w:cantSplit w:val="0"/>
+          <w:tblHeader w:val="0"/>
+        </w:trPr>
+        <w:tc>
+          <w:tcPr>
+            <w:shd w:fill="fce5cd" w:val="clear"/>
+            <w:tcMar>
+              <w:top w:w="100.0" w:type="dxa"/>
+              <w:left w:w="100.0" w:type="dxa"/>
+              <w:bottom w:w="100.0" w:type="dxa"/>
+              <w:right w:w="100.0" w:type="dxa"/>
+            </w:tcMar>
+            <w:vAlign w:val="top"/>
+          </w:tcPr>
+          <w:p>
+            <w:pPr>
+              <w:keepNext w:val="0"/>
+              <w:keepLines w:val="0"/>
+              <w:pageBreakBefore w:val="0"/>
+              <w:widowControl w:val="0"/>
+              <w:pBdr>
+                <w:top w:space="0" w:sz="0" w:val="nil"/>
+                <w:left w:space="0" w:sz="0" w:val="nil"/>
+                <w:bottom w:space="0" w:sz="0" w:val="nil"/>
+                <w:right w:space="0" w:sz="0" w:val="nil"/>
+                <w:between w:space="0" w:sz="0" w:val="nil"/>
+              </w:pBdr>
+              <w:shd w:fill="auto" w:val="clear"/>
+              <w:spacing w:after="0" w:before="0" w:line="240" w:lineRule="auto"/>
+              <w:ind w:left="0" w:right="0" w:firstLine="0"/>
+              <w:jc w:val="left"/>
+              <w:rPr>
+                <w:rFonts w:ascii="Times New Roman" w:cs="Times New Roman" w:eastAsia="Times New Roman" w:hAnsi="Times New Roman"/>
+                <w:color w:val="202124"/>
+                <w:sz w:val="16"/>
+                <w:szCs w:val="16"/>
+                <w:shd w:fill="fce5cd" w:val="clear"/>
+              </w:rPr>
+            </w:pPr>
+            <w:r>
+              <w:rPr>
+                <w:rFonts w:ascii="Times New Roman" w:cs="Times New Roman" w:eastAsia="Times New Roman" w:hAnsi="Times New Roman"/>
+                <w:color w:val="202124"/>
+                <w:sz w:val="16"/>
+                <w:szCs w:val="16"/>
+                <w:shd w:fill="fce5cd" w:val="clear"/>
+                <w:rtl w:val="0"/>
+              </w:rPr>
+              <w:t xml:space="preserve">Introduction to Python</w:t>
+            </w:r>
+          </w:p>
+        </w:tc>
+        <w:tc>
+          <w:tcPr>
+            <w:shd w:fill="efefef" w:val="clear"/>
+            <w:tcMar>
+              <w:top w:w="100.0" w:type="dxa"/>
+              <w:left w:w="100.0" w:type="dxa"/>
+              <w:bottom w:w="100.0" w:type="dxa"/>
+              <w:right w:w="100.0" w:type="dxa"/>
+            </w:tcMar>
+            <w:vAlign w:val="top"/>
+          </w:tcPr>
+          <w:p>
+            <w:pPr>
+              <w:keepNext w:val="0"/>
+              <w:keepLines w:val="0"/>
+              <w:pageBreakBefore w:val="0"/>
+              <w:widowControl w:val="0"/>
+              <w:pBdr>
+                <w:top w:space="0" w:sz="0" w:val="nil"/>
+                <w:left w:space="0" w:sz="0" w:val="nil"/>
+                <w:bottom w:space="0" w:sz="0" w:val="nil"/>
+                <w:right w:space="0" w:sz="0" w:val="nil"/>
+                <w:between w:space="0" w:sz="0" w:val="nil"/>
+              </w:pBdr>
+              <w:shd w:fill="auto" w:val="clear"/>
+              <w:spacing w:after="0" w:before="0" w:line="240" w:lineRule="auto"/>
+              <w:ind w:left="0" w:right="0" w:firstLine="0"/>
+              <w:jc w:val="left"/>
+              <w:rPr>
+                <w:rFonts w:ascii="Times New Roman" w:cs="Times New Roman" w:eastAsia="Times New Roman" w:hAnsi="Times New Roman"/>
+                <w:color w:val="202124"/>
+                <w:sz w:val="16"/>
+                <w:szCs w:val="16"/>
+                <w:shd w:fill="efefef" w:val="clear"/>
+              </w:rPr>
+            </w:pPr>
+            <w:r>
+              <w:rPr>
+                <w:rFonts w:ascii="Times New Roman" w:cs="Times New Roman" w:eastAsia="Times New Roman" w:hAnsi="Times New Roman"/>
+                <w:color w:val="202124"/>
+                <w:sz w:val="16"/>
+                <w:szCs w:val="16"/>
+                <w:shd w:fill="efefef" w:val="clear"/>
+                <w:rtl w:val="0"/>
+              </w:rPr>
+              <w:t xml:space="preserve">Game Programming</w:t>
+            </w:r>
+          </w:p>
+        </w:tc>
+      </w:tr>
+    </w:tbl>
+    <w:p>
+      <w:pPr>
+        <w:ind w:left="0" w:firstLine="0"/>
+        <w:rPr>
+          <w:rFonts w:ascii="Times New Roman" w:cs="Times New Roman" w:eastAsia="Times New Roman" w:hAnsi="Times New Roman"/>
+          <w:color w:val="202124"/>
+          <w:highlight w:val="white"/>
+        </w:rPr>
+      </w:pPr>
+      <w:r>
+        <w:rPr>
+          <w:rtl w:val="0"/>
+        </w:rPr>
+      </w:r>
+    </w:p>
+    <w:p>
+      <w:pPr>
+        <w:rPr>
+          <w:rFonts w:ascii="Times New Roman" w:cs="Times New Roman" w:eastAsia="Times New Roman" w:hAnsi="Times New Roman"/>
+          <w:color w:val="202124"/>
+          <w:sz w:val="21"/>
+          <w:szCs w:val="21"/>
+          <w:highlight w:val="white"/>
+        </w:rPr>
+      </w:pPr>
+      <w:r>
+        <w:br w:type="page"/>
+      </w:r>
+      <w:r>
+        <w:rPr>
+          <w:rtl w:val="0"/>
+        </w:rPr>
+      </w:r>
+    </w:p>
+    <w:p>
+      <w:pPr>
+        <w:rPr>
+          <w:rFonts w:ascii="Times New Roman" w:cs="Times New Roman" w:eastAsia="Times New Roman" w:hAnsi="Times New Roman"/>
+        </w:rPr>
+        <w:sectPr>
+          <w:type w:val="continuous"/>
+          <w:pgSz w:h="15840" w:w="12240" w:orient="portrait"/>
+          <w:pgMar w:bottom="1440" w:top="1440" w:left="1440" w:right="1440" w:header="720" w:footer="720"/>
+          <w:cols w:equalWidth="0" w:num="1">
+            <w:col w:space="0" w:w="9360"/>
+          </w:cols>
+        </w:sectPr>
+      </w:pPr>
+      <w:r>
+        <w:pict>
+          <v:rect style="width:0.0pt;height:1.5pt" o:hr="t" o:hrstd="t" o:hralign="center" fillcolor="#A0A0A0" stroked="f"/>
+        </w:pict>
+      </w:r>
+      <w:r>
+        <w:rPr>
+          <w:rtl w:val="0"/>
+        </w:rPr>
+      </w:r>
+    </w:p>
+    <w:p>
+      <w:pPr>
+        <w:rPr>
+          <w:rFonts w:ascii="Times New Roman" w:cs="Times New Roman" w:eastAsia="Times New Roman" w:hAnsi="Times New Roman"/>
+          <w:b w:val="1"/>
+          <w:color w:val="202124"/>
+          <w:highlight w:val="white"/>
+        </w:rPr>
+        <w:sectPr>
+          <w:type w:val="continuous"/>
+          <w:pgSz w:h="15840" w:w="12240" w:orient="portrait"/>
+          <w:pgMar w:bottom="1440" w:top="1440" w:left="1440" w:right="1440" w:header="720" w:footer="720"/>
+        </w:sectPr>
+      </w:pPr>
+      <w:r>
+        <w:rPr>
+          <w:rFonts w:ascii="Times New Roman" w:cs="Times New Roman" w:eastAsia="Times New Roman" w:hAnsi="Times New Roman"/>
+          <w:b w:val="1"/>
+          <w:color w:val="980000"/>
+          <w:sz w:val="26"/>
+          <w:szCs w:val="26"/>
+          <w:rtl w:val="0"/>
+        </w:rPr>
         <w:t xml:space="preserve">Skillset</w:t>
       </w:r>
       <w:r>
@@ -641,7 +3092,6 @@
           <w:rFonts w:ascii="Times New Roman" w:cs="Times New Roman" w:eastAsia="Times New Roman" w:hAnsi="Times New Roman"/>
           <w:color w:val="202124"/>
           <w:highlight w:val="white"/>
-          <w:u w:val="none"/>
         </w:rPr>
       </w:pPr>
       <w:r>
@@ -665,7 +3115,6 @@
           <w:rFonts w:ascii="Times New Roman" w:cs="Times New Roman" w:eastAsia="Times New Roman" w:hAnsi="Times New Roman"/>
           <w:color w:val="202124"/>
           <w:highlight w:val="white"/>
-          <w:u w:val="none"/>
         </w:rPr>
       </w:pPr>
       <w:r>
@@ -689,7 +3138,6 @@
           <w:rFonts w:ascii="Times New Roman" w:cs="Times New Roman" w:eastAsia="Times New Roman" w:hAnsi="Times New Roman"/>
           <w:color w:val="202124"/>
           <w:highlight w:val="white"/>
-          <w:u w:val="none"/>
         </w:rPr>
       </w:pPr>
       <w:r>
@@ -713,7 +3161,6 @@
           <w:rFonts w:ascii="Times New Roman" w:cs="Times New Roman" w:eastAsia="Times New Roman" w:hAnsi="Times New Roman"/>
           <w:color w:val="202124"/>
           <w:highlight w:val="white"/>
-          <w:u w:val="none"/>
         </w:rPr>
       </w:pPr>
       <w:r>
@@ -737,7 +3184,6 @@
           <w:rFonts w:ascii="Times New Roman" w:cs="Times New Roman" w:eastAsia="Times New Roman" w:hAnsi="Times New Roman"/>
           <w:color w:val="202124"/>
           <w:highlight w:val="white"/>
-          <w:u w:val="none"/>
         </w:rPr>
       </w:pPr>
       <w:r>
@@ -752,7 +3198,6 @@
     </w:p>
     <w:p>
       <w:pPr>
-        <w:ind w:left="0" w:firstLine="0"/>
         <w:rPr>
           <w:rFonts w:ascii="Times New Roman" w:cs="Times New Roman" w:eastAsia="Times New Roman" w:hAnsi="Times New Roman"/>
           <w:b w:val="1"/>
@@ -805,7 +3250,6 @@
           <w:rFonts w:ascii="Times New Roman" w:cs="Times New Roman" w:eastAsia="Times New Roman" w:hAnsi="Times New Roman"/>
           <w:color w:val="202124"/>
           <w:highlight w:val="white"/>
-          <w:u w:val="none"/>
         </w:rPr>
       </w:pPr>
       <w:r>
@@ -820,7 +3264,6 @@
     </w:p>
     <w:p>
       <w:pPr>
-        <w:ind w:left="0" w:firstLine="0"/>
         <w:rPr>
           <w:rFonts w:ascii="Times New Roman" w:cs="Times New Roman" w:eastAsia="Times New Roman" w:hAnsi="Times New Roman"/>
           <w:b w:val="1"/>
@@ -850,7 +3293,6 @@
           <w:rFonts w:ascii="Times New Roman" w:cs="Times New Roman" w:eastAsia="Times New Roman" w:hAnsi="Times New Roman"/>
           <w:color w:val="202124"/>
           <w:highlight w:val="white"/>
-          <w:u w:val="none"/>
         </w:rPr>
       </w:pPr>
       <w:r>
@@ -874,17 +3316,16 @@
           <w:rFonts w:ascii="Times New Roman" w:cs="Times New Roman" w:eastAsia="Times New Roman" w:hAnsi="Times New Roman"/>
           <w:color w:val="202124"/>
           <w:highlight w:val="white"/>
-          <w:u w:val="none"/>
-        </w:rPr>
-      </w:pPr>
-      <w:r>
-        <w:rPr>
-          <w:rFonts w:ascii="Times New Roman" w:cs="Times New Roman" w:eastAsia="Times New Roman" w:hAnsi="Times New Roman"/>
-          <w:color w:val="202124"/>
-          <w:highlight w:val="white"/>
-          <w:rtl w:val="0"/>
-        </w:rPr>
-        <w:t xml:space="preserve">Plastic SCM</w:t>
+        </w:rPr>
+      </w:pPr>
+      <w:r>
+        <w:rPr>
+          <w:rFonts w:ascii="Times New Roman" w:cs="Times New Roman" w:eastAsia="Times New Roman" w:hAnsi="Times New Roman"/>
+          <w:color w:val="202124"/>
+          <w:highlight w:val="white"/>
+          <w:rtl w:val="0"/>
+        </w:rPr>
+        <w:t xml:space="preserve">Perforce</w:t>
       </w:r>
     </w:p>
     <w:p>
@@ -898,17 +3339,16 @@
           <w:rFonts w:ascii="Times New Roman" w:cs="Times New Roman" w:eastAsia="Times New Roman" w:hAnsi="Times New Roman"/>
           <w:color w:val="202124"/>
           <w:highlight w:val="white"/>
-          <w:u w:val="none"/>
-        </w:rPr>
-      </w:pPr>
-      <w:r>
-        <w:rPr>
-          <w:rFonts w:ascii="Times New Roman" w:cs="Times New Roman" w:eastAsia="Times New Roman" w:hAnsi="Times New Roman"/>
-          <w:color w:val="202124"/>
-          <w:highlight w:val="white"/>
-          <w:rtl w:val="0"/>
-        </w:rPr>
-        <w:t xml:space="preserve">Perforce</w:t>
+        </w:rPr>
+      </w:pPr>
+      <w:r>
+        <w:rPr>
+          <w:rFonts w:ascii="Times New Roman" w:cs="Times New Roman" w:eastAsia="Times New Roman" w:hAnsi="Times New Roman"/>
+          <w:color w:val="202124"/>
+          <w:highlight w:val="white"/>
+          <w:rtl w:val="0"/>
+        </w:rPr>
+        <w:t xml:space="preserve">Plastic SCM</w:t>
       </w:r>
     </w:p>
     <w:p>
@@ -968,7 +3408,6 @@
           <w:rFonts w:ascii="Times New Roman" w:cs="Times New Roman" w:eastAsia="Times New Roman" w:hAnsi="Times New Roman"/>
           <w:color w:val="202124"/>
           <w:highlight w:val="white"/>
-          <w:u w:val="none"/>
         </w:rPr>
       </w:pPr>
       <w:r>
@@ -992,7 +3431,6 @@
           <w:rFonts w:ascii="Times New Roman" w:cs="Times New Roman" w:eastAsia="Times New Roman" w:hAnsi="Times New Roman"/>
           <w:color w:val="202124"/>
           <w:highlight w:val="white"/>
-          <w:u w:val="none"/>
         </w:rPr>
         <w:sectPr>
           <w:type w:val="continuous"/>
@@ -1016,7 +3454,6 @@
     </w:p>
     <w:p>
       <w:pPr>
-        <w:ind w:left="0" w:firstLine="0"/>
         <w:rPr>
           <w:rFonts w:ascii="Times New Roman" w:cs="Times New Roman" w:eastAsia="Times New Roman" w:hAnsi="Times New Roman"/>
           <w:b w:val="1"/>
@@ -1034,7 +3471,6 @@
     </w:p>
     <w:p>
       <w:pPr>
-        <w:ind w:left="0" w:firstLine="0"/>
         <w:rPr>
           <w:rFonts w:ascii="Times New Roman" w:cs="Times New Roman" w:eastAsia="Times New Roman" w:hAnsi="Times New Roman"/>
           <w:color w:val="202124"/>
@@ -1085,7 +3521,6 @@
           <w:rFonts w:ascii="Times New Roman" w:cs="Times New Roman" w:eastAsia="Times New Roman" w:hAnsi="Times New Roman"/>
           <w:color w:val="202124"/>
           <w:highlight w:val="white"/>
-          <w:u w:val="none"/>
         </w:rPr>
       </w:pPr>
       <w:r>
@@ -1109,7 +3544,6 @@
           <w:rFonts w:ascii="Times New Roman" w:cs="Times New Roman" w:eastAsia="Times New Roman" w:hAnsi="Times New Roman"/>
           <w:color w:val="202124"/>
           <w:highlight w:val="white"/>
-          <w:u w:val="none"/>
         </w:rPr>
       </w:pPr>
       <w:r>
@@ -1133,7 +3567,26 @@
           <w:rFonts w:ascii="Times New Roman" w:cs="Times New Roman" w:eastAsia="Times New Roman" w:hAnsi="Times New Roman"/>
           <w:color w:val="202124"/>
           <w:highlight w:val="white"/>
-          <w:u w:val="none"/>
+        </w:rPr>
+      </w:pPr>
+      <w:r>
+        <w:rPr>
+          <w:rFonts w:ascii="Times New Roman" w:cs="Times New Roman" w:eastAsia="Times New Roman" w:hAnsi="Times New Roman"/>
+          <w:color w:val="202124"/>
+          <w:highlight w:val="white"/>
+          <w:rtl w:val="0"/>
+        </w:rPr>
+        <w:t xml:space="preserve">Japanese (Basics)</w:t>
+      </w:r>
+    </w:p>
+    <w:p>
+      <w:pPr>
+        <w:rPr>
+          <w:rFonts w:ascii="Times New Roman" w:cs="Times New Roman" w:eastAsia="Times New Roman" w:hAnsi="Times New Roman"/>
+          <w:color w:val="202124"/>
+          <w:sz w:val="21"/>
+          <w:szCs w:val="21"/>
+          <w:highlight w:val="white"/>
         </w:rPr>
         <w:sectPr>
           <w:type w:val="continuous"/>
@@ -1147,15 +3600,6 @@
       </w:pPr>
       <w:r>
         <w:rPr>
-          <w:rFonts w:ascii="Times New Roman" w:cs="Times New Roman" w:eastAsia="Times New Roman" w:hAnsi="Times New Roman"/>
-          <w:color w:val="202124"/>
-          <w:highlight w:val="white"/>
-          <w:rtl w:val="0"/>
-        </w:rPr>
-        <w:t xml:space="preserve">Japanese (Basics)</w:t>
-      </w:r>
-      <w:r>
-        <w:rPr>
           <w:rtl w:val="0"/>
         </w:rPr>
       </w:r>
@@ -1168,6 +3612,18 @@
           <w:sz w:val="21"/>
           <w:szCs w:val="21"/>
           <w:highlight w:val="white"/>
+        </w:rPr>
+      </w:pPr>
+      <w:r>
+        <w:rPr>
+          <w:rtl w:val="0"/>
+        </w:rPr>
+      </w:r>
+    </w:p>
+    <w:p>
+      <w:pPr>
+        <w:rPr>
+          <w:rFonts w:ascii="Times New Roman" w:cs="Times New Roman" w:eastAsia="Times New Roman" w:hAnsi="Times New Roman"/>
         </w:rPr>
         <w:sectPr>
           <w:type w:val="continuous"/>
@@ -1176,22 +3632,6 @@
         </w:sectPr>
       </w:pPr>
       <w:r>
-        <w:rPr>
-          <w:rtl w:val="0"/>
-        </w:rPr>
-      </w:r>
-    </w:p>
-    <w:p>
-      <w:pPr>
-        <w:rPr>
-          <w:rFonts w:ascii="Times New Roman" w:cs="Times New Roman" w:eastAsia="Times New Roman" w:hAnsi="Times New Roman"/>
-          <w:color w:val="202124"/>
-          <w:sz w:val="21"/>
-          <w:szCs w:val="21"/>
-          <w:highlight w:val="white"/>
-        </w:rPr>
-      </w:pPr>
-      <w:r>
         <w:pict>
           <v:rect style="width:0.0pt;height:1.5pt" o:hr="t" o:hrstd="t" o:hralign="center" fillcolor="#A0A0A0" stroked="f"/>
         </w:pict>
@@ -1210,488 +3650,6 @@
           <w:color w:val="980000"/>
           <w:sz w:val="26"/>
           <w:szCs w:val="26"/>
-        </w:rPr>
-      </w:pPr>
-      <w:r>
-        <w:rPr>
-          <w:rFonts w:ascii="Times New Roman" w:cs="Times New Roman" w:eastAsia="Times New Roman" w:hAnsi="Times New Roman"/>
-          <w:b w:val="1"/>
-          <w:color w:val="980000"/>
-          <w:sz w:val="26"/>
-          <w:szCs w:val="26"/>
-          <w:rtl w:val="0"/>
-        </w:rPr>
-        <w:t xml:space="preserve">Work Experience</w:t>
-      </w:r>
-    </w:p>
-    <w:p>
-      <w:pPr>
-        <w:rPr>
-          <w:rFonts w:ascii="Times New Roman" w:cs="Times New Roman" w:eastAsia="Times New Roman" w:hAnsi="Times New Roman"/>
-          <w:b w:val="1"/>
-        </w:rPr>
-      </w:pPr>
-      <w:r>
-        <w:rPr>
-          <w:rFonts w:ascii="Times New Roman" w:cs="Times New Roman" w:eastAsia="Times New Roman" w:hAnsi="Times New Roman"/>
-          <w:b w:val="1"/>
-          <w:rtl w:val="0"/>
-        </w:rPr>
-        <w:t xml:space="preserve">2022-Present</w:t>
-        <w:tab/>
-        <w:t xml:space="preserve">DoubleMoose Games: Game Programming Intern</w:t>
-      </w:r>
-    </w:p>
-    <w:p>
-      <w:pPr>
-        <w:numPr>
-          <w:ilvl w:val="0"/>
-          <w:numId w:val="6"/>
-        </w:numPr>
-        <w:ind w:left="720" w:hanging="360"/>
-        <w:rPr>
-          <w:rFonts w:ascii="Times New Roman" w:cs="Times New Roman" w:eastAsia="Times New Roman" w:hAnsi="Times New Roman"/>
-        </w:rPr>
-      </w:pPr>
-      <w:r>
-        <w:rPr>
-          <w:rFonts w:ascii="Times New Roman" w:cs="Times New Roman" w:eastAsia="Times New Roman" w:hAnsi="Times New Roman"/>
-          <w:rtl w:val="0"/>
-        </w:rPr>
-        <w:t xml:space="preserve">Game programming in Unreal Engine 4 with C++ and blueprints.</w:t>
-        <w:br w:type="textWrapping"/>
-      </w:r>
-      <w:r>
-        <w:rPr>
-          <w:rtl w:val="0"/>
-        </w:rPr>
-      </w:r>
-    </w:p>
-    <w:p>
-      <w:pPr>
-        <w:rPr>
-          <w:rFonts w:ascii="Times New Roman" w:cs="Times New Roman" w:eastAsia="Times New Roman" w:hAnsi="Times New Roman"/>
-        </w:rPr>
-      </w:pPr>
-      <w:r>
-        <w:rPr>
-          <w:rFonts w:ascii="Times New Roman" w:cs="Times New Roman" w:eastAsia="Times New Roman" w:hAnsi="Times New Roman"/>
-          <w:b w:val="1"/>
-          <w:rtl w:val="0"/>
-        </w:rPr>
-        <w:t xml:space="preserve">2021-2022</w:t>
-        <w:tab/>
-        <w:t xml:space="preserve">Evoma: Software Engineer</w:t>
-      </w:r>
-      <w:r>
-        <w:rPr>
-          <w:rtl w:val="0"/>
-        </w:rPr>
-      </w:r>
-    </w:p>
-    <w:p>
-      <w:pPr>
-        <w:numPr>
-          <w:ilvl w:val="0"/>
-          <w:numId w:val="6"/>
-        </w:numPr>
-        <w:ind w:left="720" w:hanging="360"/>
-        <w:rPr>
-          <w:rFonts w:ascii="Times New Roman" w:cs="Times New Roman" w:eastAsia="Times New Roman" w:hAnsi="Times New Roman"/>
-          <w:u w:val="none"/>
-        </w:rPr>
-      </w:pPr>
-      <w:r>
-        <w:rPr>
-          <w:rFonts w:ascii="Times New Roman" w:cs="Times New Roman" w:eastAsia="Times New Roman" w:hAnsi="Times New Roman"/>
-          <w:rtl w:val="0"/>
-        </w:rPr>
-        <w:t xml:space="preserve">Software development and refactoring in JavaScript, Vue, Plotly, HTML, CSS.</w:t>
-      </w:r>
-    </w:p>
-    <w:p>
-      <w:pPr>
-        <w:ind w:left="0" w:firstLine="0"/>
-        <w:rPr>
-          <w:rFonts w:ascii="Times New Roman" w:cs="Times New Roman" w:eastAsia="Times New Roman" w:hAnsi="Times New Roman"/>
-        </w:rPr>
-      </w:pPr>
-      <w:r>
-        <w:rPr>
-          <w:rtl w:val="0"/>
-        </w:rPr>
-      </w:r>
-    </w:p>
-    <w:p>
-      <w:pPr>
-        <w:rPr>
-          <w:rFonts w:ascii="Times New Roman" w:cs="Times New Roman" w:eastAsia="Times New Roman" w:hAnsi="Times New Roman"/>
-          <w:b w:val="1"/>
-        </w:rPr>
-      </w:pPr>
-      <w:r>
-        <w:rPr>
-          <w:rFonts w:ascii="Times New Roman" w:cs="Times New Roman" w:eastAsia="Times New Roman" w:hAnsi="Times New Roman"/>
-          <w:b w:val="1"/>
-          <w:rtl w:val="0"/>
-        </w:rPr>
-        <w:t xml:space="preserve">2021</w:t>
-        <w:tab/>
-        <w:tab/>
-        <w:t xml:space="preserve">Warcry Interactive: Quality Assurance Consultant</w:t>
-      </w:r>
-    </w:p>
-    <w:p>
-      <w:pPr>
-        <w:numPr>
-          <w:ilvl w:val="0"/>
-          <w:numId w:val="3"/>
-        </w:numPr>
-        <w:ind w:left="720" w:hanging="360"/>
-        <w:rPr>
-          <w:rFonts w:ascii="Times New Roman" w:cs="Times New Roman" w:eastAsia="Times New Roman" w:hAnsi="Times New Roman"/>
-          <w:u w:val="none"/>
-        </w:rPr>
-      </w:pPr>
-      <w:r>
-        <w:rPr>
-          <w:rFonts w:ascii="Times New Roman" w:cs="Times New Roman" w:eastAsia="Times New Roman" w:hAnsi="Times New Roman"/>
-          <w:rtl w:val="0"/>
-        </w:rPr>
-        <w:t xml:space="preserve">Conducting playtesting sessions, data analysis and data visualization.</w:t>
-      </w:r>
-    </w:p>
-    <w:p>
-      <w:pPr>
-        <w:ind w:left="0" w:firstLine="0"/>
-        <w:rPr>
-          <w:rFonts w:ascii="Times New Roman" w:cs="Times New Roman" w:eastAsia="Times New Roman" w:hAnsi="Times New Roman"/>
-          <w:b w:val="1"/>
-        </w:rPr>
-      </w:pPr>
-      <w:r>
-        <w:rPr>
-          <w:rtl w:val="0"/>
-        </w:rPr>
-      </w:r>
-    </w:p>
-    <w:p>
-      <w:pPr>
-        <w:ind w:left="0" w:firstLine="0"/>
-        <w:rPr>
-          <w:rFonts w:ascii="Times New Roman" w:cs="Times New Roman" w:eastAsia="Times New Roman" w:hAnsi="Times New Roman"/>
-          <w:b w:val="1"/>
-        </w:rPr>
-      </w:pPr>
-      <w:r>
-        <w:rPr>
-          <w:rFonts w:ascii="Times New Roman" w:cs="Times New Roman" w:eastAsia="Times New Roman" w:hAnsi="Times New Roman"/>
-          <w:b w:val="1"/>
-          <w:rtl w:val="0"/>
-        </w:rPr>
-        <w:t xml:space="preserve">2020-2021</w:t>
-        <w:tab/>
-        <w:t xml:space="preserve">Smoofit: Software Developer</w:t>
-      </w:r>
-    </w:p>
-    <w:p>
-      <w:pPr>
-        <w:numPr>
-          <w:ilvl w:val="0"/>
-          <w:numId w:val="17"/>
-        </w:numPr>
-        <w:ind w:left="720" w:hanging="360"/>
-        <w:rPr>
-          <w:rFonts w:ascii="Times New Roman" w:cs="Times New Roman" w:eastAsia="Times New Roman" w:hAnsi="Times New Roman"/>
-          <w:u w:val="none"/>
-        </w:rPr>
-      </w:pPr>
-      <w:r>
-        <w:rPr>
-          <w:rFonts w:ascii="Times New Roman" w:cs="Times New Roman" w:eastAsia="Times New Roman" w:hAnsi="Times New Roman"/>
-          <w:rtl w:val="0"/>
-        </w:rPr>
-        <w:t xml:space="preserve">Software Development in C, HTML, CSS, JavaScript, and maintaining CMS.</w:t>
-      </w:r>
-    </w:p>
-    <w:p>
-      <w:pPr>
-        <w:ind w:left="0" w:firstLine="0"/>
-        <w:rPr>
-          <w:rFonts w:ascii="Times New Roman" w:cs="Times New Roman" w:eastAsia="Times New Roman" w:hAnsi="Times New Roman"/>
-        </w:rPr>
-      </w:pPr>
-      <w:r>
-        <w:rPr>
-          <w:rtl w:val="0"/>
-        </w:rPr>
-      </w:r>
-    </w:p>
-    <w:p>
-      <w:pPr>
-        <w:ind w:left="0" w:firstLine="0"/>
-        <w:rPr>
-          <w:rFonts w:ascii="Times New Roman" w:cs="Times New Roman" w:eastAsia="Times New Roman" w:hAnsi="Times New Roman"/>
-          <w:b w:val="1"/>
-        </w:rPr>
-      </w:pPr>
-      <w:r>
-        <w:rPr>
-          <w:rFonts w:ascii="Times New Roman" w:cs="Times New Roman" w:eastAsia="Times New Roman" w:hAnsi="Times New Roman"/>
-          <w:b w:val="1"/>
-          <w:rtl w:val="0"/>
-        </w:rPr>
-        <w:t xml:space="preserve">2019-2020</w:t>
-        <w:tab/>
-        <w:t xml:space="preserve">Chalmers Studentbostäder: Customer service</w:t>
-      </w:r>
-    </w:p>
-    <w:p>
-      <w:pPr>
-        <w:numPr>
-          <w:ilvl w:val="0"/>
-          <w:numId w:val="15"/>
-        </w:numPr>
-        <w:ind w:left="720" w:hanging="360"/>
-        <w:rPr>
-          <w:rFonts w:ascii="Times New Roman" w:cs="Times New Roman" w:eastAsia="Times New Roman" w:hAnsi="Times New Roman"/>
-          <w:u w:val="none"/>
-        </w:rPr>
-      </w:pPr>
-      <w:r>
-        <w:rPr>
-          <w:rFonts w:ascii="Times New Roman" w:cs="Times New Roman" w:eastAsia="Times New Roman" w:hAnsi="Times New Roman"/>
-          <w:rtl w:val="0"/>
-        </w:rPr>
-        <w:t xml:space="preserve">Served customers/tenants and handled various administrative tasks.</w:t>
-      </w:r>
-    </w:p>
-    <w:p>
-      <w:pPr>
-        <w:ind w:left="0" w:firstLine="0"/>
-        <w:rPr>
-          <w:rFonts w:ascii="Times New Roman" w:cs="Times New Roman" w:eastAsia="Times New Roman" w:hAnsi="Times New Roman"/>
-        </w:rPr>
-      </w:pPr>
-      <w:r>
-        <w:rPr>
-          <w:rtl w:val="0"/>
-        </w:rPr>
-      </w:r>
-    </w:p>
-    <w:p>
-      <w:pPr>
-        <w:ind w:left="0" w:firstLine="0"/>
-        <w:rPr>
-          <w:rFonts w:ascii="Times New Roman" w:cs="Times New Roman" w:eastAsia="Times New Roman" w:hAnsi="Times New Roman"/>
-          <w:b w:val="1"/>
-        </w:rPr>
-      </w:pPr>
-      <w:r>
-        <w:rPr>
-          <w:rFonts w:ascii="Times New Roman" w:cs="Times New Roman" w:eastAsia="Times New Roman" w:hAnsi="Times New Roman"/>
-          <w:b w:val="1"/>
-          <w:rtl w:val="0"/>
-        </w:rPr>
-        <w:t xml:space="preserve">2017</w:t>
-        <w:tab/>
-        <w:tab/>
-        <w:t xml:space="preserve">Nyboskolan Tibro: Substitute teacher</w:t>
-      </w:r>
-    </w:p>
-    <w:p>
-      <w:pPr>
-        <w:numPr>
-          <w:ilvl w:val="0"/>
-          <w:numId w:val="14"/>
-        </w:numPr>
-        <w:ind w:left="720" w:hanging="360"/>
-        <w:rPr>
-          <w:rFonts w:ascii="Times New Roman" w:cs="Times New Roman" w:eastAsia="Times New Roman" w:hAnsi="Times New Roman"/>
-          <w:u w:val="none"/>
-        </w:rPr>
-      </w:pPr>
-      <w:r>
-        <w:rPr>
-          <w:rFonts w:ascii="Times New Roman" w:cs="Times New Roman" w:eastAsia="Times New Roman" w:hAnsi="Times New Roman"/>
-          <w:rtl w:val="0"/>
-        </w:rPr>
-        <w:t xml:space="preserve">Substitute teacher primarily in mathematics and gymnastics for an elementary school.</w:t>
-      </w:r>
-    </w:p>
-    <w:p>
-      <w:pPr>
-        <w:ind w:left="0" w:firstLine="0"/>
-        <w:rPr>
-          <w:rFonts w:ascii="Times New Roman" w:cs="Times New Roman" w:eastAsia="Times New Roman" w:hAnsi="Times New Roman"/>
-        </w:rPr>
-      </w:pPr>
-      <w:r>
-        <w:rPr>
-          <w:rtl w:val="0"/>
-        </w:rPr>
-      </w:r>
-    </w:p>
-    <w:p>
-      <w:pPr>
-        <w:ind w:left="0" w:firstLine="0"/>
-        <w:rPr>
-          <w:rFonts w:ascii="Times New Roman" w:cs="Times New Roman" w:eastAsia="Times New Roman" w:hAnsi="Times New Roman"/>
-          <w:b w:val="1"/>
-        </w:rPr>
-      </w:pPr>
-      <w:r>
-        <w:rPr>
-          <w:rFonts w:ascii="Times New Roman" w:cs="Times New Roman" w:eastAsia="Times New Roman" w:hAnsi="Times New Roman"/>
-          <w:b w:val="1"/>
-          <w:rtl w:val="0"/>
-        </w:rPr>
-        <w:t xml:space="preserve">2015-2018</w:t>
-        <w:tab/>
-        <w:t xml:space="preserve">Tibro Kyrkogård: Caretaker/Gardener</w:t>
-      </w:r>
-    </w:p>
-    <w:p>
-      <w:pPr>
-        <w:numPr>
-          <w:ilvl w:val="0"/>
-          <w:numId w:val="7"/>
-        </w:numPr>
-        <w:ind w:left="720" w:hanging="360"/>
-        <w:rPr>
-          <w:rFonts w:ascii="Times New Roman" w:cs="Times New Roman" w:eastAsia="Times New Roman" w:hAnsi="Times New Roman"/>
-          <w:u w:val="none"/>
-        </w:rPr>
-      </w:pPr>
-      <w:r>
-        <w:rPr>
-          <w:rFonts w:ascii="Times New Roman" w:cs="Times New Roman" w:eastAsia="Times New Roman" w:hAnsi="Times New Roman"/>
-          <w:rtl w:val="0"/>
-        </w:rPr>
-        <w:t xml:space="preserve">Gardening, lawn mowing and various other tasks required at the facility.</w:t>
-      </w:r>
-    </w:p>
-    <w:p>
-      <w:pPr>
-        <w:ind w:left="0" w:firstLine="0"/>
-        <w:rPr>
-          <w:rFonts w:ascii="Times New Roman" w:cs="Times New Roman" w:eastAsia="Times New Roman" w:hAnsi="Times New Roman"/>
-        </w:rPr>
-      </w:pPr>
-      <w:r>
-        <w:rPr>
-          <w:rtl w:val="0"/>
-        </w:rPr>
-      </w:r>
-    </w:p>
-    <w:p>
-      <w:pPr>
-        <w:ind w:left="0" w:firstLine="0"/>
-        <w:rPr>
-          <w:rFonts w:ascii="Times New Roman" w:cs="Times New Roman" w:eastAsia="Times New Roman" w:hAnsi="Times New Roman"/>
-          <w:b w:val="1"/>
-        </w:rPr>
-      </w:pPr>
-      <w:r>
-        <w:rPr>
-          <w:rFonts w:ascii="Times New Roman" w:cs="Times New Roman" w:eastAsia="Times New Roman" w:hAnsi="Times New Roman"/>
-          <w:b w:val="1"/>
-          <w:rtl w:val="0"/>
-        </w:rPr>
-        <w:t xml:space="preserve">2012</w:t>
-        <w:tab/>
-        <w:tab/>
-        <w:t xml:space="preserve">Tidningstjänst AB: Mailman</w:t>
-      </w:r>
-    </w:p>
-    <w:p>
-      <w:pPr>
-        <w:numPr>
-          <w:ilvl w:val="0"/>
-          <w:numId w:val="16"/>
-        </w:numPr>
-        <w:ind w:left="720" w:hanging="360"/>
-        <w:rPr>
-          <w:rFonts w:ascii="Times New Roman" w:cs="Times New Roman" w:eastAsia="Times New Roman" w:hAnsi="Times New Roman"/>
-          <w:u w:val="none"/>
-        </w:rPr>
-      </w:pPr>
-      <w:r>
-        <w:rPr>
-          <w:rFonts w:ascii="Times New Roman" w:cs="Times New Roman" w:eastAsia="Times New Roman" w:hAnsi="Times New Roman"/>
-          <w:rtl w:val="0"/>
-        </w:rPr>
-        <w:t xml:space="preserve">Delivered newsletters between 3am-6am.</w:t>
-      </w:r>
-    </w:p>
-    <w:p>
-      <w:pPr>
-        <w:ind w:left="0" w:firstLine="0"/>
-        <w:rPr>
-          <w:rFonts w:ascii="Times New Roman" w:cs="Times New Roman" w:eastAsia="Times New Roman" w:hAnsi="Times New Roman"/>
-        </w:rPr>
-      </w:pPr>
-      <w:r>
-        <w:rPr>
-          <w:rtl w:val="0"/>
-        </w:rPr>
-      </w:r>
-    </w:p>
-    <w:p>
-      <w:pPr>
-        <w:ind w:left="0" w:firstLine="0"/>
-        <w:rPr>
-          <w:rFonts w:ascii="Times New Roman" w:cs="Times New Roman" w:eastAsia="Times New Roman" w:hAnsi="Times New Roman"/>
-          <w:b w:val="1"/>
-        </w:rPr>
-      </w:pPr>
-      <w:r>
-        <w:rPr>
-          <w:rFonts w:ascii="Times New Roman" w:cs="Times New Roman" w:eastAsia="Times New Roman" w:hAnsi="Times New Roman"/>
-          <w:b w:val="1"/>
-          <w:rtl w:val="0"/>
-        </w:rPr>
-        <w:t xml:space="preserve">2010-2014</w:t>
-        <w:tab/>
-        <w:t xml:space="preserve">Duvslaget: Caretaker/Painter</w:t>
-      </w:r>
-    </w:p>
-    <w:p>
-      <w:pPr>
-        <w:numPr>
-          <w:ilvl w:val="0"/>
-          <w:numId w:val="5"/>
-        </w:numPr>
-        <w:ind w:left="720" w:hanging="360"/>
-        <w:rPr>
-          <w:rFonts w:ascii="Times New Roman" w:cs="Times New Roman" w:eastAsia="Times New Roman" w:hAnsi="Times New Roman"/>
-          <w:u w:val="none"/>
-        </w:rPr>
-      </w:pPr>
-      <w:r>
-        <w:rPr>
-          <w:rFonts w:ascii="Times New Roman" w:cs="Times New Roman" w:eastAsia="Times New Roman" w:hAnsi="Times New Roman"/>
-          <w:rtl w:val="0"/>
-        </w:rPr>
-        <w:t xml:space="preserve">Renovated and painted houses, gardening.</w:t>
-      </w:r>
-    </w:p>
-    <w:p>
-      <w:pPr>
-        <w:rPr>
-          <w:rFonts w:ascii="Times New Roman" w:cs="Times New Roman" w:eastAsia="Times New Roman" w:hAnsi="Times New Roman"/>
-        </w:rPr>
-      </w:pPr>
-      <w:r>
-        <w:rPr>
-          <w:rtl w:val="0"/>
-        </w:rPr>
-      </w:r>
-    </w:p>
-    <w:p>
-      <w:pPr>
-        <w:rPr>
-          <w:rFonts w:ascii="Times New Roman" w:cs="Times New Roman" w:eastAsia="Times New Roman" w:hAnsi="Times New Roman"/>
         </w:rPr>
         <w:sectPr>
           <w:type w:val="continuous"/>
@@ -1700,32 +3658,6 @@
         </w:sectPr>
       </w:pPr>
       <w:r>
-        <w:pict>
-          <v:rect style="width:0.0pt;height:1.5pt" o:hr="t" o:hrstd="t" o:hralign="center" fillcolor="#A0A0A0" stroked="f"/>
-        </w:pict>
-      </w:r>
-      <w:r>
-        <w:rPr>
-          <w:rtl w:val="0"/>
-        </w:rPr>
-      </w:r>
-    </w:p>
-    <w:p>
-      <w:pPr>
-        <w:rPr>
-          <w:rFonts w:ascii="Times New Roman" w:cs="Times New Roman" w:eastAsia="Times New Roman" w:hAnsi="Times New Roman"/>
-          <w:b w:val="1"/>
-          <w:color w:val="980000"/>
-          <w:sz w:val="26"/>
-          <w:szCs w:val="26"/>
-        </w:rPr>
-        <w:sectPr>
-          <w:type w:val="continuous"/>
-          <w:pgSz w:h="15840" w:w="12240" w:orient="portrait"/>
-          <w:pgMar w:bottom="1440" w:top="1440" w:left="1440" w:right="1440" w:header="720" w:footer="720"/>
-        </w:sectPr>
-      </w:pPr>
-      <w:r>
         <w:rPr>
           <w:rFonts w:ascii="Times New Roman" w:cs="Times New Roman" w:eastAsia="Times New Roman" w:hAnsi="Times New Roman"/>
           <w:b w:val="1"/>
@@ -1771,7 +3703,6 @@
           <w:rFonts w:ascii="Times New Roman" w:cs="Times New Roman" w:eastAsia="Times New Roman" w:hAnsi="Times New Roman"/>
           <w:color w:val="202124"/>
           <w:highlight w:val="white"/>
-          <w:u w:val="none"/>
         </w:rPr>
       </w:pPr>
       <w:r>
@@ -1795,7 +3726,6 @@
           <w:rFonts w:ascii="Times New Roman" w:cs="Times New Roman" w:eastAsia="Times New Roman" w:hAnsi="Times New Roman"/>
           <w:color w:val="202124"/>
           <w:highlight w:val="white"/>
-          <w:u w:val="none"/>
         </w:rPr>
       </w:pPr>
       <w:r>
@@ -1842,7 +3772,6 @@
           <w:rFonts w:ascii="Times New Roman" w:cs="Times New Roman" w:eastAsia="Times New Roman" w:hAnsi="Times New Roman"/>
           <w:color w:val="202124"/>
           <w:highlight w:val="white"/>
-          <w:u w:val="none"/>
         </w:rPr>
         <w:sectPr>
           <w:type w:val="continuous"/>
@@ -3970,6 +5899,45 @@
       <w:sz w:val="30"/>
       <w:szCs w:val="30"/>
     </w:rPr>
+  </w:style>
+  <w:style w:type="table" w:styleId="Table1">
+    <w:basedOn w:val="TableNormal"/>
+    <w:tblPr>
+      <w:tblStyleRowBandSize w:val="1"/>
+      <w:tblStyleColBandSize w:val="1"/>
+      <w:tblCellMar>
+        <w:top w:w="100.0" w:type="dxa"/>
+        <w:left w:w="100.0" w:type="dxa"/>
+        <w:bottom w:w="100.0" w:type="dxa"/>
+        <w:right w:w="100.0" w:type="dxa"/>
+      </w:tblCellMar>
+    </w:tblPr>
+  </w:style>
+  <w:style w:type="table" w:styleId="Table2">
+    <w:basedOn w:val="TableNormal"/>
+    <w:tblPr>
+      <w:tblStyleRowBandSize w:val="1"/>
+      <w:tblStyleColBandSize w:val="1"/>
+      <w:tblCellMar>
+        <w:top w:w="100.0" w:type="dxa"/>
+        <w:left w:w="100.0" w:type="dxa"/>
+        <w:bottom w:w="100.0" w:type="dxa"/>
+        <w:right w:w="100.0" w:type="dxa"/>
+      </w:tblCellMar>
+    </w:tblPr>
+  </w:style>
+  <w:style w:type="table" w:styleId="Table3">
+    <w:basedOn w:val="TableNormal"/>
+    <w:tblPr>
+      <w:tblStyleRowBandSize w:val="1"/>
+      <w:tblStyleColBandSize w:val="1"/>
+      <w:tblCellMar>
+        <w:top w:w="100.0" w:type="dxa"/>
+        <w:left w:w="100.0" w:type="dxa"/>
+        <w:bottom w:w="100.0" w:type="dxa"/>
+        <w:right w:w="100.0" w:type="dxa"/>
+      </w:tblCellMar>
+    </w:tblPr>
   </w:style>
 </w:styles>
 </file>

</xml_diff>

<commit_message>
minor resume updates and about updates
</commit_message>
<xml_diff>
--- a/Resume_FabianFroding_2022b.docx
+++ b/Resume_FabianFroding_2022b.docx
@@ -941,6 +941,7 @@
       <w:pPr>
         <w:rPr>
           <w:rFonts w:ascii="Times New Roman" w:cs="Times New Roman" w:eastAsia="Times New Roman" w:hAnsi="Times New Roman"/>
+          <w:b w:val="1"/>
         </w:rPr>
       </w:pPr>
       <w:r>
@@ -2441,7 +2442,7 @@
                 <w:shd w:fill="efefef" w:val="clear"/>
                 <w:rtl w:val="0"/>
               </w:rPr>
-              <w:t xml:space="preserve">Game Development - Field Studies</w:t>
+              <w:t xml:space="preserve">Game Design</w:t>
             </w:r>
           </w:p>
         </w:tc>
@@ -2483,7 +2484,7 @@
                 <w:shd w:fill="efefef" w:val="clear"/>
                 <w:rtl w:val="0"/>
               </w:rPr>
-              <w:t xml:space="preserve">Game Design</w:t>
+              <w:t xml:space="preserve">Agile and Lean Development of Software Intensive Products</w:t>
             </w:r>
           </w:p>
         </w:tc>
@@ -2519,7 +2520,7 @@
                 <w:shd w:fill="fce5cd" w:val="clear"/>
                 <w:rtl w:val="0"/>
               </w:rPr>
-              <w:t xml:space="preserve">Game Development - Research and Development</w:t>
+              <w:t xml:space="preserve">Game Development - Field Studies</w:t>
             </w:r>
           </w:p>
         </w:tc>
@@ -2555,7 +2556,7 @@
                 <w:shd w:fill="efefef" w:val="clear"/>
                 <w:rtl w:val="0"/>
               </w:rPr>
-              <w:t xml:space="preserve">Experimental Game Evaluation</w:t>
+              <w:t xml:space="preserve">Game Development - Research and Development</w:t>
             </w:r>
           </w:p>
         </w:tc>
@@ -2591,7 +2592,7 @@
                 <w:shd w:fill="fce5cd" w:val="clear"/>
                 <w:rtl w:val="0"/>
               </w:rPr>
-              <w:t xml:space="preserve">Expression with 2D Animation</w:t>
+              <w:t xml:space="preserve">Experimental Game Evaluation</w:t>
             </w:r>
           </w:p>
         </w:tc>

</xml_diff>

<commit_message>
add thesis ver of article
</commit_message>
<xml_diff>
--- a/Resume_FabianFroding_2022b.docx
+++ b/Resume_FabianFroding_2022b.docx
@@ -3062,7 +3062,7 @@
           <w:highlight w:val="white"/>
           <w:rtl w:val="0"/>
         </w:rPr>
-        <w:t xml:space="preserve">JavaScript</w:t>
+        <w:t xml:space="preserve">JavaScript (Vue, Plotly)</w:t>
       </w:r>
     </w:p>
     <w:p>
@@ -3423,6 +3423,11 @@
         </w:rPr>
       </w:pPr>
       <w:r>
+        <w:pict>
+          <v:rect style="width:0.0pt;height:1.5pt" o:hr="t" o:hrstd="t" o:hralign="center" fillcolor="#A0A0A0" stroked="f"/>
+        </w:pict>
+      </w:r>
+      <w:r>
         <w:rPr>
           <w:rtl w:val="0"/>
         </w:rPr>
@@ -3569,20 +3574,6 @@
       <w:pPr>
         <w:rPr>
           <w:rFonts w:ascii="Times New Roman" w:cs="Times New Roman" w:eastAsia="Times New Roman" w:hAnsi="Times New Roman"/>
-          <w:color w:val="202124"/>
-          <w:highlight w:val="white"/>
-        </w:rPr>
-      </w:pPr>
-      <w:r>
-        <w:rPr>
-          <w:rtl w:val="0"/>
-        </w:rPr>
-      </w:r>
-    </w:p>
-    <w:p>
-      <w:pPr>
-        <w:rPr>
-          <w:rFonts w:ascii="Times New Roman" w:cs="Times New Roman" w:eastAsia="Times New Roman" w:hAnsi="Times New Roman"/>
         </w:rPr>
         <w:sectPr>
           <w:type w:val="continuous"/>
@@ -3590,11 +3581,6 @@
           <w:pgMar w:bottom="1440" w:top="1440" w:left="1440" w:right="1440" w:header="720" w:footer="720"/>
         </w:sectPr>
       </w:pPr>
-      <w:r>
-        <w:pict>
-          <v:rect style="width:0.0pt;height:1.5pt" o:hr="t" o:hrstd="t" o:hralign="center" fillcolor="#A0A0A0" stroked="f"/>
-        </w:pict>
-      </w:r>
       <w:r>
         <w:rPr>
           <w:rtl w:val="0"/>

</xml_diff>

<commit_message>
add uni years and abyssus steam link
</commit_message>
<xml_diff>
--- a/Resume_FabianFroding_2022b.docx
+++ b/Resume_FabianFroding_2022b.docx
@@ -895,6 +895,17 @@
         <w:t xml:space="preserve">University of Skövde</w:t>
         <w:br w:type="textWrapping"/>
         <w:t xml:space="preserve">MSc - Game Development</w:t>
+        <w:br w:type="textWrapping"/>
+      </w:r>
+      <w:r>
+        <w:rPr>
+          <w:rFonts w:ascii="Times New Roman" w:cs="Times New Roman" w:eastAsia="Times New Roman" w:hAnsi="Times New Roman"/>
+          <w:i w:val="1"/>
+          <w:sz w:val="18"/>
+          <w:szCs w:val="18"/>
+          <w:rtl w:val="0"/>
+        </w:rPr>
+        <w:t xml:space="preserve">(Specialization in Artificial Intelligence for Games)</w:t>
       </w:r>
     </w:p>
     <w:p>
@@ -932,6 +943,17 @@
         <w:t xml:space="preserve">University of Gothenburg</w:t>
         <w:br w:type="textWrapping"/>
         <w:t xml:space="preserve">BSc - Software Engineering and Management</w:t>
+        <w:br w:type="textWrapping"/>
+      </w:r>
+      <w:r>
+        <w:rPr>
+          <w:rFonts w:ascii="Times New Roman" w:cs="Times New Roman" w:eastAsia="Times New Roman" w:hAnsi="Times New Roman"/>
+          <w:i w:val="1"/>
+          <w:sz w:val="18"/>
+          <w:szCs w:val="18"/>
+          <w:rtl w:val="0"/>
+        </w:rPr>
+        <w:t xml:space="preserve">(Specialization in Software Architecture)</w:t>
       </w:r>
       <w:r>
         <w:rPr>
@@ -1861,9 +1883,10 @@
               <w:spacing w:line="240" w:lineRule="auto"/>
               <w:rPr>
                 <w:rFonts w:ascii="Times New Roman" w:cs="Times New Roman" w:eastAsia="Times New Roman" w:hAnsi="Times New Roman"/>
-                <w:color w:val="202124"/>
-                <w:sz w:val="16"/>
-                <w:szCs w:val="16"/>
+                <w:i w:val="1"/>
+                <w:color w:val="202124"/>
+                <w:sz w:val="14"/>
+                <w:szCs w:val="14"/>
                 <w:shd w:fill="efefef" w:val="clear"/>
               </w:rPr>
             </w:pPr>
@@ -1877,6 +1900,19 @@
                 <w:rtl w:val="0"/>
               </w:rPr>
               <w:t xml:space="preserve">Software Engineering for AI Systems</w:t>
+              <w:br w:type="textWrapping"/>
+            </w:r>
+            <w:r>
+              <w:rPr>
+                <w:rFonts w:ascii="Times New Roman" w:cs="Times New Roman" w:eastAsia="Times New Roman" w:hAnsi="Times New Roman"/>
+                <w:i w:val="1"/>
+                <w:color w:val="202124"/>
+                <w:sz w:val="14"/>
+                <w:szCs w:val="14"/>
+                <w:shd w:fill="efefef" w:val="clear"/>
+                <w:rtl w:val="0"/>
+              </w:rPr>
+              <w:t xml:space="preserve">(Eligible course)</w:t>
             </w:r>
           </w:p>
         </w:tc>
@@ -1897,9 +1933,10 @@
               <w:spacing w:line="240" w:lineRule="auto"/>
               <w:rPr>
                 <w:rFonts w:ascii="Times New Roman" w:cs="Times New Roman" w:eastAsia="Times New Roman" w:hAnsi="Times New Roman"/>
-                <w:color w:val="202124"/>
-                <w:sz w:val="16"/>
-                <w:szCs w:val="16"/>
+                <w:i w:val="1"/>
+                <w:color w:val="202124"/>
+                <w:sz w:val="14"/>
+                <w:szCs w:val="14"/>
                 <w:shd w:fill="fce5cd" w:val="clear"/>
               </w:rPr>
             </w:pPr>
@@ -1913,6 +1950,19 @@
                 <w:rtl w:val="0"/>
               </w:rPr>
               <w:t xml:space="preserve">Statistics 1</w:t>
+              <w:br w:type="textWrapping"/>
+            </w:r>
+            <w:r>
+              <w:rPr>
+                <w:rFonts w:ascii="Times New Roman" w:cs="Times New Roman" w:eastAsia="Times New Roman" w:hAnsi="Times New Roman"/>
+                <w:i w:val="1"/>
+                <w:color w:val="202124"/>
+                <w:sz w:val="14"/>
+                <w:szCs w:val="14"/>
+                <w:shd w:fill="fce5cd" w:val="clear"/>
+                <w:rtl w:val="0"/>
+              </w:rPr>
+              <w:t xml:space="preserve">(Eligible course)</w:t>
             </w:r>
           </w:p>
         </w:tc>
@@ -1933,9 +1983,10 @@
               <w:spacing w:line="240" w:lineRule="auto"/>
               <w:rPr>
                 <w:rFonts w:ascii="Times New Roman" w:cs="Times New Roman" w:eastAsia="Times New Roman" w:hAnsi="Times New Roman"/>
-                <w:color w:val="202124"/>
-                <w:sz w:val="16"/>
-                <w:szCs w:val="16"/>
+                <w:i w:val="1"/>
+                <w:color w:val="202124"/>
+                <w:sz w:val="14"/>
+                <w:szCs w:val="14"/>
                 <w:shd w:fill="efefef" w:val="clear"/>
               </w:rPr>
             </w:pPr>
@@ -1949,6 +2000,19 @@
                 <w:rtl w:val="0"/>
               </w:rPr>
               <w:t xml:space="preserve">C#.NET</w:t>
+              <w:br w:type="textWrapping"/>
+            </w:r>
+            <w:r>
+              <w:rPr>
+                <w:rFonts w:ascii="Times New Roman" w:cs="Times New Roman" w:eastAsia="Times New Roman" w:hAnsi="Times New Roman"/>
+                <w:i w:val="1"/>
+                <w:color w:val="202124"/>
+                <w:sz w:val="14"/>
+                <w:szCs w:val="14"/>
+                <w:shd w:fill="efefef" w:val="clear"/>
+                <w:rtl w:val="0"/>
+              </w:rPr>
+              <w:t xml:space="preserve">(Eligible course)</w:t>
             </w:r>
           </w:p>
         </w:tc>
@@ -2194,9 +2258,10 @@
               <w:spacing w:line="240" w:lineRule="auto"/>
               <w:rPr>
                 <w:rFonts w:ascii="Times New Roman" w:cs="Times New Roman" w:eastAsia="Times New Roman" w:hAnsi="Times New Roman"/>
-                <w:color w:val="202124"/>
-                <w:sz w:val="16"/>
-                <w:szCs w:val="16"/>
+                <w:i w:val="1"/>
+                <w:color w:val="202124"/>
+                <w:sz w:val="14"/>
+                <w:szCs w:val="14"/>
                 <w:shd w:fill="fce5cd" w:val="clear"/>
               </w:rPr>
             </w:pPr>
@@ -2210,6 +2275,19 @@
                 <w:rtl w:val="0"/>
               </w:rPr>
               <w:t xml:space="preserve">Introduction to C++</w:t>
+              <w:br w:type="textWrapping"/>
+            </w:r>
+            <w:r>
+              <w:rPr>
+                <w:rFonts w:ascii="Times New Roman" w:cs="Times New Roman" w:eastAsia="Times New Roman" w:hAnsi="Times New Roman"/>
+                <w:i w:val="1"/>
+                <w:color w:val="202124"/>
+                <w:sz w:val="14"/>
+                <w:szCs w:val="14"/>
+                <w:shd w:fill="fce5cd" w:val="clear"/>
+                <w:rtl w:val="0"/>
+              </w:rPr>
+              <w:t xml:space="preserve">(Eligible course)</w:t>
             </w:r>
           </w:p>
         </w:tc>
@@ -2243,9 +2321,10 @@
               <w:jc w:val="left"/>
               <w:rPr>
                 <w:rFonts w:ascii="Times New Roman" w:cs="Times New Roman" w:eastAsia="Times New Roman" w:hAnsi="Times New Roman"/>
-                <w:color w:val="202124"/>
-                <w:sz w:val="16"/>
-                <w:szCs w:val="16"/>
+                <w:i w:val="1"/>
+                <w:color w:val="202124"/>
+                <w:sz w:val="14"/>
+                <w:szCs w:val="14"/>
                 <w:shd w:fill="efefef" w:val="clear"/>
               </w:rPr>
             </w:pPr>
@@ -2259,6 +2338,19 @@
                 <w:rtl w:val="0"/>
               </w:rPr>
               <w:t xml:space="preserve">Artificial Intelligence for Game Programming 1</w:t>
+              <w:br w:type="textWrapping"/>
+            </w:r>
+            <w:r>
+              <w:rPr>
+                <w:rFonts w:ascii="Times New Roman" w:cs="Times New Roman" w:eastAsia="Times New Roman" w:hAnsi="Times New Roman"/>
+                <w:i w:val="1"/>
+                <w:color w:val="202124"/>
+                <w:sz w:val="14"/>
+                <w:szCs w:val="14"/>
+                <w:shd w:fill="efefef" w:val="clear"/>
+                <w:rtl w:val="0"/>
+              </w:rPr>
+              <w:t xml:space="preserve">(Eligible course)</w:t>
             </w:r>
           </w:p>
         </w:tc>
@@ -2279,9 +2371,10 @@
               <w:spacing w:line="240" w:lineRule="auto"/>
               <w:rPr>
                 <w:rFonts w:ascii="Times New Roman" w:cs="Times New Roman" w:eastAsia="Times New Roman" w:hAnsi="Times New Roman"/>
-                <w:color w:val="202124"/>
-                <w:sz w:val="16"/>
-                <w:szCs w:val="16"/>
+                <w:i w:val="1"/>
+                <w:color w:val="202124"/>
+                <w:sz w:val="14"/>
+                <w:szCs w:val="14"/>
                 <w:shd w:fill="fce5cd" w:val="clear"/>
               </w:rPr>
             </w:pPr>
@@ -2295,6 +2388,19 @@
                 <w:rtl w:val="0"/>
               </w:rPr>
               <w:t xml:space="preserve">Artificial Intelligence for Game Programming 2</w:t>
+              <w:br w:type="textWrapping"/>
+            </w:r>
+            <w:r>
+              <w:rPr>
+                <w:rFonts w:ascii="Times New Roman" w:cs="Times New Roman" w:eastAsia="Times New Roman" w:hAnsi="Times New Roman"/>
+                <w:i w:val="1"/>
+                <w:color w:val="202124"/>
+                <w:sz w:val="14"/>
+                <w:szCs w:val="14"/>
+                <w:shd w:fill="fce5cd" w:val="clear"/>
+                <w:rtl w:val="0"/>
+              </w:rPr>
+              <w:t xml:space="preserve">(Eligible course)</w:t>
             </w:r>
           </w:p>
         </w:tc>
@@ -2315,9 +2421,10 @@
               <w:spacing w:line="240" w:lineRule="auto"/>
               <w:rPr>
                 <w:rFonts w:ascii="Times New Roman" w:cs="Times New Roman" w:eastAsia="Times New Roman" w:hAnsi="Times New Roman"/>
-                <w:color w:val="202124"/>
-                <w:sz w:val="16"/>
-                <w:szCs w:val="16"/>
+                <w:i w:val="1"/>
+                <w:color w:val="202124"/>
+                <w:sz w:val="14"/>
+                <w:szCs w:val="14"/>
                 <w:shd w:fill="efefef" w:val="clear"/>
               </w:rPr>
             </w:pPr>
@@ -2330,7 +2437,20 @@
                 <w:shd w:fill="efefef" w:val="clear"/>
                 <w:rtl w:val="0"/>
               </w:rPr>
-              <w:t xml:space="preserve">Game Design</w:t>
+              <w:t xml:space="preserve">3D-Modeling and Animation in Open Source Environments</w:t>
+              <w:br w:type="textWrapping"/>
+            </w:r>
+            <w:r>
+              <w:rPr>
+                <w:rFonts w:ascii="Times New Roman" w:cs="Times New Roman" w:eastAsia="Times New Roman" w:hAnsi="Times New Roman"/>
+                <w:i w:val="1"/>
+                <w:color w:val="202124"/>
+                <w:sz w:val="14"/>
+                <w:szCs w:val="14"/>
+                <w:shd w:fill="efefef" w:val="clear"/>
+                <w:rtl w:val="0"/>
+              </w:rPr>
+              <w:t xml:space="preserve">(Eligible course)</w:t>
             </w:r>
           </w:p>
         </w:tc>
@@ -2372,7 +2492,7 @@
                 <w:shd w:fill="efefef" w:val="clear"/>
                 <w:rtl w:val="0"/>
               </w:rPr>
-              <w:t xml:space="preserve">3D-Modeling and Animation in Open Source Environments</w:t>
+              <w:t xml:space="preserve">Game Design</w:t>
             </w:r>
           </w:p>
         </w:tc>
@@ -2408,7 +2528,7 @@
                 <w:shd w:fill="fce5cd" w:val="clear"/>
                 <w:rtl w:val="0"/>
               </w:rPr>
-              <w:t xml:space="preserve">Game Development - Field Studies</w:t>
+              <w:t xml:space="preserve">Games User Experience - Research and Development</w:t>
             </w:r>
           </w:p>
         </w:tc>
@@ -2444,7 +2564,7 @@
                 <w:shd w:fill="efefef" w:val="clear"/>
                 <w:rtl w:val="0"/>
               </w:rPr>
-              <w:t xml:space="preserve">Game Development - Research and Development</w:t>
+              <w:t xml:space="preserve">Applied Games User Experience</w:t>
             </w:r>
           </w:p>
         </w:tc>
@@ -2480,7 +2600,7 @@
                 <w:shd w:fill="fce5cd" w:val="clear"/>
                 <w:rtl w:val="0"/>
               </w:rPr>
-              <w:t xml:space="preserve">Experimental Game Evaluation</w:t>
+              <w:t xml:space="preserve">Games User Experience - Advanced Topics</w:t>
             </w:r>
           </w:p>
         </w:tc>
@@ -2503,21 +2623,8 @@
           </w:tcPr>
           <w:p>
             <w:pPr>
-              <w:keepNext w:val="0"/>
-              <w:keepLines w:val="0"/>
-              <w:pageBreakBefore w:val="0"/>
               <w:widowControl w:val="0"/>
-              <w:pBdr>
-                <w:top w:space="0" w:sz="0" w:val="nil"/>
-                <w:left w:space="0" w:sz="0" w:val="nil"/>
-                <w:bottom w:space="0" w:sz="0" w:val="nil"/>
-                <w:right w:space="0" w:sz="0" w:val="nil"/>
-                <w:between w:space="0" w:sz="0" w:val="nil"/>
-              </w:pBdr>
-              <w:shd w:fill="auto" w:val="clear"/>
-              <w:spacing w:after="0" w:before="0" w:line="240" w:lineRule="auto"/>
-              <w:ind w:left="0" w:right="0" w:firstLine="0"/>
-              <w:jc w:val="left"/>
+              <w:spacing w:line="240" w:lineRule="auto"/>
               <w:rPr>
                 <w:rFonts w:ascii="Times New Roman" w:cs="Times New Roman" w:eastAsia="Times New Roman" w:hAnsi="Times New Roman"/>
                 <w:color w:val="202124"/>
@@ -2535,7 +2642,7 @@
                 <w:shd w:fill="fce5cd" w:val="clear"/>
                 <w:rtl w:val="0"/>
               </w:rPr>
-              <w:t xml:space="preserve">Games User Experience - Research and Development</w:t>
+              <w:t xml:space="preserve">Game Development - Field Studies</w:t>
             </w:r>
           </w:p>
         </w:tc>
@@ -2552,21 +2659,8 @@
           </w:tcPr>
           <w:p>
             <w:pPr>
-              <w:keepNext w:val="0"/>
-              <w:keepLines w:val="0"/>
-              <w:pageBreakBefore w:val="0"/>
               <w:widowControl w:val="0"/>
-              <w:pBdr>
-                <w:top w:space="0" w:sz="0" w:val="nil"/>
-                <w:left w:space="0" w:sz="0" w:val="nil"/>
-                <w:bottom w:space="0" w:sz="0" w:val="nil"/>
-                <w:right w:space="0" w:sz="0" w:val="nil"/>
-                <w:between w:space="0" w:sz="0" w:val="nil"/>
-              </w:pBdr>
-              <w:shd w:fill="auto" w:val="clear"/>
-              <w:spacing w:after="0" w:before="0" w:line="240" w:lineRule="auto"/>
-              <w:ind w:left="0" w:right="0" w:firstLine="0"/>
-              <w:jc w:val="left"/>
+              <w:spacing w:line="240" w:lineRule="auto"/>
               <w:rPr>
                 <w:rFonts w:ascii="Times New Roman" w:cs="Times New Roman" w:eastAsia="Times New Roman" w:hAnsi="Times New Roman"/>
                 <w:color w:val="202124"/>
@@ -2584,7 +2678,7 @@
                 <w:shd w:fill="efefef" w:val="clear"/>
                 <w:rtl w:val="0"/>
               </w:rPr>
-              <w:t xml:space="preserve">Applied Games User Experience</w:t>
+              <w:t xml:space="preserve">Game Development - Research and Development</w:t>
             </w:r>
           </w:p>
         </w:tc>
@@ -2601,21 +2695,8 @@
           </w:tcPr>
           <w:p>
             <w:pPr>
-              <w:keepNext w:val="0"/>
-              <w:keepLines w:val="0"/>
-              <w:pageBreakBefore w:val="0"/>
               <w:widowControl w:val="0"/>
-              <w:pBdr>
-                <w:top w:space="0" w:sz="0" w:val="nil"/>
-                <w:left w:space="0" w:sz="0" w:val="nil"/>
-                <w:bottom w:space="0" w:sz="0" w:val="nil"/>
-                <w:right w:space="0" w:sz="0" w:val="nil"/>
-                <w:between w:space="0" w:sz="0" w:val="nil"/>
-              </w:pBdr>
-              <w:shd w:fill="auto" w:val="clear"/>
-              <w:spacing w:after="0" w:before="0" w:line="240" w:lineRule="auto"/>
-              <w:ind w:left="0" w:right="0" w:firstLine="0"/>
-              <w:jc w:val="left"/>
+              <w:spacing w:line="240" w:lineRule="auto"/>
               <w:rPr>
                 <w:rFonts w:ascii="Times New Roman" w:cs="Times New Roman" w:eastAsia="Times New Roman" w:hAnsi="Times New Roman"/>
                 <w:color w:val="202124"/>
@@ -2633,7 +2714,7 @@
                 <w:shd w:fill="fce5cd" w:val="clear"/>
                 <w:rtl w:val="0"/>
               </w:rPr>
-              <w:t xml:space="preserve">Games User Experience - Advanced Topics</w:t>
+              <w:t xml:space="preserve">Experimental Game Evaluation</w:t>
             </w:r>
           </w:p>
         </w:tc>
@@ -2780,9 +2861,10 @@
               <w:spacing w:line="240" w:lineRule="auto"/>
               <w:rPr>
                 <w:rFonts w:ascii="Times New Roman" w:cs="Times New Roman" w:eastAsia="Times New Roman" w:hAnsi="Times New Roman"/>
-                <w:color w:val="202124"/>
-                <w:sz w:val="16"/>
-                <w:szCs w:val="16"/>
+                <w:i w:val="1"/>
+                <w:color w:val="202124"/>
+                <w:sz w:val="14"/>
+                <w:szCs w:val="14"/>
                 <w:shd w:fill="fce5cd" w:val="clear"/>
               </w:rPr>
             </w:pPr>
@@ -2796,6 +2878,19 @@
                 <w:rtl w:val="0"/>
               </w:rPr>
               <w:t xml:space="preserve">Introduction to Game Programming</w:t>
+              <w:br w:type="textWrapping"/>
+            </w:r>
+            <w:r>
+              <w:rPr>
+                <w:rFonts w:ascii="Times New Roman" w:cs="Times New Roman" w:eastAsia="Times New Roman" w:hAnsi="Times New Roman"/>
+                <w:i w:val="1"/>
+                <w:color w:val="202124"/>
+                <w:sz w:val="14"/>
+                <w:szCs w:val="14"/>
+                <w:shd w:fill="fce5cd" w:val="clear"/>
+                <w:rtl w:val="0"/>
+              </w:rPr>
+              <w:t xml:space="preserve">(Linnaeus University, 2020)</w:t>
             </w:r>
           </w:p>
         </w:tc>
@@ -2829,9 +2924,10 @@
               <w:jc w:val="left"/>
               <w:rPr>
                 <w:rFonts w:ascii="Times New Roman" w:cs="Times New Roman" w:eastAsia="Times New Roman" w:hAnsi="Times New Roman"/>
-                <w:color w:val="202124"/>
-                <w:sz w:val="16"/>
-                <w:szCs w:val="16"/>
+                <w:i w:val="1"/>
+                <w:color w:val="202124"/>
+                <w:sz w:val="14"/>
+                <w:szCs w:val="14"/>
                 <w:shd w:fill="efefef" w:val="clear"/>
               </w:rPr>
             </w:pPr>
@@ -2845,6 +2941,19 @@
                 <w:rtl w:val="0"/>
               </w:rPr>
               <w:t xml:space="preserve">Introduction to Python</w:t>
+              <w:br w:type="textWrapping"/>
+            </w:r>
+            <w:r>
+              <w:rPr>
+                <w:rFonts w:ascii="Times New Roman" w:cs="Times New Roman" w:eastAsia="Times New Roman" w:hAnsi="Times New Roman"/>
+                <w:i w:val="1"/>
+                <w:color w:val="202124"/>
+                <w:sz w:val="14"/>
+                <w:szCs w:val="14"/>
+                <w:shd w:fill="efefef" w:val="clear"/>
+                <w:rtl w:val="0"/>
+              </w:rPr>
+              <w:t xml:space="preserve">(Chalmers University of Technology, 2020)</w:t>
             </w:r>
           </w:p>
         </w:tc>
@@ -2865,9 +2974,10 @@
               <w:spacing w:line="240" w:lineRule="auto"/>
               <w:rPr>
                 <w:rFonts w:ascii="Times New Roman" w:cs="Times New Roman" w:eastAsia="Times New Roman" w:hAnsi="Times New Roman"/>
-                <w:color w:val="202124"/>
-                <w:sz w:val="16"/>
-                <w:szCs w:val="16"/>
+                <w:i w:val="1"/>
+                <w:color w:val="202124"/>
+                <w:sz w:val="14"/>
+                <w:szCs w:val="14"/>
                 <w:shd w:fill="fce5cd" w:val="clear"/>
               </w:rPr>
             </w:pPr>
@@ -2881,6 +2991,19 @@
                 <w:rtl w:val="0"/>
               </w:rPr>
               <w:t xml:space="preserve">Expression with 2D Animation 1</w:t>
+              <w:br w:type="textWrapping"/>
+            </w:r>
+            <w:r>
+              <w:rPr>
+                <w:rFonts w:ascii="Times New Roman" w:cs="Times New Roman" w:eastAsia="Times New Roman" w:hAnsi="Times New Roman"/>
+                <w:i w:val="1"/>
+                <w:color w:val="202124"/>
+                <w:sz w:val="14"/>
+                <w:szCs w:val="14"/>
+                <w:shd w:fill="fce5cd" w:val="clear"/>
+                <w:rtl w:val="0"/>
+              </w:rPr>
+              <w:t xml:space="preserve">(Uppsala University, 2022)</w:t>
             </w:r>
           </w:p>
         </w:tc>

</xml_diff>

<commit_message>
grammar fixes in resume
</commit_message>
<xml_diff>
--- a/Resume_FabianFroding_2022b.docx
+++ b/Resume_FabianFroding_2022b.docx
@@ -894,7 +894,7 @@
         </w:rPr>
         <w:t xml:space="preserve">University of Skövde</w:t>
         <w:br w:type="textWrapping"/>
-        <w:t xml:space="preserve">MSc - Game Development</w:t>
+        <w:t xml:space="preserve">Master’s degree in Game Development</w:t>
         <w:br w:type="textWrapping"/>
       </w:r>
       <w:r>
@@ -942,7 +942,7 @@
         </w:rPr>
         <w:t xml:space="preserve">University of Gothenburg</w:t>
         <w:br w:type="textWrapping"/>
-        <w:t xml:space="preserve">BSc - Software Engineering and Management</w:t>
+        <w:t xml:space="preserve">Bachelor’s degree in Software Engineering and Management</w:t>
         <w:br w:type="textWrapping"/>
       </w:r>
       <w:r>
@@ -1912,7 +1912,7 @@
                 <w:shd w:fill="efefef" w:val="clear"/>
                 <w:rtl w:val="0"/>
               </w:rPr>
-              <w:t xml:space="preserve">(Eligible course)</w:t>
+              <w:t xml:space="preserve">(Elective course)</w:t>
             </w:r>
           </w:p>
         </w:tc>
@@ -1962,7 +1962,7 @@
                 <w:shd w:fill="fce5cd" w:val="clear"/>
                 <w:rtl w:val="0"/>
               </w:rPr>
-              <w:t xml:space="preserve">(Eligible course)</w:t>
+              <w:t xml:space="preserve">(Elective course)</w:t>
             </w:r>
           </w:p>
         </w:tc>
@@ -2012,7 +2012,7 @@
                 <w:shd w:fill="efefef" w:val="clear"/>
                 <w:rtl w:val="0"/>
               </w:rPr>
-              <w:t xml:space="preserve">(Eligible course)</w:t>
+              <w:t xml:space="preserve">(Elective course)</w:t>
             </w:r>
           </w:p>
         </w:tc>
@@ -2287,7 +2287,7 @@
                 <w:shd w:fill="fce5cd" w:val="clear"/>
                 <w:rtl w:val="0"/>
               </w:rPr>
-              <w:t xml:space="preserve">(Eligible course)</w:t>
+              <w:t xml:space="preserve">(Elective course)</w:t>
             </w:r>
           </w:p>
         </w:tc>
@@ -2350,7 +2350,7 @@
                 <w:shd w:fill="efefef" w:val="clear"/>
                 <w:rtl w:val="0"/>
               </w:rPr>
-              <w:t xml:space="preserve">(Eligible course)</w:t>
+              <w:t xml:space="preserve">(Elective course)</w:t>
             </w:r>
           </w:p>
         </w:tc>
@@ -2400,7 +2400,7 @@
                 <w:shd w:fill="fce5cd" w:val="clear"/>
                 <w:rtl w:val="0"/>
               </w:rPr>
-              <w:t xml:space="preserve">(Eligible course)</w:t>
+              <w:t xml:space="preserve">(Elective course)</w:t>
             </w:r>
           </w:p>
         </w:tc>
@@ -2450,7 +2450,7 @@
                 <w:shd w:fill="efefef" w:val="clear"/>
                 <w:rtl w:val="0"/>
               </w:rPr>
-              <w:t xml:space="preserve">(Eligible course)</w:t>
+              <w:t xml:space="preserve">(Elective course)</w:t>
             </w:r>
           </w:p>
         </w:tc>

</xml_diff>